<commit_message>
(update doc changelog before release)
</commit_message>
<xml_diff>
--- a/Changelog.docx
+++ b/Changelog.docx
@@ -324,7 +324,7 @@
         </w:rPr>
         <w:fldChar w:fldCharType="separate"/>
       </w:r>
-      <w:hyperlink w:anchor="_Toc435610851" w:history="1">
+      <w:hyperlink w:anchor="_Toc435621590" w:history="1">
         <w:r>
           <w:rPr>
             <w:rStyle w:val="Lienhypertexte"/>
@@ -364,7 +364,7 @@
           <w:rPr>
             <w:webHidden/>
           </w:rPr>
-          <w:instrText xml:space="preserve"> PAGEREF _Toc435610851 \h </w:instrText>
+          <w:instrText xml:space="preserve"> PAGEREF _Toc435621590 \h </w:instrText>
         </w:r>
         <w:r>
           <w:rPr>
@@ -401,7 +401,7 @@
           <w:szCs w:val="22"/>
         </w:rPr>
       </w:pPr>
-      <w:hyperlink w:anchor="_Toc435610852" w:history="1">
+      <w:hyperlink w:anchor="_Toc435621591" w:history="1">
         <w:r>
           <w:rPr>
             <w:rStyle w:val="Lienhypertexte"/>
@@ -445,7 +445,7 @@
           <w:rPr>
             <w:webHidden/>
           </w:rPr>
-          <w:instrText xml:space="preserve"> PAGEREF _Toc435610852 \h </w:instrText>
+          <w:instrText xml:space="preserve"> PAGEREF _Toc435621591 \h </w:instrText>
         </w:r>
         <w:r>
           <w:rPr>
@@ -484,7 +484,7 @@
           <w:szCs w:val="22"/>
         </w:rPr>
       </w:pPr>
-      <w:hyperlink w:anchor="_Toc435610853" w:history="1">
+      <w:hyperlink w:anchor="_Toc435621592" w:history="1">
         <w:r>
           <w:rPr>
             <w:rStyle w:val="Lienhypertexte"/>
@@ -524,7 +524,7 @@
           <w:rPr>
             <w:webHidden/>
           </w:rPr>
-          <w:instrText xml:space="preserve"> PAGEREF _Toc435610853 \h </w:instrText>
+          <w:instrText xml:space="preserve"> PAGEREF _Toc435621592 \h </w:instrText>
         </w:r>
         <w:r>
           <w:rPr>
@@ -561,7 +561,7 @@
           <w:szCs w:val="22"/>
         </w:rPr>
       </w:pPr>
-      <w:hyperlink w:anchor="_Toc435610854" w:history="1">
+      <w:hyperlink w:anchor="_Toc435621593" w:history="1">
         <w:r>
           <w:rPr>
             <w:rStyle w:val="Lienhypertexte"/>
@@ -605,7 +605,7 @@
           <w:rPr>
             <w:webHidden/>
           </w:rPr>
-          <w:instrText xml:space="preserve"> PAGEREF _Toc435610854 \h </w:instrText>
+          <w:instrText xml:space="preserve"> PAGEREF _Toc435621593 \h </w:instrText>
         </w:r>
         <w:r>
           <w:rPr>
@@ -644,7 +644,7 @@
           <w:szCs w:val="22"/>
         </w:rPr>
       </w:pPr>
-      <w:hyperlink w:anchor="_Toc435610855" w:history="1">
+      <w:hyperlink w:anchor="_Toc435621594" w:history="1">
         <w:r>
           <w:rPr>
             <w:rStyle w:val="Lienhypertexte"/>
@@ -684,7 +684,7 @@
           <w:rPr>
             <w:webHidden/>
           </w:rPr>
-          <w:instrText xml:space="preserve"> PAGEREF _Toc435610855 \h </w:instrText>
+          <w:instrText xml:space="preserve"> PAGEREF _Toc435621594 \h </w:instrText>
         </w:r>
         <w:r>
           <w:rPr>
@@ -721,7 +721,7 @@
           <w:szCs w:val="22"/>
         </w:rPr>
       </w:pPr>
-      <w:hyperlink w:anchor="_Toc435610856" w:history="1">
+      <w:hyperlink w:anchor="_Toc435621595" w:history="1">
         <w:r>
           <w:rPr>
             <w:rStyle w:val="Lienhypertexte"/>
@@ -765,7 +765,7 @@
           <w:rPr>
             <w:webHidden/>
           </w:rPr>
-          <w:instrText xml:space="preserve"> PAGEREF _Toc435610856 \h </w:instrText>
+          <w:instrText xml:space="preserve"> PAGEREF _Toc435621595 \h </w:instrText>
         </w:r>
         <w:r>
           <w:rPr>
@@ -804,7 +804,7 @@
           <w:szCs w:val="22"/>
         </w:rPr>
       </w:pPr>
-      <w:hyperlink w:anchor="_Toc435610857" w:history="1">
+      <w:hyperlink w:anchor="_Toc435621596" w:history="1">
         <w:r>
           <w:rPr>
             <w:rStyle w:val="Lienhypertexte"/>
@@ -844,7 +844,7 @@
           <w:rPr>
             <w:webHidden/>
           </w:rPr>
-          <w:instrText xml:space="preserve"> PAGEREF _Toc435610857 \h </w:instrText>
+          <w:instrText xml:space="preserve"> PAGEREF _Toc435621596 \h </w:instrText>
         </w:r>
         <w:r>
           <w:rPr>
@@ -881,7 +881,7 @@
           <w:szCs w:val="22"/>
         </w:rPr>
       </w:pPr>
-      <w:hyperlink w:anchor="_Toc435610858" w:history="1">
+      <w:hyperlink w:anchor="_Toc435621597" w:history="1">
         <w:r>
           <w:rPr>
             <w:rStyle w:val="Lienhypertexte"/>
@@ -925,7 +925,7 @@
           <w:rPr>
             <w:webHidden/>
           </w:rPr>
-          <w:instrText xml:space="preserve"> PAGEREF _Toc435610858 \h </w:instrText>
+          <w:instrText xml:space="preserve"> PAGEREF _Toc435621597 \h </w:instrText>
         </w:r>
         <w:r>
           <w:rPr>
@@ -962,7 +962,7 @@
           <w:szCs w:val="22"/>
         </w:rPr>
       </w:pPr>
-      <w:hyperlink w:anchor="_Toc435610859" w:history="1">
+      <w:hyperlink w:anchor="_Toc435621598" w:history="1">
         <w:r>
           <w:rPr>
             <w:rStyle w:val="Lienhypertexte"/>
@@ -1006,7 +1006,7 @@
           <w:rPr>
             <w:webHidden/>
           </w:rPr>
-          <w:instrText xml:space="preserve"> PAGEREF _Toc435610859 \h </w:instrText>
+          <w:instrText xml:space="preserve"> PAGEREF _Toc435621598 \h </w:instrText>
         </w:r>
         <w:r>
           <w:rPr>
@@ -1045,7 +1045,7 @@
           <w:szCs w:val="22"/>
         </w:rPr>
       </w:pPr>
-      <w:hyperlink w:anchor="_Toc435610860" w:history="1">
+      <w:hyperlink w:anchor="_Toc435621599" w:history="1">
         <w:r>
           <w:rPr>
             <w:rStyle w:val="Lienhypertexte"/>
@@ -1085,7 +1085,7 @@
           <w:rPr>
             <w:webHidden/>
           </w:rPr>
-          <w:instrText xml:space="preserve"> PAGEREF _Toc435610860 \h </w:instrText>
+          <w:instrText xml:space="preserve"> PAGEREF _Toc435621599 \h </w:instrText>
         </w:r>
         <w:r>
           <w:rPr>
@@ -1122,7 +1122,7 @@
           <w:szCs w:val="22"/>
         </w:rPr>
       </w:pPr>
-      <w:hyperlink w:anchor="_Toc435610861" w:history="1">
+      <w:hyperlink w:anchor="_Toc435621600" w:history="1">
         <w:r>
           <w:rPr>
             <w:rStyle w:val="Lienhypertexte"/>
@@ -1166,7 +1166,7 @@
           <w:rPr>
             <w:webHidden/>
           </w:rPr>
-          <w:instrText xml:space="preserve"> PAGEREF _Toc435610861 \h </w:instrText>
+          <w:instrText xml:space="preserve"> PAGEREF _Toc435621600 \h </w:instrText>
         </w:r>
         <w:r>
           <w:rPr>
@@ -1205,7 +1205,7 @@
           <w:szCs w:val="22"/>
         </w:rPr>
       </w:pPr>
-      <w:hyperlink w:anchor="_Toc435610862" w:history="1">
+      <w:hyperlink w:anchor="_Toc435621601" w:history="1">
         <w:r>
           <w:rPr>
             <w:rStyle w:val="Lienhypertexte"/>
@@ -1245,7 +1245,7 @@
           <w:rPr>
             <w:webHidden/>
           </w:rPr>
-          <w:instrText xml:space="preserve"> PAGEREF _Toc435610862 \h </w:instrText>
+          <w:instrText xml:space="preserve"> PAGEREF _Toc435621601 \h </w:instrText>
         </w:r>
         <w:r>
           <w:rPr>
@@ -1282,7 +1282,7 @@
           <w:szCs w:val="22"/>
         </w:rPr>
       </w:pPr>
-      <w:hyperlink w:anchor="_Toc435610863" w:history="1">
+      <w:hyperlink w:anchor="_Toc435621602" w:history="1">
         <w:r>
           <w:rPr>
             <w:rStyle w:val="Lienhypertexte"/>
@@ -1326,7 +1326,7 @@
           <w:rPr>
             <w:webHidden/>
           </w:rPr>
-          <w:instrText xml:space="preserve"> PAGEREF _Toc435610863 \h </w:instrText>
+          <w:instrText xml:space="preserve"> PAGEREF _Toc435621602 \h </w:instrText>
         </w:r>
         <w:r>
           <w:rPr>
@@ -1365,7 +1365,7 @@
           <w:szCs w:val="22"/>
         </w:rPr>
       </w:pPr>
-      <w:hyperlink w:anchor="_Toc435610864" w:history="1">
+      <w:hyperlink w:anchor="_Toc435621603" w:history="1">
         <w:r>
           <w:rPr>
             <w:rStyle w:val="Lienhypertexte"/>
@@ -1405,7 +1405,7 @@
           <w:rPr>
             <w:webHidden/>
           </w:rPr>
-          <w:instrText xml:space="preserve"> PAGEREF _Toc435610864 \h </w:instrText>
+          <w:instrText xml:space="preserve"> PAGEREF _Toc435621603 \h </w:instrText>
         </w:r>
         <w:r>
           <w:rPr>
@@ -1442,7 +1442,7 @@
           <w:szCs w:val="22"/>
         </w:rPr>
       </w:pPr>
-      <w:hyperlink w:anchor="_Toc435610865" w:history="1">
+      <w:hyperlink w:anchor="_Toc435621604" w:history="1">
         <w:r>
           <w:rPr>
             <w:rStyle w:val="Lienhypertexte"/>
@@ -1486,7 +1486,7 @@
           <w:rPr>
             <w:webHidden/>
           </w:rPr>
-          <w:instrText xml:space="preserve"> PAGEREF _Toc435610865 \h </w:instrText>
+          <w:instrText xml:space="preserve"> PAGEREF _Toc435621604 \h </w:instrText>
         </w:r>
         <w:r>
           <w:rPr>
@@ -1525,7 +1525,7 @@
           <w:szCs w:val="22"/>
         </w:rPr>
       </w:pPr>
-      <w:hyperlink w:anchor="_Toc435610866" w:history="1">
+      <w:hyperlink w:anchor="_Toc435621605" w:history="1">
         <w:r>
           <w:rPr>
             <w:rStyle w:val="Lienhypertexte"/>
@@ -1565,7 +1565,7 @@
           <w:rPr>
             <w:webHidden/>
           </w:rPr>
-          <w:instrText xml:space="preserve"> PAGEREF _Toc435610866 \h </w:instrText>
+          <w:instrText xml:space="preserve"> PAGEREF _Toc435621605 \h </w:instrText>
         </w:r>
         <w:r>
           <w:rPr>
@@ -1602,7 +1602,7 @@
           <w:szCs w:val="22"/>
         </w:rPr>
       </w:pPr>
-      <w:hyperlink w:anchor="_Toc435610867" w:history="1">
+      <w:hyperlink w:anchor="_Toc435621606" w:history="1">
         <w:r>
           <w:rPr>
             <w:rStyle w:val="Lienhypertexte"/>
@@ -1646,7 +1646,7 @@
           <w:rPr>
             <w:webHidden/>
           </w:rPr>
-          <w:instrText xml:space="preserve"> PAGEREF _Toc435610867 \h </w:instrText>
+          <w:instrText xml:space="preserve"> PAGEREF _Toc435621606 \h </w:instrText>
         </w:r>
         <w:r>
           <w:rPr>
@@ -1685,7 +1685,7 @@
           <w:szCs w:val="22"/>
         </w:rPr>
       </w:pPr>
-      <w:hyperlink w:anchor="_Toc435610868" w:history="1">
+      <w:hyperlink w:anchor="_Toc435621607" w:history="1">
         <w:r>
           <w:rPr>
             <w:rStyle w:val="Lienhypertexte"/>
@@ -1725,7 +1725,7 @@
           <w:rPr>
             <w:webHidden/>
           </w:rPr>
-          <w:instrText xml:space="preserve"> PAGEREF _Toc435610868 \h </w:instrText>
+          <w:instrText xml:space="preserve"> PAGEREF _Toc435621607 \h </w:instrText>
         </w:r>
         <w:r>
           <w:rPr>
@@ -1762,7 +1762,7 @@
           <w:szCs w:val="22"/>
         </w:rPr>
       </w:pPr>
-      <w:hyperlink w:anchor="_Toc435610869" w:history="1">
+      <w:hyperlink w:anchor="_Toc435621608" w:history="1">
         <w:r>
           <w:rPr>
             <w:rStyle w:val="Lienhypertexte"/>
@@ -1806,7 +1806,7 @@
           <w:rPr>
             <w:webHidden/>
           </w:rPr>
-          <w:instrText xml:space="preserve"> PAGEREF _Toc435610869 \h </w:instrText>
+          <w:instrText xml:space="preserve"> PAGEREF _Toc435621608 \h </w:instrText>
         </w:r>
         <w:r>
           <w:rPr>
@@ -1843,7 +1843,7 @@
           <w:szCs w:val="22"/>
         </w:rPr>
       </w:pPr>
-      <w:hyperlink w:anchor="_Toc435610870" w:history="1">
+      <w:hyperlink w:anchor="_Toc435621609" w:history="1">
         <w:r>
           <w:rPr>
             <w:rStyle w:val="Lienhypertexte"/>
@@ -1887,7 +1887,7 @@
           <w:rPr>
             <w:webHidden/>
           </w:rPr>
-          <w:instrText xml:space="preserve"> PAGEREF _Toc435610870 \h </w:instrText>
+          <w:instrText xml:space="preserve"> PAGEREF _Toc435621609 \h </w:instrText>
         </w:r>
         <w:r>
           <w:rPr>
@@ -1926,7 +1926,7 @@
           <w:szCs w:val="22"/>
         </w:rPr>
       </w:pPr>
-      <w:hyperlink w:anchor="_Toc435610871" w:history="1">
+      <w:hyperlink w:anchor="_Toc435621610" w:history="1">
         <w:r>
           <w:rPr>
             <w:rStyle w:val="Lienhypertexte"/>
@@ -1966,7 +1966,7 @@
           <w:rPr>
             <w:webHidden/>
           </w:rPr>
-          <w:instrText xml:space="preserve"> PAGEREF _Toc435610871 \h </w:instrText>
+          <w:instrText xml:space="preserve"> PAGEREF _Toc435621610 \h </w:instrText>
         </w:r>
         <w:r>
           <w:rPr>
@@ -2003,7 +2003,7 @@
           <w:szCs w:val="22"/>
         </w:rPr>
       </w:pPr>
-      <w:hyperlink w:anchor="_Toc435610872" w:history="1">
+      <w:hyperlink w:anchor="_Toc435621611" w:history="1">
         <w:r>
           <w:rPr>
             <w:rStyle w:val="Lienhypertexte"/>
@@ -2047,7 +2047,7 @@
           <w:rPr>
             <w:webHidden/>
           </w:rPr>
-          <w:instrText xml:space="preserve"> PAGEREF _Toc435610872 \h </w:instrText>
+          <w:instrText xml:space="preserve"> PAGEREF _Toc435621611 \h </w:instrText>
         </w:r>
         <w:r>
           <w:rPr>
@@ -2084,7 +2084,7 @@
           <w:szCs w:val="22"/>
         </w:rPr>
       </w:pPr>
-      <w:hyperlink w:anchor="_Toc435610873" w:history="1">
+      <w:hyperlink w:anchor="_Toc435621612" w:history="1">
         <w:r>
           <w:rPr>
             <w:rStyle w:val="Lienhypertexte"/>
@@ -2128,7 +2128,7 @@
           <w:rPr>
             <w:webHidden/>
           </w:rPr>
-          <w:instrText xml:space="preserve"> PAGEREF _Toc435610873 \h </w:instrText>
+          <w:instrText xml:space="preserve"> PAGEREF _Toc435621612 \h </w:instrText>
         </w:r>
         <w:r>
           <w:rPr>
@@ -2167,7 +2167,7 @@
           <w:szCs w:val="22"/>
         </w:rPr>
       </w:pPr>
-      <w:hyperlink w:anchor="_Toc435610874" w:history="1">
+      <w:hyperlink w:anchor="_Toc435621613" w:history="1">
         <w:r>
           <w:rPr>
             <w:rStyle w:val="Lienhypertexte"/>
@@ -2207,7 +2207,7 @@
           <w:rPr>
             <w:webHidden/>
           </w:rPr>
-          <w:instrText xml:space="preserve"> PAGEREF _Toc435610874 \h </w:instrText>
+          <w:instrText xml:space="preserve"> PAGEREF _Toc435621613 \h </w:instrText>
         </w:r>
         <w:r>
           <w:rPr>
@@ -2244,7 +2244,7 @@
           <w:szCs w:val="22"/>
         </w:rPr>
       </w:pPr>
-      <w:hyperlink w:anchor="_Toc435610875" w:history="1">
+      <w:hyperlink w:anchor="_Toc435621614" w:history="1">
         <w:r>
           <w:rPr>
             <w:rStyle w:val="Lienhypertexte"/>
@@ -2288,7 +2288,7 @@
           <w:rPr>
             <w:webHidden/>
           </w:rPr>
-          <w:instrText xml:space="preserve"> PAGEREF _Toc435610875 \h </w:instrText>
+          <w:instrText xml:space="preserve"> PAGEREF _Toc435621614 \h </w:instrText>
         </w:r>
         <w:r>
           <w:rPr>
@@ -2325,7 +2325,7 @@
           <w:szCs w:val="22"/>
         </w:rPr>
       </w:pPr>
-      <w:hyperlink w:anchor="_Toc435610876" w:history="1">
+      <w:hyperlink w:anchor="_Toc435621615" w:history="1">
         <w:r>
           <w:rPr>
             <w:rStyle w:val="Lienhypertexte"/>
@@ -2369,7 +2369,7 @@
           <w:rPr>
             <w:webHidden/>
           </w:rPr>
-          <w:instrText xml:space="preserve"> PAGEREF _Toc435610876 \h </w:instrText>
+          <w:instrText xml:space="preserve"> PAGEREF _Toc435621615 \h </w:instrText>
         </w:r>
         <w:r>
           <w:rPr>
@@ -2408,7 +2408,7 @@
           <w:szCs w:val="22"/>
         </w:rPr>
       </w:pPr>
-      <w:hyperlink w:anchor="_Toc435610877" w:history="1">
+      <w:hyperlink w:anchor="_Toc435621616" w:history="1">
         <w:r>
           <w:rPr>
             <w:rStyle w:val="Lienhypertexte"/>
@@ -2448,7 +2448,7 @@
           <w:rPr>
             <w:webHidden/>
           </w:rPr>
-          <w:instrText xml:space="preserve"> PAGEREF _Toc435610877 \h </w:instrText>
+          <w:instrText xml:space="preserve"> PAGEREF _Toc435621616 \h </w:instrText>
         </w:r>
         <w:r>
           <w:rPr>
@@ -2485,7 +2485,7 @@
           <w:szCs w:val="22"/>
         </w:rPr>
       </w:pPr>
-      <w:hyperlink w:anchor="_Toc435610878" w:history="1">
+      <w:hyperlink w:anchor="_Toc435621617" w:history="1">
         <w:r>
           <w:rPr>
             <w:rStyle w:val="Lienhypertexte"/>
@@ -2529,7 +2529,7 @@
           <w:rPr>
             <w:webHidden/>
           </w:rPr>
-          <w:instrText xml:space="preserve"> PAGEREF _Toc435610878 \h </w:instrText>
+          <w:instrText xml:space="preserve"> PAGEREF _Toc435621617 \h </w:instrText>
         </w:r>
         <w:r>
           <w:rPr>
@@ -2566,7 +2566,7 @@
           <w:szCs w:val="22"/>
         </w:rPr>
       </w:pPr>
-      <w:hyperlink w:anchor="_Toc435610879" w:history="1">
+      <w:hyperlink w:anchor="_Toc435621618" w:history="1">
         <w:r>
           <w:rPr>
             <w:rStyle w:val="Lienhypertexte"/>
@@ -2610,7 +2610,7 @@
           <w:rPr>
             <w:webHidden/>
           </w:rPr>
-          <w:instrText xml:space="preserve"> PAGEREF _Toc435610879 \h </w:instrText>
+          <w:instrText xml:space="preserve"> PAGEREF _Toc435621618 \h </w:instrText>
         </w:r>
         <w:r>
           <w:rPr>
@@ -2649,7 +2649,7 @@
           <w:szCs w:val="22"/>
         </w:rPr>
       </w:pPr>
-      <w:hyperlink w:anchor="_Toc435610880" w:history="1">
+      <w:hyperlink w:anchor="_Toc435621619" w:history="1">
         <w:r>
           <w:rPr>
             <w:rStyle w:val="Lienhypertexte"/>
@@ -2689,7 +2689,7 @@
           <w:rPr>
             <w:webHidden/>
           </w:rPr>
-          <w:instrText xml:space="preserve"> PAGEREF _Toc435610880 \h </w:instrText>
+          <w:instrText xml:space="preserve"> PAGEREF _Toc435621619 \h </w:instrText>
         </w:r>
         <w:r>
           <w:rPr>
@@ -2726,7 +2726,7 @@
           <w:szCs w:val="22"/>
         </w:rPr>
       </w:pPr>
-      <w:hyperlink w:anchor="_Toc435610881" w:history="1">
+      <w:hyperlink w:anchor="_Toc435621620" w:history="1">
         <w:r>
           <w:rPr>
             <w:rStyle w:val="Lienhypertexte"/>
@@ -2770,7 +2770,7 @@
           <w:rPr>
             <w:webHidden/>
           </w:rPr>
-          <w:instrText xml:space="preserve"> PAGEREF _Toc435610881 \h </w:instrText>
+          <w:instrText xml:space="preserve"> PAGEREF _Toc435621620 \h </w:instrText>
         </w:r>
         <w:r>
           <w:rPr>
@@ -2807,7 +2807,7 @@
           <w:szCs w:val="22"/>
         </w:rPr>
       </w:pPr>
-      <w:hyperlink w:anchor="_Toc435610882" w:history="1">
+      <w:hyperlink w:anchor="_Toc435621621" w:history="1">
         <w:r>
           <w:rPr>
             <w:rStyle w:val="Lienhypertexte"/>
@@ -2851,7 +2851,7 @@
           <w:rPr>
             <w:webHidden/>
           </w:rPr>
-          <w:instrText xml:space="preserve"> PAGEREF _Toc435610882 \h </w:instrText>
+          <w:instrText xml:space="preserve"> PAGEREF _Toc435621621 \h </w:instrText>
         </w:r>
         <w:r>
           <w:rPr>
@@ -2890,7 +2890,7 @@
           <w:szCs w:val="22"/>
         </w:rPr>
       </w:pPr>
-      <w:hyperlink w:anchor="_Toc435610883" w:history="1">
+      <w:hyperlink w:anchor="_Toc435621622" w:history="1">
         <w:r>
           <w:rPr>
             <w:rStyle w:val="Lienhypertexte"/>
@@ -2930,7 +2930,7 @@
           <w:rPr>
             <w:webHidden/>
           </w:rPr>
-          <w:instrText xml:space="preserve"> PAGEREF _Toc435610883 \h </w:instrText>
+          <w:instrText xml:space="preserve"> PAGEREF _Toc435621622 \h </w:instrText>
         </w:r>
         <w:r>
           <w:rPr>
@@ -2967,7 +2967,7 @@
           <w:szCs w:val="22"/>
         </w:rPr>
       </w:pPr>
-      <w:hyperlink w:anchor="_Toc435610884" w:history="1">
+      <w:hyperlink w:anchor="_Toc435621623" w:history="1">
         <w:r>
           <w:rPr>
             <w:rStyle w:val="Lienhypertexte"/>
@@ -3011,7 +3011,7 @@
           <w:rPr>
             <w:webHidden/>
           </w:rPr>
-          <w:instrText xml:space="preserve"> PAGEREF _Toc435610884 \h </w:instrText>
+          <w:instrText xml:space="preserve"> PAGEREF _Toc435621623 \h </w:instrText>
         </w:r>
         <w:r>
           <w:rPr>
@@ -3048,7 +3048,7 @@
           <w:szCs w:val="22"/>
         </w:rPr>
       </w:pPr>
-      <w:hyperlink w:anchor="_Toc435610885" w:history="1">
+      <w:hyperlink w:anchor="_Toc435621624" w:history="1">
         <w:r>
           <w:rPr>
             <w:rStyle w:val="Lienhypertexte"/>
@@ -3092,7 +3092,7 @@
           <w:rPr>
             <w:webHidden/>
           </w:rPr>
-          <w:instrText xml:space="preserve"> PAGEREF _Toc435610885 \h </w:instrText>
+          <w:instrText xml:space="preserve"> PAGEREF _Toc435621624 \h </w:instrText>
         </w:r>
         <w:r>
           <w:rPr>
@@ -3131,7 +3131,7 @@
           <w:szCs w:val="22"/>
         </w:rPr>
       </w:pPr>
-      <w:hyperlink w:anchor="_Toc435610886" w:history="1">
+      <w:hyperlink w:anchor="_Toc435621625" w:history="1">
         <w:r>
           <w:rPr>
             <w:rStyle w:val="Lienhypertexte"/>
@@ -3171,7 +3171,7 @@
           <w:rPr>
             <w:webHidden/>
           </w:rPr>
-          <w:instrText xml:space="preserve"> PAGEREF _Toc435610886 \h </w:instrText>
+          <w:instrText xml:space="preserve"> PAGEREF _Toc435621625 \h </w:instrText>
         </w:r>
         <w:r>
           <w:rPr>
@@ -3208,7 +3208,7 @@
           <w:szCs w:val="22"/>
         </w:rPr>
       </w:pPr>
-      <w:hyperlink w:anchor="_Toc435610887" w:history="1">
+      <w:hyperlink w:anchor="_Toc435621626" w:history="1">
         <w:r>
           <w:rPr>
             <w:rStyle w:val="Lienhypertexte"/>
@@ -3252,7 +3252,7 @@
           <w:rPr>
             <w:webHidden/>
           </w:rPr>
-          <w:instrText xml:space="preserve"> PAGEREF _Toc435610887 \h </w:instrText>
+          <w:instrText xml:space="preserve"> PAGEREF _Toc435621626 \h </w:instrText>
         </w:r>
         <w:r>
           <w:rPr>
@@ -3289,7 +3289,7 @@
           <w:szCs w:val="22"/>
         </w:rPr>
       </w:pPr>
-      <w:hyperlink w:anchor="_Toc435610888" w:history="1">
+      <w:hyperlink w:anchor="_Toc435621627" w:history="1">
         <w:r>
           <w:rPr>
             <w:rStyle w:val="Lienhypertexte"/>
@@ -3333,7 +3333,7 @@
           <w:rPr>
             <w:webHidden/>
           </w:rPr>
-          <w:instrText xml:space="preserve"> PAGEREF _Toc435610888 \h </w:instrText>
+          <w:instrText xml:space="preserve"> PAGEREF _Toc435621627 \h </w:instrText>
         </w:r>
         <w:r>
           <w:rPr>
@@ -3372,7 +3372,7 @@
           <w:szCs w:val="22"/>
         </w:rPr>
       </w:pPr>
-      <w:hyperlink w:anchor="_Toc435610889" w:history="1">
+      <w:hyperlink w:anchor="_Toc435621628" w:history="1">
         <w:r>
           <w:rPr>
             <w:rStyle w:val="Lienhypertexte"/>
@@ -3412,7 +3412,7 @@
           <w:rPr>
             <w:webHidden/>
           </w:rPr>
-          <w:instrText xml:space="preserve"> PAGEREF _Toc435610889 \h </w:instrText>
+          <w:instrText xml:space="preserve"> PAGEREF _Toc435621628 \h </w:instrText>
         </w:r>
         <w:r>
           <w:rPr>
@@ -3449,7 +3449,7 @@
           <w:szCs w:val="22"/>
         </w:rPr>
       </w:pPr>
-      <w:hyperlink w:anchor="_Toc435610890" w:history="1">
+      <w:hyperlink w:anchor="_Toc435621629" w:history="1">
         <w:r>
           <w:rPr>
             <w:rStyle w:val="Lienhypertexte"/>
@@ -3493,7 +3493,7 @@
           <w:rPr>
             <w:webHidden/>
           </w:rPr>
-          <w:instrText xml:space="preserve"> PAGEREF _Toc435610890 \h </w:instrText>
+          <w:instrText xml:space="preserve"> PAGEREF _Toc435621629 \h </w:instrText>
         </w:r>
         <w:r>
           <w:rPr>
@@ -3530,7 +3530,7 @@
           <w:szCs w:val="22"/>
         </w:rPr>
       </w:pPr>
-      <w:hyperlink w:anchor="_Toc435610891" w:history="1">
+      <w:hyperlink w:anchor="_Toc435621630" w:history="1">
         <w:r>
           <w:rPr>
             <w:rStyle w:val="Lienhypertexte"/>
@@ -3574,7 +3574,7 @@
           <w:rPr>
             <w:webHidden/>
           </w:rPr>
-          <w:instrText xml:space="preserve"> PAGEREF _Toc435610891 \h </w:instrText>
+          <w:instrText xml:space="preserve"> PAGEREF _Toc435621630 \h </w:instrText>
         </w:r>
         <w:r>
           <w:rPr>
@@ -3613,7 +3613,7 @@
           <w:szCs w:val="22"/>
         </w:rPr>
       </w:pPr>
-      <w:hyperlink w:anchor="_Toc435610892" w:history="1">
+      <w:hyperlink w:anchor="_Toc435621631" w:history="1">
         <w:r>
           <w:rPr>
             <w:rStyle w:val="Lienhypertexte"/>
@@ -3653,7 +3653,7 @@
           <w:rPr>
             <w:webHidden/>
           </w:rPr>
-          <w:instrText xml:space="preserve"> PAGEREF _Toc435610892 \h </w:instrText>
+          <w:instrText xml:space="preserve"> PAGEREF _Toc435621631 \h </w:instrText>
         </w:r>
         <w:r>
           <w:rPr>
@@ -3690,7 +3690,7 @@
           <w:szCs w:val="22"/>
         </w:rPr>
       </w:pPr>
-      <w:hyperlink w:anchor="_Toc435610893" w:history="1">
+      <w:hyperlink w:anchor="_Toc435621632" w:history="1">
         <w:r>
           <w:rPr>
             <w:rStyle w:val="Lienhypertexte"/>
@@ -3734,7 +3734,7 @@
           <w:rPr>
             <w:webHidden/>
           </w:rPr>
-          <w:instrText xml:space="preserve"> PAGEREF _Toc435610893 \h </w:instrText>
+          <w:instrText xml:space="preserve"> PAGEREF _Toc435621632 \h </w:instrText>
         </w:r>
         <w:r>
           <w:rPr>
@@ -3771,7 +3771,7 @@
           <w:szCs w:val="22"/>
         </w:rPr>
       </w:pPr>
-      <w:hyperlink w:anchor="_Toc435610894" w:history="1">
+      <w:hyperlink w:anchor="_Toc435621633" w:history="1">
         <w:r>
           <w:rPr>
             <w:rStyle w:val="Lienhypertexte"/>
@@ -3815,7 +3815,7 @@
           <w:rPr>
             <w:webHidden/>
           </w:rPr>
-          <w:instrText xml:space="preserve"> PAGEREF _Toc435610894 \h </w:instrText>
+          <w:instrText xml:space="preserve"> PAGEREF _Toc435621633 \h </w:instrText>
         </w:r>
         <w:r>
           <w:rPr>
@@ -3854,7 +3854,7 @@
           <w:szCs w:val="22"/>
         </w:rPr>
       </w:pPr>
-      <w:hyperlink w:anchor="_Toc435610895" w:history="1">
+      <w:hyperlink w:anchor="_Toc435621634" w:history="1">
         <w:r>
           <w:rPr>
             <w:rStyle w:val="Lienhypertexte"/>
@@ -3894,7 +3894,7 @@
           <w:rPr>
             <w:webHidden/>
           </w:rPr>
-          <w:instrText xml:space="preserve"> PAGEREF _Toc435610895 \h </w:instrText>
+          <w:instrText xml:space="preserve"> PAGEREF _Toc435621634 \h </w:instrText>
         </w:r>
         <w:r>
           <w:rPr>
@@ -3931,7 +3931,7 @@
           <w:szCs w:val="22"/>
         </w:rPr>
       </w:pPr>
-      <w:hyperlink w:anchor="_Toc435610896" w:history="1">
+      <w:hyperlink w:anchor="_Toc435621635" w:history="1">
         <w:r>
           <w:rPr>
             <w:rStyle w:val="Lienhypertexte"/>
@@ -3975,7 +3975,7 @@
           <w:rPr>
             <w:webHidden/>
           </w:rPr>
-          <w:instrText xml:space="preserve"> PAGEREF _Toc435610896 \h </w:instrText>
+          <w:instrText xml:space="preserve"> PAGEREF _Toc435621635 \h </w:instrText>
         </w:r>
         <w:r>
           <w:rPr>
@@ -4014,7 +4014,7 @@
           <w:szCs w:val="22"/>
         </w:rPr>
       </w:pPr>
-      <w:hyperlink w:anchor="_Toc435610897" w:history="1">
+      <w:hyperlink w:anchor="_Toc435621636" w:history="1">
         <w:r>
           <w:rPr>
             <w:rStyle w:val="Lienhypertexte"/>
@@ -4054,7 +4054,7 @@
           <w:rPr>
             <w:webHidden/>
           </w:rPr>
-          <w:instrText xml:space="preserve"> PAGEREF _Toc435610897 \h </w:instrText>
+          <w:instrText xml:space="preserve"> PAGEREF _Toc435621636 \h </w:instrText>
         </w:r>
         <w:r>
           <w:rPr>
@@ -4091,7 +4091,7 @@
           <w:szCs w:val="22"/>
         </w:rPr>
       </w:pPr>
-      <w:hyperlink w:anchor="_Toc435610898" w:history="1">
+      <w:hyperlink w:anchor="_Toc435621637" w:history="1">
         <w:r>
           <w:rPr>
             <w:rStyle w:val="Lienhypertexte"/>
@@ -4135,7 +4135,7 @@
           <w:rPr>
             <w:webHidden/>
           </w:rPr>
-          <w:instrText xml:space="preserve"> PAGEREF _Toc435610898 \h </w:instrText>
+          <w:instrText xml:space="preserve"> PAGEREF _Toc435621637 \h </w:instrText>
         </w:r>
         <w:r>
           <w:rPr>
@@ -4174,7 +4174,7 @@
           <w:szCs w:val="22"/>
         </w:rPr>
       </w:pPr>
-      <w:hyperlink w:anchor="_Toc435610899" w:history="1">
+      <w:hyperlink w:anchor="_Toc435621638" w:history="1">
         <w:r>
           <w:rPr>
             <w:rStyle w:val="Lienhypertexte"/>
@@ -4214,7 +4214,7 @@
           <w:rPr>
             <w:webHidden/>
           </w:rPr>
-          <w:instrText xml:space="preserve"> PAGEREF _Toc435610899 \h </w:instrText>
+          <w:instrText xml:space="preserve"> PAGEREF _Toc435621638 \h </w:instrText>
         </w:r>
         <w:r>
           <w:rPr>
@@ -4251,7 +4251,7 @@
           <w:szCs w:val="22"/>
         </w:rPr>
       </w:pPr>
-      <w:hyperlink w:anchor="_Toc435610900" w:history="1">
+      <w:hyperlink w:anchor="_Toc435621639" w:history="1">
         <w:r>
           <w:rPr>
             <w:rStyle w:val="Lienhypertexte"/>
@@ -4295,7 +4295,7 @@
           <w:rPr>
             <w:webHidden/>
           </w:rPr>
-          <w:instrText xml:space="preserve"> PAGEREF _Toc435610900 \h </w:instrText>
+          <w:instrText xml:space="preserve"> PAGEREF _Toc435621639 \h </w:instrText>
         </w:r>
         <w:r>
           <w:rPr>
@@ -4334,7 +4334,7 @@
           <w:szCs w:val="22"/>
         </w:rPr>
       </w:pPr>
-      <w:hyperlink w:anchor="_Toc435610901" w:history="1">
+      <w:hyperlink w:anchor="_Toc435621640" w:history="1">
         <w:r>
           <w:rPr>
             <w:rStyle w:val="Lienhypertexte"/>
@@ -4374,7 +4374,7 @@
           <w:rPr>
             <w:webHidden/>
           </w:rPr>
-          <w:instrText xml:space="preserve"> PAGEREF _Toc435610901 \h </w:instrText>
+          <w:instrText xml:space="preserve"> PAGEREF _Toc435621640 \h </w:instrText>
         </w:r>
         <w:r>
           <w:rPr>
@@ -4411,7 +4411,7 @@
           <w:szCs w:val="22"/>
         </w:rPr>
       </w:pPr>
-      <w:hyperlink w:anchor="_Toc435610902" w:history="1">
+      <w:hyperlink w:anchor="_Toc435621641" w:history="1">
         <w:r>
           <w:rPr>
             <w:rStyle w:val="Lienhypertexte"/>
@@ -4455,7 +4455,7 @@
           <w:rPr>
             <w:webHidden/>
           </w:rPr>
-          <w:instrText xml:space="preserve"> PAGEREF _Toc435610902 \h </w:instrText>
+          <w:instrText xml:space="preserve"> PAGEREF _Toc435621641 \h </w:instrText>
         </w:r>
         <w:r>
           <w:rPr>
@@ -4492,7 +4492,7 @@
           <w:szCs w:val="22"/>
         </w:rPr>
       </w:pPr>
-      <w:hyperlink w:anchor="_Toc435610903" w:history="1">
+      <w:hyperlink w:anchor="_Toc435621642" w:history="1">
         <w:r>
           <w:rPr>
             <w:rStyle w:val="Lienhypertexte"/>
@@ -4536,7 +4536,7 @@
           <w:rPr>
             <w:webHidden/>
           </w:rPr>
-          <w:instrText xml:space="preserve"> PAGEREF _Toc435610903 \h </w:instrText>
+          <w:instrText xml:space="preserve"> PAGEREF _Toc435621642 \h </w:instrText>
         </w:r>
         <w:r>
           <w:rPr>
@@ -4582,7 +4582,7 @@
       <w:pPr>
         <w:pStyle w:val="Titre1"/>
       </w:pPr>
-      <w:bookmarkStart w:id="3" w:name="_Toc435610851"/>
+      <w:bookmarkStart w:id="3" w:name="_Toc435621590"/>
       <w:r>
         <w:lastRenderedPageBreak/>
         <w:t>Version 1.2.3</w:t>
@@ -4593,7 +4593,7 @@
       <w:pPr>
         <w:pStyle w:val="Titre2"/>
       </w:pPr>
-      <w:bookmarkStart w:id="4" w:name="_Toc435610852"/>
+      <w:bookmarkStart w:id="4" w:name="_Toc435621591"/>
       <w:r>
         <w:t>Corrections</w:t>
       </w:r>
@@ -4830,7 +4830,7 @@
       <w:pPr>
         <w:pStyle w:val="Titre1"/>
       </w:pPr>
-      <w:bookmarkStart w:id="5" w:name="_Toc435610853"/>
+      <w:bookmarkStart w:id="5" w:name="_Toc435621592"/>
       <w:r>
         <w:t>Version 1.2.2</w:t>
       </w:r>
@@ -4840,7 +4840,7 @@
       <w:pPr>
         <w:pStyle w:val="Titre2"/>
       </w:pPr>
-      <w:bookmarkStart w:id="6" w:name="_Toc435610854"/>
+      <w:bookmarkStart w:id="6" w:name="_Toc435621593"/>
       <w:r>
         <w:t>Corrections</w:t>
       </w:r>
@@ -5041,7 +5041,7 @@
       <w:pPr>
         <w:pStyle w:val="Titre1"/>
       </w:pPr>
-      <w:bookmarkStart w:id="7" w:name="_Toc435610855"/>
+      <w:bookmarkStart w:id="7" w:name="_Toc435621594"/>
       <w:r>
         <w:t>Version 1.2.1</w:t>
       </w:r>
@@ -5051,7 +5051,7 @@
       <w:pPr>
         <w:pStyle w:val="Titre2"/>
       </w:pPr>
-      <w:bookmarkStart w:id="8" w:name="_Toc435610856"/>
+      <w:bookmarkStart w:id="8" w:name="_Toc435621595"/>
       <w:r>
         <w:t>Corrections</w:t>
       </w:r>
@@ -5648,7 +5648,7 @@
       <w:pPr>
         <w:pStyle w:val="Titre1"/>
       </w:pPr>
-      <w:bookmarkStart w:id="9" w:name="_Toc435610857"/>
+      <w:bookmarkStart w:id="9" w:name="_Toc435621596"/>
       <w:r>
         <w:t xml:space="preserve">Version </w:t>
       </w:r>
@@ -5661,7 +5661,7 @@
       <w:pPr>
         <w:pStyle w:val="Titre2"/>
       </w:pPr>
-      <w:bookmarkStart w:id="10" w:name="_Toc435610858"/>
+      <w:bookmarkStart w:id="10" w:name="_Toc435621597"/>
       <w:r>
         <w:t>Evolutions</w:t>
       </w:r>
@@ -6196,7 +6196,7 @@
       <w:pPr>
         <w:pStyle w:val="Titre2"/>
       </w:pPr>
-      <w:bookmarkStart w:id="11" w:name="_Toc435610859"/>
+      <w:bookmarkStart w:id="11" w:name="_Toc435621598"/>
       <w:r>
         <w:t>Corrections</w:t>
       </w:r>
@@ -8371,7 +8371,7 @@
       <w:pPr>
         <w:pStyle w:val="Titre1"/>
       </w:pPr>
-      <w:bookmarkStart w:id="12" w:name="_Toc435610860"/>
+      <w:bookmarkStart w:id="12" w:name="_Toc435621599"/>
       <w:r>
         <w:t xml:space="preserve">Version </w:t>
       </w:r>
@@ -8384,7 +8384,7 @@
       <w:pPr>
         <w:pStyle w:val="Titre2"/>
       </w:pPr>
-      <w:bookmarkStart w:id="13" w:name="_Toc435610861"/>
+      <w:bookmarkStart w:id="13" w:name="_Toc435621600"/>
       <w:r>
         <w:t>Corrections</w:t>
       </w:r>
@@ -8718,7 +8718,7 @@
       <w:pPr>
         <w:pStyle w:val="Titre1"/>
       </w:pPr>
-      <w:bookmarkStart w:id="14" w:name="_Toc435610862"/>
+      <w:bookmarkStart w:id="14" w:name="_Toc435621601"/>
       <w:r>
         <w:t xml:space="preserve">Version </w:t>
       </w:r>
@@ -8731,7 +8731,7 @@
       <w:pPr>
         <w:pStyle w:val="Titre2"/>
       </w:pPr>
-      <w:bookmarkStart w:id="15" w:name="_Toc435610863"/>
+      <w:bookmarkStart w:id="15" w:name="_Toc435621602"/>
       <w:r>
         <w:t>Corrections</w:t>
       </w:r>
@@ -8863,7 +8863,7 @@
       <w:pPr>
         <w:pStyle w:val="Titre1"/>
       </w:pPr>
-      <w:bookmarkStart w:id="16" w:name="_Toc435610864"/>
+      <w:bookmarkStart w:id="16" w:name="_Toc435621603"/>
       <w:r>
         <w:lastRenderedPageBreak/>
         <w:t xml:space="preserve">Version </w:t>
@@ -8877,7 +8877,7 @@
       <w:pPr>
         <w:pStyle w:val="Titre2"/>
       </w:pPr>
-      <w:bookmarkStart w:id="17" w:name="_Toc435610865"/>
+      <w:bookmarkStart w:id="17" w:name="_Toc435621604"/>
       <w:r>
         <w:t>Corrections</w:t>
       </w:r>
@@ -9157,7 +9157,7 @@
       <w:pPr>
         <w:pStyle w:val="Titre1"/>
       </w:pPr>
-      <w:bookmarkStart w:id="18" w:name="_Toc435610866"/>
+      <w:bookmarkStart w:id="18" w:name="_Toc435621605"/>
       <w:r>
         <w:t xml:space="preserve">Version </w:t>
       </w:r>
@@ -9170,7 +9170,7 @@
       <w:pPr>
         <w:pStyle w:val="Titre2"/>
       </w:pPr>
-      <w:bookmarkStart w:id="19" w:name="_Toc435610867"/>
+      <w:bookmarkStart w:id="19" w:name="_Toc435621606"/>
       <w:r>
         <w:t>Corrections</w:t>
       </w:r>
@@ -9516,7 +9516,7 @@
       <w:pPr>
         <w:pStyle w:val="Titre1"/>
       </w:pPr>
-      <w:bookmarkStart w:id="20" w:name="_Toc435610868"/>
+      <w:bookmarkStart w:id="20" w:name="_Toc435621607"/>
       <w:r>
         <w:t xml:space="preserve">Version </w:t>
       </w:r>
@@ -9529,7 +9529,7 @@
       <w:pPr>
         <w:pStyle w:val="Titre2"/>
       </w:pPr>
-      <w:bookmarkStart w:id="21" w:name="_Toc435610869"/>
+      <w:bookmarkStart w:id="21" w:name="_Toc435621608"/>
       <w:r>
         <w:t>Evolutions</w:t>
       </w:r>
@@ -10442,7 +10442,7 @@
       <w:pPr>
         <w:pStyle w:val="Titre2"/>
       </w:pPr>
-      <w:bookmarkStart w:id="22" w:name="_Toc435610870"/>
+      <w:bookmarkStart w:id="22" w:name="_Toc435621609"/>
       <w:r>
         <w:lastRenderedPageBreak/>
         <w:t>Corrections</w:t>
@@ -11197,7 +11197,7 @@
       <w:pPr>
         <w:pStyle w:val="Titre1"/>
       </w:pPr>
-      <w:bookmarkStart w:id="23" w:name="_Toc435610871"/>
+      <w:bookmarkStart w:id="23" w:name="_Toc435621610"/>
       <w:r>
         <w:t xml:space="preserve">Version </w:t>
       </w:r>
@@ -11210,7 +11210,7 @@
       <w:pPr>
         <w:pStyle w:val="Titre2"/>
       </w:pPr>
-      <w:bookmarkStart w:id="24" w:name="_Toc435610872"/>
+      <w:bookmarkStart w:id="24" w:name="_Toc435621611"/>
       <w:r>
         <w:t>Evolutions</w:t>
       </w:r>
@@ -12172,7 +12172,7 @@
       <w:pPr>
         <w:pStyle w:val="Titre2"/>
       </w:pPr>
-      <w:bookmarkStart w:id="25" w:name="_Toc435610873"/>
+      <w:bookmarkStart w:id="25" w:name="_Toc435621612"/>
       <w:r>
         <w:t>Corrections</w:t>
       </w:r>
@@ -12505,7 +12505,7 @@
       <w:pPr>
         <w:pStyle w:val="Titre1"/>
       </w:pPr>
-      <w:bookmarkStart w:id="26" w:name="_Toc435610874"/>
+      <w:bookmarkStart w:id="26" w:name="_Toc435621613"/>
       <w:r>
         <w:lastRenderedPageBreak/>
         <w:t xml:space="preserve">Version </w:t>
@@ -12519,7 +12519,7 @@
       <w:pPr>
         <w:pStyle w:val="Titre2"/>
       </w:pPr>
-      <w:bookmarkStart w:id="27" w:name="_Toc435610875"/>
+      <w:bookmarkStart w:id="27" w:name="_Toc435621614"/>
       <w:r>
         <w:t>Evolutions</w:t>
       </w:r>
@@ -13331,7 +13331,7 @@
       <w:pPr>
         <w:pStyle w:val="Titre2"/>
       </w:pPr>
-      <w:bookmarkStart w:id="28" w:name="_Toc435610876"/>
+      <w:bookmarkStart w:id="28" w:name="_Toc435621615"/>
       <w:r>
         <w:t>Corrections</w:t>
       </w:r>
@@ -14502,7 +14502,7 @@
       <w:pPr>
         <w:pStyle w:val="Titre1"/>
       </w:pPr>
-      <w:bookmarkStart w:id="29" w:name="_Toc435610877"/>
+      <w:bookmarkStart w:id="29" w:name="_Toc435621616"/>
       <w:r>
         <w:lastRenderedPageBreak/>
         <w:t xml:space="preserve">Version </w:t>
@@ -14516,7 +14516,7 @@
       <w:pPr>
         <w:pStyle w:val="Titre2"/>
       </w:pPr>
-      <w:bookmarkStart w:id="30" w:name="_Toc435610878"/>
+      <w:bookmarkStart w:id="30" w:name="_Toc435621617"/>
       <w:r>
         <w:t>Evolutions</w:t>
       </w:r>
@@ -14718,7 +14718,7 @@
       <w:pPr>
         <w:pStyle w:val="Titre2"/>
       </w:pPr>
-      <w:bookmarkStart w:id="31" w:name="_Toc435610879"/>
+      <w:bookmarkStart w:id="31" w:name="_Toc435621618"/>
       <w:r>
         <w:t>Corrections</w:t>
       </w:r>
@@ -14922,7 +14922,7 @@
       <w:pPr>
         <w:pStyle w:val="Titre1"/>
       </w:pPr>
-      <w:bookmarkStart w:id="32" w:name="_Toc435610880"/>
+      <w:bookmarkStart w:id="32" w:name="_Toc435621619"/>
       <w:r>
         <w:t xml:space="preserve">Version </w:t>
       </w:r>
@@ -14935,7 +14935,7 @@
       <w:pPr>
         <w:pStyle w:val="Titre2"/>
       </w:pPr>
-      <w:bookmarkStart w:id="33" w:name="_Toc435610881"/>
+      <w:bookmarkStart w:id="33" w:name="_Toc435621620"/>
       <w:r>
         <w:t>Evolutions</w:t>
       </w:r>
@@ -15374,7 +15374,7 @@
       <w:pPr>
         <w:pStyle w:val="Titre2"/>
       </w:pPr>
-      <w:bookmarkStart w:id="34" w:name="_Toc435610882"/>
+      <w:bookmarkStart w:id="34" w:name="_Toc435621621"/>
       <w:r>
         <w:t>Corrections</w:t>
       </w:r>
@@ -16368,7 +16368,7 @@
       <w:pPr>
         <w:pStyle w:val="Titre1"/>
       </w:pPr>
-      <w:bookmarkStart w:id="35" w:name="_Toc435610883"/>
+      <w:bookmarkStart w:id="35" w:name="_Toc435621622"/>
       <w:r>
         <w:t xml:space="preserve">Version </w:t>
       </w:r>
@@ -16381,7 +16381,7 @@
       <w:pPr>
         <w:pStyle w:val="Titre2"/>
       </w:pPr>
-      <w:bookmarkStart w:id="36" w:name="_Toc435610884"/>
+      <w:bookmarkStart w:id="36" w:name="_Toc435621623"/>
       <w:r>
         <w:t>Evolutions</w:t>
       </w:r>
@@ -16611,7 +16611,7 @@
       <w:pPr>
         <w:pStyle w:val="Titre2"/>
       </w:pPr>
-      <w:bookmarkStart w:id="37" w:name="_Toc435610885"/>
+      <w:bookmarkStart w:id="37" w:name="_Toc435621624"/>
       <w:r>
         <w:t>Corrections</w:t>
       </w:r>
@@ -16835,7 +16835,7 @@
       <w:pPr>
         <w:pStyle w:val="Titre1"/>
       </w:pPr>
-      <w:bookmarkStart w:id="38" w:name="_Toc435610886"/>
+      <w:bookmarkStart w:id="38" w:name="_Toc435621625"/>
       <w:r>
         <w:t xml:space="preserve">Version </w:t>
       </w:r>
@@ -16848,7 +16848,7 @@
       <w:pPr>
         <w:pStyle w:val="Titre2"/>
       </w:pPr>
-      <w:bookmarkStart w:id="39" w:name="_Toc435610887"/>
+      <w:bookmarkStart w:id="39" w:name="_Toc435621626"/>
       <w:r>
         <w:t>Evolutions</w:t>
       </w:r>
@@ -17120,7 +17120,7 @@
       <w:pPr>
         <w:pStyle w:val="Titre2"/>
       </w:pPr>
-      <w:bookmarkStart w:id="40" w:name="_Toc435610888"/>
+      <w:bookmarkStart w:id="40" w:name="_Toc435621627"/>
       <w:r>
         <w:t>Corrections</w:t>
       </w:r>
@@ -17489,7 +17489,7 @@
       <w:pPr>
         <w:pStyle w:val="Titre1"/>
       </w:pPr>
-      <w:bookmarkStart w:id="41" w:name="_Toc435610889"/>
+      <w:bookmarkStart w:id="41" w:name="_Toc435621628"/>
       <w:r>
         <w:lastRenderedPageBreak/>
         <w:t xml:space="preserve">Version </w:t>
@@ -17503,7 +17503,7 @@
       <w:pPr>
         <w:pStyle w:val="Titre2"/>
       </w:pPr>
-      <w:bookmarkStart w:id="42" w:name="_Toc435610890"/>
+      <w:bookmarkStart w:id="42" w:name="_Toc435621629"/>
       <w:r>
         <w:t>Evolutions</w:t>
       </w:r>
@@ -17630,7 +17630,7 @@
       <w:pPr>
         <w:pStyle w:val="Titre2"/>
       </w:pPr>
-      <w:bookmarkStart w:id="43" w:name="_Toc435610891"/>
+      <w:bookmarkStart w:id="43" w:name="_Toc435621630"/>
       <w:r>
         <w:t>Corrections</w:t>
       </w:r>
@@ -17758,7 +17758,7 @@
       <w:pPr>
         <w:pStyle w:val="Titre1"/>
       </w:pPr>
-      <w:bookmarkStart w:id="44" w:name="_Toc435610892"/>
+      <w:bookmarkStart w:id="44" w:name="_Toc435621631"/>
       <w:r>
         <w:t xml:space="preserve">Version </w:t>
       </w:r>
@@ -17771,7 +17771,7 @@
       <w:pPr>
         <w:pStyle w:val="Titre2"/>
       </w:pPr>
-      <w:bookmarkStart w:id="45" w:name="_Toc435610893"/>
+      <w:bookmarkStart w:id="45" w:name="_Toc435621632"/>
       <w:r>
         <w:t>Evolutions</w:t>
       </w:r>
@@ -18057,7 +18057,7 @@
       <w:pPr>
         <w:pStyle w:val="Titre2"/>
       </w:pPr>
-      <w:bookmarkStart w:id="46" w:name="_Toc435610894"/>
+      <w:bookmarkStart w:id="46" w:name="_Toc435621633"/>
       <w:r>
         <w:t>Corrections</w:t>
       </w:r>
@@ -18476,7 +18476,7 @@
       <w:pPr>
         <w:pStyle w:val="Titre1"/>
       </w:pPr>
-      <w:bookmarkStart w:id="47" w:name="_Toc435610895"/>
+      <w:bookmarkStart w:id="47" w:name="_Toc435621634"/>
       <w:r>
         <w:t xml:space="preserve">Version </w:t>
       </w:r>
@@ -18489,7 +18489,7 @@
       <w:pPr>
         <w:pStyle w:val="Titre2"/>
       </w:pPr>
-      <w:bookmarkStart w:id="48" w:name="_Toc435610896"/>
+      <w:bookmarkStart w:id="48" w:name="_Toc435621635"/>
       <w:r>
         <w:t>Corrections</w:t>
       </w:r>
@@ -18617,7 +18617,7 @@
       <w:pPr>
         <w:pStyle w:val="Titre1"/>
       </w:pPr>
-      <w:bookmarkStart w:id="49" w:name="_Toc435610897"/>
+      <w:bookmarkStart w:id="49" w:name="_Toc435621636"/>
       <w:r>
         <w:lastRenderedPageBreak/>
         <w:t xml:space="preserve">Version </w:t>
@@ -18631,7 +18631,7 @@
       <w:pPr>
         <w:pStyle w:val="Titre2"/>
       </w:pPr>
-      <w:bookmarkStart w:id="50" w:name="_Toc435610898"/>
+      <w:bookmarkStart w:id="50" w:name="_Toc435621637"/>
       <w:r>
         <w:t>Corrections</w:t>
       </w:r>
@@ -18759,7 +18759,7 @@
       <w:pPr>
         <w:pStyle w:val="Titre1"/>
       </w:pPr>
-      <w:bookmarkStart w:id="51" w:name="_Toc435610899"/>
+      <w:bookmarkStart w:id="51" w:name="_Toc435621638"/>
       <w:r>
         <w:t xml:space="preserve">Version </w:t>
       </w:r>
@@ -18772,7 +18772,7 @@
       <w:pPr>
         <w:pStyle w:val="Titre2"/>
       </w:pPr>
-      <w:bookmarkStart w:id="52" w:name="_Toc435610900"/>
+      <w:bookmarkStart w:id="52" w:name="_Toc435621639"/>
       <w:r>
         <w:t>Evolutions</w:t>
       </w:r>
@@ -18949,7 +18949,7 @@
       <w:pPr>
         <w:pStyle w:val="Titre1"/>
       </w:pPr>
-      <w:bookmarkStart w:id="53" w:name="_Toc435610901"/>
+      <w:bookmarkStart w:id="53" w:name="_Toc435621640"/>
       <w:r>
         <w:t xml:space="preserve">Version </w:t>
       </w:r>
@@ -18962,7 +18962,7 @@
       <w:pPr>
         <w:pStyle w:val="Titre2"/>
       </w:pPr>
-      <w:bookmarkStart w:id="54" w:name="_Toc435610902"/>
+      <w:bookmarkStart w:id="54" w:name="_Toc435621641"/>
       <w:r>
         <w:t>Evolutions</w:t>
       </w:r>
@@ -19185,7 +19185,7 @@
       <w:pPr>
         <w:pStyle w:val="Titre2"/>
       </w:pPr>
-      <w:bookmarkStart w:id="55" w:name="_Toc435610903"/>
+      <w:bookmarkStart w:id="55" w:name="_Toc435621642"/>
       <w:r>
         <w:t>Corrections</w:t>
       </w:r>
@@ -19883,7 +19883,7 @@
                               <v:shape id="_x0000_i1025" type="#_x0000_t75" style="width:23.25pt;height:30pt" o:ole="" fillcolor="window">
                                 <v:imagedata r:id="rId2" o:title=""/>
                               </v:shape>
-                              <o:OLEObject Type="Embed" ProgID="Word.Picture.8" ShapeID="_x0000_i1025" DrawAspect="Content" ObjectID="_1509352686" r:id="rId3"/>
+                              <o:OLEObject Type="Embed" ProgID="Word.Picture.8" ShapeID="_x0000_i1025" DrawAspect="Content" ObjectID="_1509363418" r:id="rId3"/>
                             </w:object>
                           </w:r>
                         </w:p>
@@ -19919,7 +19919,7 @@
                         <v:shape id="_x0000_i1025" type="#_x0000_t75" style="width:23.25pt;height:30pt" o:ole="" fillcolor="window">
                           <v:imagedata r:id="rId2" o:title=""/>
                         </v:shape>
-                        <o:OLEObject Type="Embed" ProgID="Word.Picture.8" ShapeID="_x0000_i1025" DrawAspect="Content" ObjectID="_1509352686" r:id="rId4"/>
+                        <o:OLEObject Type="Embed" ProgID="Word.Picture.8" ShapeID="_x0000_i1025" DrawAspect="Content" ObjectID="_1509363418" r:id="rId4"/>
                       </w:object>
                     </w:r>
                   </w:p>
@@ -19961,7 +19961,13 @@
       <w:rPr>
         <w:b/>
       </w:rPr>
-      <w:t>Février 2015</w:t>
+      <w:t>Novembre</w:t>
+    </w:r>
+    <w:r>
+      <w:rPr>
+        <w:b/>
+      </w:rPr>
+      <w:t xml:space="preserve"> 2015</w:t>
     </w:r>
   </w:p>
   <w:p>
@@ -20002,7 +20008,7 @@
         <w:i/>
         <w:noProof/>
       </w:rPr>
-      <w:t>2</w:t>
+      <w:t>5</w:t>
     </w:r>
     <w:r>
       <w:rPr>
@@ -20364,7 +20370,7 @@
                               <v:shape id="_x0000_i1026" type="#_x0000_t75" style="width:23.25pt;height:30.75pt" o:ole="" fillcolor="window">
                                 <v:imagedata r:id="rId2" o:title=""/>
                               </v:shape>
-                              <o:OLEObject Type="Embed" ProgID="Word.Picture.8" ShapeID="_x0000_i1026" DrawAspect="Content" ObjectID="_1509352687" r:id="rId3"/>
+                              <o:OLEObject Type="Embed" ProgID="Word.Picture.8" ShapeID="_x0000_i1026" DrawAspect="Content" ObjectID="_1509363419" r:id="rId3"/>
                             </w:object>
                           </w:r>
                         </w:p>
@@ -20400,7 +20406,7 @@
                         <v:shape id="_x0000_i1026" type="#_x0000_t75" style="width:23.25pt;height:30.75pt" o:ole="" fillcolor="window">
                           <v:imagedata r:id="rId2" o:title=""/>
                         </v:shape>
-                        <o:OLEObject Type="Embed" ProgID="Word.Picture.8" ShapeID="_x0000_i1026" DrawAspect="Content" ObjectID="_1509352687" r:id="rId4"/>
+                        <o:OLEObject Type="Embed" ProgID="Word.Picture.8" ShapeID="_x0000_i1026" DrawAspect="Content" ObjectID="_1509363419" r:id="rId4"/>
                       </w:object>
                     </w:r>
                   </w:p>
@@ -26401,7 +26407,9 @@
 </file>
 
 <file path=customXml/item1.xml><?xml version="1.0" encoding="utf-8"?>
-<LongProperties xmlns="http://schemas.microsoft.com/office/2006/metadata/longProperties"/>
+<p:properties xmlns:p="http://schemas.microsoft.com/office/2006/metadata/properties" xmlns:xsi="http://www.w3.org/2001/XMLSchema-instance">
+  <documentManagement/>
+</p:properties>
 </file>
 
 <file path=customXml/item2.xml><?xml version="1.0" encoding="utf-8"?>
@@ -26454,9 +26462,7 @@
 </file>
 
 <file path=customXml/item3.xml><?xml version="1.0" encoding="utf-8"?>
-<p:properties xmlns:p="http://schemas.microsoft.com/office/2006/metadata/properties" xmlns:xsi="http://www.w3.org/2001/XMLSchema-instance">
-  <documentManagement/>
-</p:properties>
+<LongProperties xmlns="http://schemas.microsoft.com/office/2006/metadata/longProperties"/>
 </file>
 
 <file path=customXml/item4.xml><?xml version="1.0" encoding="utf-8"?>
@@ -26473,9 +26479,9 @@
 </file>
 
 <file path=customXml/itemProps1.xml><?xml version="1.0" encoding="utf-8"?>
-<ds:datastoreItem xmlns:ds="http://schemas.openxmlformats.org/officeDocument/2006/customXml" ds:itemID="{75829D60-6EDD-460F-8316-90B3D8B3A76F}">
+<ds:datastoreItem xmlns:ds="http://schemas.openxmlformats.org/officeDocument/2006/customXml" ds:itemID="{99ADBD98-6647-4C9E-82A0-C25C4D30AC85}">
   <ds:schemaRefs>
-    <ds:schemaRef ds:uri="http://schemas.microsoft.com/office/2006/metadata/longProperties"/>
+    <ds:schemaRef ds:uri="http://schemas.microsoft.com/office/2006/metadata/properties"/>
   </ds:schemaRefs>
 </ds:datastoreItem>
 </file>
@@ -26496,9 +26502,9 @@
 </file>
 
 <file path=customXml/itemProps3.xml><?xml version="1.0" encoding="utf-8"?>
-<ds:datastoreItem xmlns:ds="http://schemas.openxmlformats.org/officeDocument/2006/customXml" ds:itemID="{99ADBD98-6647-4C9E-82A0-C25C4D30AC85}">
+<ds:datastoreItem xmlns:ds="http://schemas.openxmlformats.org/officeDocument/2006/customXml" ds:itemID="{75829D60-6EDD-460F-8316-90B3D8B3A76F}">
   <ds:schemaRefs>
-    <ds:schemaRef ds:uri="http://schemas.microsoft.com/office/2006/metadata/properties"/>
+    <ds:schemaRef ds:uri="http://schemas.microsoft.com/office/2006/metadata/longProperties"/>
   </ds:schemaRefs>
 </ds:datastoreItem>
 </file>
@@ -26512,7 +26518,7 @@
 </file>
 
 <file path=customXml/itemProps5.xml><?xml version="1.0" encoding="utf-8"?>
-<ds:datastoreItem xmlns:ds="http://schemas.openxmlformats.org/officeDocument/2006/customXml" ds:itemID="{BEA9C04B-724E-4F1C-B79A-116B6640690D}">
+<ds:datastoreItem xmlns:ds="http://schemas.openxmlformats.org/officeDocument/2006/customXml" ds:itemID="{363057E6-CB63-4A19-8C3E-B2B2306CDCE8}">
   <ds:schemaRefs>
     <ds:schemaRef ds:uri="http://schemas.openxmlformats.org/officeDocument/2006/bibliography"/>
   </ds:schemaRefs>

</xml_diff>

<commit_message>
(ajout d'évolutions non référencées (oubli))
</commit_message>
<xml_diff>
--- a/Changelog.docx
+++ b/Changelog.docx
@@ -289,8 +289,6 @@
       </w:r>
     </w:p>
     <w:p/>
-    <w:bookmarkStart w:id="0" w:name="_GoBack"/>
-    <w:bookmarkEnd w:id="0"/>
     <w:p>
       <w:pPr>
         <w:pStyle w:val="TM1"/>
@@ -324,7 +322,7 @@
         </w:rPr>
         <w:fldChar w:fldCharType="separate"/>
       </w:r>
-      <w:hyperlink w:anchor="_Toc440358677" w:history="1">
+      <w:hyperlink w:anchor="_Toc447012293" w:history="1">
         <w:r>
           <w:rPr>
             <w:rStyle w:val="Lienhypertexte"/>
@@ -364,7 +362,7 @@
           <w:rPr>
             <w:webHidden/>
           </w:rPr>
-          <w:instrText xml:space="preserve"> PAGEREF _Toc440358677 \h </w:instrText>
+          <w:instrText xml:space="preserve"> PAGEREF _Toc447012293 \h </w:instrText>
         </w:r>
         <w:r>
           <w:rPr>
@@ -403,7 +401,7 @@
           <w:szCs w:val="22"/>
         </w:rPr>
       </w:pPr>
-      <w:hyperlink w:anchor="_Toc440358678" w:history="1">
+      <w:hyperlink w:anchor="_Toc447012294" w:history="1">
         <w:r>
           <w:rPr>
             <w:rStyle w:val="Lienhypertexte"/>
@@ -443,7 +441,7 @@
           <w:rPr>
             <w:webHidden/>
           </w:rPr>
-          <w:instrText xml:space="preserve"> PAGEREF _Toc440358678 \h </w:instrText>
+          <w:instrText xml:space="preserve"> PAGEREF _Toc447012294 \h </w:instrText>
         </w:r>
         <w:r>
           <w:rPr>
@@ -480,7 +478,7 @@
           <w:szCs w:val="22"/>
         </w:rPr>
       </w:pPr>
-      <w:hyperlink w:anchor="_Toc440358679" w:history="1">
+      <w:hyperlink w:anchor="_Toc447012295" w:history="1">
         <w:r>
           <w:rPr>
             <w:rStyle w:val="Lienhypertexte"/>
@@ -524,7 +522,7 @@
           <w:rPr>
             <w:webHidden/>
           </w:rPr>
-          <w:instrText xml:space="preserve"> PAGEREF _Toc440358679 \h </w:instrText>
+          <w:instrText xml:space="preserve"> PAGEREF _Toc447012295 \h </w:instrText>
         </w:r>
         <w:r>
           <w:rPr>
@@ -561,7 +559,7 @@
           <w:szCs w:val="22"/>
         </w:rPr>
       </w:pPr>
-      <w:hyperlink w:anchor="_Toc440358680" w:history="1">
+      <w:hyperlink w:anchor="_Toc447012296" w:history="1">
         <w:r>
           <w:rPr>
             <w:rStyle w:val="Lienhypertexte"/>
@@ -605,7 +603,7 @@
           <w:rPr>
             <w:webHidden/>
           </w:rPr>
-          <w:instrText xml:space="preserve"> PAGEREF _Toc440358680 \h </w:instrText>
+          <w:instrText xml:space="preserve"> PAGEREF _Toc447012296 \h </w:instrText>
         </w:r>
         <w:r>
           <w:rPr>
@@ -644,7 +642,7 @@
           <w:szCs w:val="22"/>
         </w:rPr>
       </w:pPr>
-      <w:hyperlink w:anchor="_Toc440358681" w:history="1">
+      <w:hyperlink w:anchor="_Toc447012297" w:history="1">
         <w:r>
           <w:rPr>
             <w:rStyle w:val="Lienhypertexte"/>
@@ -684,7 +682,7 @@
           <w:rPr>
             <w:webHidden/>
           </w:rPr>
-          <w:instrText xml:space="preserve"> PAGEREF _Toc440358681 \h </w:instrText>
+          <w:instrText xml:space="preserve"> PAGEREF _Toc447012297 \h </w:instrText>
         </w:r>
         <w:r>
           <w:rPr>
@@ -721,7 +719,7 @@
           <w:szCs w:val="22"/>
         </w:rPr>
       </w:pPr>
-      <w:hyperlink w:anchor="_Toc440358682" w:history="1">
+      <w:hyperlink w:anchor="_Toc447012298" w:history="1">
         <w:r>
           <w:rPr>
             <w:rStyle w:val="Lienhypertexte"/>
@@ -765,7 +763,7 @@
           <w:rPr>
             <w:webHidden/>
           </w:rPr>
-          <w:instrText xml:space="preserve"> PAGEREF _Toc440358682 \h </w:instrText>
+          <w:instrText xml:space="preserve"> PAGEREF _Toc447012298 \h </w:instrText>
         </w:r>
         <w:r>
           <w:rPr>
@@ -802,7 +800,7 @@
           <w:szCs w:val="22"/>
         </w:rPr>
       </w:pPr>
-      <w:hyperlink w:anchor="_Toc440358683" w:history="1">
+      <w:hyperlink w:anchor="_Toc447012299" w:history="1">
         <w:r>
           <w:rPr>
             <w:rStyle w:val="Lienhypertexte"/>
@@ -846,7 +844,7 @@
           <w:rPr>
             <w:webHidden/>
           </w:rPr>
-          <w:instrText xml:space="preserve"> PAGEREF _Toc440358683 \h </w:instrText>
+          <w:instrText xml:space="preserve"> PAGEREF _Toc447012299 \h </w:instrText>
         </w:r>
         <w:r>
           <w:rPr>
@@ -885,7 +883,7 @@
           <w:szCs w:val="22"/>
         </w:rPr>
       </w:pPr>
-      <w:hyperlink w:anchor="_Toc440358684" w:history="1">
+      <w:hyperlink w:anchor="_Toc447012300" w:history="1">
         <w:r>
           <w:rPr>
             <w:rStyle w:val="Lienhypertexte"/>
@@ -925,7 +923,7 @@
           <w:rPr>
             <w:webHidden/>
           </w:rPr>
-          <w:instrText xml:space="preserve"> PAGEREF _Toc440358684 \h </w:instrText>
+          <w:instrText xml:space="preserve"> PAGEREF _Toc447012300 \h </w:instrText>
         </w:r>
         <w:r>
           <w:rPr>
@@ -962,7 +960,7 @@
           <w:szCs w:val="22"/>
         </w:rPr>
       </w:pPr>
-      <w:hyperlink w:anchor="_Toc440358685" w:history="1">
+      <w:hyperlink w:anchor="_Toc447012301" w:history="1">
         <w:r>
           <w:rPr>
             <w:rStyle w:val="Lienhypertexte"/>
@@ -1006,7 +1004,7 @@
           <w:rPr>
             <w:webHidden/>
           </w:rPr>
-          <w:instrText xml:space="preserve"> PAGEREF _Toc440358685 \h </w:instrText>
+          <w:instrText xml:space="preserve"> PAGEREF _Toc447012301 \h </w:instrText>
         </w:r>
         <w:r>
           <w:rPr>
@@ -1043,7 +1041,7 @@
           <w:szCs w:val="22"/>
         </w:rPr>
       </w:pPr>
-      <w:hyperlink w:anchor="_Toc440358686" w:history="1">
+      <w:hyperlink w:anchor="_Toc447012302" w:history="1">
         <w:r>
           <w:rPr>
             <w:rStyle w:val="Lienhypertexte"/>
@@ -1087,7 +1085,7 @@
           <w:rPr>
             <w:webHidden/>
           </w:rPr>
-          <w:instrText xml:space="preserve"> PAGEREF _Toc440358686 \h </w:instrText>
+          <w:instrText xml:space="preserve"> PAGEREF _Toc447012302 \h </w:instrText>
         </w:r>
         <w:r>
           <w:rPr>
@@ -1124,7 +1122,7 @@
           <w:szCs w:val="22"/>
         </w:rPr>
       </w:pPr>
-      <w:hyperlink w:anchor="_Toc440358687" w:history="1">
+      <w:hyperlink w:anchor="_Toc447012303" w:history="1">
         <w:r>
           <w:rPr>
             <w:rStyle w:val="Lienhypertexte"/>
@@ -1168,7 +1166,7 @@
           <w:rPr>
             <w:webHidden/>
           </w:rPr>
-          <w:instrText xml:space="preserve"> PAGEREF _Toc440358687 \h </w:instrText>
+          <w:instrText xml:space="preserve"> PAGEREF _Toc447012303 \h </w:instrText>
         </w:r>
         <w:r>
           <w:rPr>
@@ -1207,7 +1205,7 @@
           <w:szCs w:val="22"/>
         </w:rPr>
       </w:pPr>
-      <w:hyperlink w:anchor="_Toc440358688" w:history="1">
+      <w:hyperlink w:anchor="_Toc447012304" w:history="1">
         <w:r>
           <w:rPr>
             <w:rStyle w:val="Lienhypertexte"/>
@@ -1247,7 +1245,7 @@
           <w:rPr>
             <w:webHidden/>
           </w:rPr>
-          <w:instrText xml:space="preserve"> PAGEREF _Toc440358688 \h </w:instrText>
+          <w:instrText xml:space="preserve"> PAGEREF _Toc447012304 \h </w:instrText>
         </w:r>
         <w:r>
           <w:rPr>
@@ -1284,7 +1282,7 @@
           <w:szCs w:val="22"/>
         </w:rPr>
       </w:pPr>
-      <w:hyperlink w:anchor="_Toc440358689" w:history="1">
+      <w:hyperlink w:anchor="_Toc447012305" w:history="1">
         <w:r>
           <w:rPr>
             <w:rStyle w:val="Lienhypertexte"/>
@@ -1328,7 +1326,7 @@
           <w:rPr>
             <w:webHidden/>
           </w:rPr>
-          <w:instrText xml:space="preserve"> PAGEREF _Toc440358689 \h </w:instrText>
+          <w:instrText xml:space="preserve"> PAGEREF _Toc447012305 \h </w:instrText>
         </w:r>
         <w:r>
           <w:rPr>
@@ -1365,7 +1363,7 @@
           <w:szCs w:val="22"/>
         </w:rPr>
       </w:pPr>
-      <w:hyperlink w:anchor="_Toc440358690" w:history="1">
+      <w:hyperlink w:anchor="_Toc447012306" w:history="1">
         <w:r>
           <w:rPr>
             <w:rStyle w:val="Lienhypertexte"/>
@@ -1409,7 +1407,7 @@
           <w:rPr>
             <w:webHidden/>
           </w:rPr>
-          <w:instrText xml:space="preserve"> PAGEREF _Toc440358690 \h </w:instrText>
+          <w:instrText xml:space="preserve"> PAGEREF _Toc447012306 \h </w:instrText>
         </w:r>
         <w:r>
           <w:rPr>
@@ -1448,7 +1446,7 @@
           <w:szCs w:val="22"/>
         </w:rPr>
       </w:pPr>
-      <w:hyperlink w:anchor="_Toc440358691" w:history="1">
+      <w:hyperlink w:anchor="_Toc447012307" w:history="1">
         <w:r>
           <w:rPr>
             <w:rStyle w:val="Lienhypertexte"/>
@@ -1488,7 +1486,7 @@
           <w:rPr>
             <w:webHidden/>
           </w:rPr>
-          <w:instrText xml:space="preserve"> PAGEREF _Toc440358691 \h </w:instrText>
+          <w:instrText xml:space="preserve"> PAGEREF _Toc447012307 \h </w:instrText>
         </w:r>
         <w:r>
           <w:rPr>
@@ -1525,7 +1523,7 @@
           <w:szCs w:val="22"/>
         </w:rPr>
       </w:pPr>
-      <w:hyperlink w:anchor="_Toc440358692" w:history="1">
+      <w:hyperlink w:anchor="_Toc447012308" w:history="1">
         <w:r>
           <w:rPr>
             <w:rStyle w:val="Lienhypertexte"/>
@@ -1569,7 +1567,7 @@
           <w:rPr>
             <w:webHidden/>
           </w:rPr>
-          <w:instrText xml:space="preserve"> PAGEREF _Toc440358692 \h </w:instrText>
+          <w:instrText xml:space="preserve"> PAGEREF _Toc447012308 \h </w:instrText>
         </w:r>
         <w:r>
           <w:rPr>
@@ -1608,7 +1606,7 @@
           <w:szCs w:val="22"/>
         </w:rPr>
       </w:pPr>
-      <w:hyperlink w:anchor="_Toc440358693" w:history="1">
+      <w:hyperlink w:anchor="_Toc447012309" w:history="1">
         <w:r>
           <w:rPr>
             <w:rStyle w:val="Lienhypertexte"/>
@@ -1648,7 +1646,7 @@
           <w:rPr>
             <w:webHidden/>
           </w:rPr>
-          <w:instrText xml:space="preserve"> PAGEREF _Toc440358693 \h </w:instrText>
+          <w:instrText xml:space="preserve"> PAGEREF _Toc447012309 \h </w:instrText>
         </w:r>
         <w:r>
           <w:rPr>
@@ -1685,7 +1683,7 @@
           <w:szCs w:val="22"/>
         </w:rPr>
       </w:pPr>
-      <w:hyperlink w:anchor="_Toc440358694" w:history="1">
+      <w:hyperlink w:anchor="_Toc447012310" w:history="1">
         <w:r>
           <w:rPr>
             <w:rStyle w:val="Lienhypertexte"/>
@@ -1729,7 +1727,7 @@
           <w:rPr>
             <w:webHidden/>
           </w:rPr>
-          <w:instrText xml:space="preserve"> PAGEREF _Toc440358694 \h </w:instrText>
+          <w:instrText xml:space="preserve"> PAGEREF _Toc447012310 \h </w:instrText>
         </w:r>
         <w:r>
           <w:rPr>
@@ -1768,7 +1766,7 @@
           <w:szCs w:val="22"/>
         </w:rPr>
       </w:pPr>
-      <w:hyperlink w:anchor="_Toc440358695" w:history="1">
+      <w:hyperlink w:anchor="_Toc447012311" w:history="1">
         <w:r>
           <w:rPr>
             <w:rStyle w:val="Lienhypertexte"/>
@@ -1808,7 +1806,7 @@
           <w:rPr>
             <w:webHidden/>
           </w:rPr>
-          <w:instrText xml:space="preserve"> PAGEREF _Toc440358695 \h </w:instrText>
+          <w:instrText xml:space="preserve"> PAGEREF _Toc447012311 \h </w:instrText>
         </w:r>
         <w:r>
           <w:rPr>
@@ -1845,7 +1843,7 @@
           <w:szCs w:val="22"/>
         </w:rPr>
       </w:pPr>
-      <w:hyperlink w:anchor="_Toc440358696" w:history="1">
+      <w:hyperlink w:anchor="_Toc447012312" w:history="1">
         <w:r>
           <w:rPr>
             <w:rStyle w:val="Lienhypertexte"/>
@@ -1889,7 +1887,7 @@
           <w:rPr>
             <w:webHidden/>
           </w:rPr>
-          <w:instrText xml:space="preserve"> PAGEREF _Toc440358696 \h </w:instrText>
+          <w:instrText xml:space="preserve"> PAGEREF _Toc447012312 \h </w:instrText>
         </w:r>
         <w:r>
           <w:rPr>
@@ -1928,7 +1926,7 @@
           <w:szCs w:val="22"/>
         </w:rPr>
       </w:pPr>
-      <w:hyperlink w:anchor="_Toc440358697" w:history="1">
+      <w:hyperlink w:anchor="_Toc447012313" w:history="1">
         <w:r>
           <w:rPr>
             <w:rStyle w:val="Lienhypertexte"/>
@@ -1968,7 +1966,7 @@
           <w:rPr>
             <w:webHidden/>
           </w:rPr>
-          <w:instrText xml:space="preserve"> PAGEREF _Toc440358697 \h </w:instrText>
+          <w:instrText xml:space="preserve"> PAGEREF _Toc447012313 \h </w:instrText>
         </w:r>
         <w:r>
           <w:rPr>
@@ -2005,7 +2003,7 @@
           <w:szCs w:val="22"/>
         </w:rPr>
       </w:pPr>
-      <w:hyperlink w:anchor="_Toc440358698" w:history="1">
+      <w:hyperlink w:anchor="_Toc447012314" w:history="1">
         <w:r>
           <w:rPr>
             <w:rStyle w:val="Lienhypertexte"/>
@@ -2049,7 +2047,7 @@
           <w:rPr>
             <w:webHidden/>
           </w:rPr>
-          <w:instrText xml:space="preserve"> PAGEREF _Toc440358698 \h </w:instrText>
+          <w:instrText xml:space="preserve"> PAGEREF _Toc447012314 \h </w:instrText>
         </w:r>
         <w:r>
           <w:rPr>
@@ -2086,7 +2084,7 @@
           <w:szCs w:val="22"/>
         </w:rPr>
       </w:pPr>
-      <w:hyperlink w:anchor="_Toc440358699" w:history="1">
+      <w:hyperlink w:anchor="_Toc447012315" w:history="1">
         <w:r>
           <w:rPr>
             <w:rStyle w:val="Lienhypertexte"/>
@@ -2130,7 +2128,7 @@
           <w:rPr>
             <w:webHidden/>
           </w:rPr>
-          <w:instrText xml:space="preserve"> PAGEREF _Toc440358699 \h </w:instrText>
+          <w:instrText xml:space="preserve"> PAGEREF _Toc447012315 \h </w:instrText>
         </w:r>
         <w:r>
           <w:rPr>
@@ -2169,7 +2167,7 @@
           <w:szCs w:val="22"/>
         </w:rPr>
       </w:pPr>
-      <w:hyperlink w:anchor="_Toc440358700" w:history="1">
+      <w:hyperlink w:anchor="_Toc447012316" w:history="1">
         <w:r>
           <w:rPr>
             <w:rStyle w:val="Lienhypertexte"/>
@@ -2209,7 +2207,7 @@
           <w:rPr>
             <w:webHidden/>
           </w:rPr>
-          <w:instrText xml:space="preserve"> PAGEREF _Toc440358700 \h </w:instrText>
+          <w:instrText xml:space="preserve"> PAGEREF _Toc447012316 \h </w:instrText>
         </w:r>
         <w:r>
           <w:rPr>
@@ -2246,7 +2244,7 @@
           <w:szCs w:val="22"/>
         </w:rPr>
       </w:pPr>
-      <w:hyperlink w:anchor="_Toc440358701" w:history="1">
+      <w:hyperlink w:anchor="_Toc447012317" w:history="1">
         <w:r>
           <w:rPr>
             <w:rStyle w:val="Lienhypertexte"/>
@@ -2290,7 +2288,7 @@
           <w:rPr>
             <w:webHidden/>
           </w:rPr>
-          <w:instrText xml:space="preserve"> PAGEREF _Toc440358701 \h </w:instrText>
+          <w:instrText xml:space="preserve"> PAGEREF _Toc447012317 \h </w:instrText>
         </w:r>
         <w:r>
           <w:rPr>
@@ -2329,7 +2327,7 @@
           <w:szCs w:val="22"/>
         </w:rPr>
       </w:pPr>
-      <w:hyperlink w:anchor="_Toc440358702" w:history="1">
+      <w:hyperlink w:anchor="_Toc447012318" w:history="1">
         <w:r>
           <w:rPr>
             <w:rStyle w:val="Lienhypertexte"/>
@@ -2369,7 +2367,7 @@
           <w:rPr>
             <w:webHidden/>
           </w:rPr>
-          <w:instrText xml:space="preserve"> PAGEREF _Toc440358702 \h </w:instrText>
+          <w:instrText xml:space="preserve"> PAGEREF _Toc447012318 \h </w:instrText>
         </w:r>
         <w:r>
           <w:rPr>
@@ -2406,7 +2404,7 @@
           <w:szCs w:val="22"/>
         </w:rPr>
       </w:pPr>
-      <w:hyperlink w:anchor="_Toc440358703" w:history="1">
+      <w:hyperlink w:anchor="_Toc447012319" w:history="1">
         <w:r>
           <w:rPr>
             <w:rStyle w:val="Lienhypertexte"/>
@@ -2450,7 +2448,7 @@
           <w:rPr>
             <w:webHidden/>
           </w:rPr>
-          <w:instrText xml:space="preserve"> PAGEREF _Toc440358703 \h </w:instrText>
+          <w:instrText xml:space="preserve"> PAGEREF _Toc447012319 \h </w:instrText>
         </w:r>
         <w:r>
           <w:rPr>
@@ -2489,7 +2487,7 @@
           <w:szCs w:val="22"/>
         </w:rPr>
       </w:pPr>
-      <w:hyperlink w:anchor="_Toc440358704" w:history="1">
+      <w:hyperlink w:anchor="_Toc447012320" w:history="1">
         <w:r>
           <w:rPr>
             <w:rStyle w:val="Lienhypertexte"/>
@@ -2529,7 +2527,7 @@
           <w:rPr>
             <w:webHidden/>
           </w:rPr>
-          <w:instrText xml:space="preserve"> PAGEREF _Toc440358704 \h </w:instrText>
+          <w:instrText xml:space="preserve"> PAGEREF _Toc447012320 \h </w:instrText>
         </w:r>
         <w:r>
           <w:rPr>
@@ -2566,7 +2564,7 @@
           <w:szCs w:val="22"/>
         </w:rPr>
       </w:pPr>
-      <w:hyperlink w:anchor="_Toc440358705" w:history="1">
+      <w:hyperlink w:anchor="_Toc447012321" w:history="1">
         <w:r>
           <w:rPr>
             <w:rStyle w:val="Lienhypertexte"/>
@@ -2610,7 +2608,7 @@
           <w:rPr>
             <w:webHidden/>
           </w:rPr>
-          <w:instrText xml:space="preserve"> PAGEREF _Toc440358705 \h </w:instrText>
+          <w:instrText xml:space="preserve"> PAGEREF _Toc447012321 \h </w:instrText>
         </w:r>
         <w:r>
           <w:rPr>
@@ -2649,7 +2647,7 @@
           <w:szCs w:val="22"/>
         </w:rPr>
       </w:pPr>
-      <w:hyperlink w:anchor="_Toc440358706" w:history="1">
+      <w:hyperlink w:anchor="_Toc447012322" w:history="1">
         <w:r>
           <w:rPr>
             <w:rStyle w:val="Lienhypertexte"/>
@@ -2689,7 +2687,7 @@
           <w:rPr>
             <w:webHidden/>
           </w:rPr>
-          <w:instrText xml:space="preserve"> PAGEREF _Toc440358706 \h </w:instrText>
+          <w:instrText xml:space="preserve"> PAGEREF _Toc447012322 \h </w:instrText>
         </w:r>
         <w:r>
           <w:rPr>
@@ -2726,7 +2724,7 @@
           <w:szCs w:val="22"/>
         </w:rPr>
       </w:pPr>
-      <w:hyperlink w:anchor="_Toc440358707" w:history="1">
+      <w:hyperlink w:anchor="_Toc447012323" w:history="1">
         <w:r>
           <w:rPr>
             <w:rStyle w:val="Lienhypertexte"/>
@@ -2770,7 +2768,7 @@
           <w:rPr>
             <w:webHidden/>
           </w:rPr>
-          <w:instrText xml:space="preserve"> PAGEREF _Toc440358707 \h </w:instrText>
+          <w:instrText xml:space="preserve"> PAGEREF _Toc447012323 \h </w:instrText>
         </w:r>
         <w:r>
           <w:rPr>
@@ -2809,7 +2807,7 @@
           <w:szCs w:val="22"/>
         </w:rPr>
       </w:pPr>
-      <w:hyperlink w:anchor="_Toc440358708" w:history="1">
+      <w:hyperlink w:anchor="_Toc447012324" w:history="1">
         <w:r>
           <w:rPr>
             <w:rStyle w:val="Lienhypertexte"/>
@@ -2849,7 +2847,7 @@
           <w:rPr>
             <w:webHidden/>
           </w:rPr>
-          <w:instrText xml:space="preserve"> PAGEREF _Toc440358708 \h </w:instrText>
+          <w:instrText xml:space="preserve"> PAGEREF _Toc447012324 \h </w:instrText>
         </w:r>
         <w:r>
           <w:rPr>
@@ -2886,7 +2884,7 @@
           <w:szCs w:val="22"/>
         </w:rPr>
       </w:pPr>
-      <w:hyperlink w:anchor="_Toc440358709" w:history="1">
+      <w:hyperlink w:anchor="_Toc447012325" w:history="1">
         <w:r>
           <w:rPr>
             <w:rStyle w:val="Lienhypertexte"/>
@@ -2930,7 +2928,7 @@
           <w:rPr>
             <w:webHidden/>
           </w:rPr>
-          <w:instrText xml:space="preserve"> PAGEREF _Toc440358709 \h </w:instrText>
+          <w:instrText xml:space="preserve"> PAGEREF _Toc447012325 \h </w:instrText>
         </w:r>
         <w:r>
           <w:rPr>
@@ -2967,7 +2965,7 @@
           <w:szCs w:val="22"/>
         </w:rPr>
       </w:pPr>
-      <w:hyperlink w:anchor="_Toc440358710" w:history="1">
+      <w:hyperlink w:anchor="_Toc447012326" w:history="1">
         <w:r>
           <w:rPr>
             <w:rStyle w:val="Lienhypertexte"/>
@@ -3011,7 +3009,7 @@
           <w:rPr>
             <w:webHidden/>
           </w:rPr>
-          <w:instrText xml:space="preserve"> PAGEREF _Toc440358710 \h </w:instrText>
+          <w:instrText xml:space="preserve"> PAGEREF _Toc447012326 \h </w:instrText>
         </w:r>
         <w:r>
           <w:rPr>
@@ -3050,7 +3048,7 @@
           <w:szCs w:val="22"/>
         </w:rPr>
       </w:pPr>
-      <w:hyperlink w:anchor="_Toc440358711" w:history="1">
+      <w:hyperlink w:anchor="_Toc447012327" w:history="1">
         <w:r>
           <w:rPr>
             <w:rStyle w:val="Lienhypertexte"/>
@@ -3090,7 +3088,7 @@
           <w:rPr>
             <w:webHidden/>
           </w:rPr>
-          <w:instrText xml:space="preserve"> PAGEREF _Toc440358711 \h </w:instrText>
+          <w:instrText xml:space="preserve"> PAGEREF _Toc447012327 \h </w:instrText>
         </w:r>
         <w:r>
           <w:rPr>
@@ -3127,7 +3125,7 @@
           <w:szCs w:val="22"/>
         </w:rPr>
       </w:pPr>
-      <w:hyperlink w:anchor="_Toc440358712" w:history="1">
+      <w:hyperlink w:anchor="_Toc447012328" w:history="1">
         <w:r>
           <w:rPr>
             <w:rStyle w:val="Lienhypertexte"/>
@@ -3171,7 +3169,7 @@
           <w:rPr>
             <w:webHidden/>
           </w:rPr>
-          <w:instrText xml:space="preserve"> PAGEREF _Toc440358712 \h </w:instrText>
+          <w:instrText xml:space="preserve"> PAGEREF _Toc447012328 \h </w:instrText>
         </w:r>
         <w:r>
           <w:rPr>
@@ -3208,7 +3206,7 @@
           <w:szCs w:val="22"/>
         </w:rPr>
       </w:pPr>
-      <w:hyperlink w:anchor="_Toc440358713" w:history="1">
+      <w:hyperlink w:anchor="_Toc447012329" w:history="1">
         <w:r>
           <w:rPr>
             <w:rStyle w:val="Lienhypertexte"/>
@@ -3252,7 +3250,7 @@
           <w:rPr>
             <w:webHidden/>
           </w:rPr>
-          <w:instrText xml:space="preserve"> PAGEREF _Toc440358713 \h </w:instrText>
+          <w:instrText xml:space="preserve"> PAGEREF _Toc447012329 \h </w:instrText>
         </w:r>
         <w:r>
           <w:rPr>
@@ -3291,7 +3289,7 @@
           <w:szCs w:val="22"/>
         </w:rPr>
       </w:pPr>
-      <w:hyperlink w:anchor="_Toc440358714" w:history="1">
+      <w:hyperlink w:anchor="_Toc447012330" w:history="1">
         <w:r>
           <w:rPr>
             <w:rStyle w:val="Lienhypertexte"/>
@@ -3313,7 +3311,15 @@
           <w:rPr>
             <w:rStyle w:val="Lienhypertexte"/>
           </w:rPr>
-          <w:t>Version 0.15.0</w:t>
+          <w:t>Version 0.1</w:t>
+        </w:r>
+        <w:bookmarkStart w:id="0" w:name="_GoBack"/>
+        <w:bookmarkEnd w:id="0"/>
+        <w:r>
+          <w:rPr>
+            <w:rStyle w:val="Lienhypertexte"/>
+          </w:rPr>
+          <w:t>5.0</w:t>
         </w:r>
         <w:r>
           <w:rPr>
@@ -3331,7 +3337,7 @@
           <w:rPr>
             <w:webHidden/>
           </w:rPr>
-          <w:instrText xml:space="preserve"> PAGEREF _Toc440358714 \h </w:instrText>
+          <w:instrText xml:space="preserve"> PAGEREF _Toc447012330 \h </w:instrText>
         </w:r>
         <w:r>
           <w:rPr>
@@ -3368,7 +3374,7 @@
           <w:szCs w:val="22"/>
         </w:rPr>
       </w:pPr>
-      <w:hyperlink w:anchor="_Toc440358715" w:history="1">
+      <w:hyperlink w:anchor="_Toc447012331" w:history="1">
         <w:r>
           <w:rPr>
             <w:rStyle w:val="Lienhypertexte"/>
@@ -3412,7 +3418,7 @@
           <w:rPr>
             <w:webHidden/>
           </w:rPr>
-          <w:instrText xml:space="preserve"> PAGEREF _Toc440358715 \h </w:instrText>
+          <w:instrText xml:space="preserve"> PAGEREF _Toc447012331 \h </w:instrText>
         </w:r>
         <w:r>
           <w:rPr>
@@ -3449,7 +3455,7 @@
           <w:szCs w:val="22"/>
         </w:rPr>
       </w:pPr>
-      <w:hyperlink w:anchor="_Toc440358716" w:history="1">
+      <w:hyperlink w:anchor="_Toc447012332" w:history="1">
         <w:r>
           <w:rPr>
             <w:rStyle w:val="Lienhypertexte"/>
@@ -3493,7 +3499,7 @@
           <w:rPr>
             <w:webHidden/>
           </w:rPr>
-          <w:instrText xml:space="preserve"> PAGEREF _Toc440358716 \h </w:instrText>
+          <w:instrText xml:space="preserve"> PAGEREF _Toc447012332 \h </w:instrText>
         </w:r>
         <w:r>
           <w:rPr>
@@ -3532,7 +3538,7 @@
           <w:szCs w:val="22"/>
         </w:rPr>
       </w:pPr>
-      <w:hyperlink w:anchor="_Toc440358717" w:history="1">
+      <w:hyperlink w:anchor="_Toc447012333" w:history="1">
         <w:r>
           <w:rPr>
             <w:rStyle w:val="Lienhypertexte"/>
@@ -3572,7 +3578,7 @@
           <w:rPr>
             <w:webHidden/>
           </w:rPr>
-          <w:instrText xml:space="preserve"> PAGEREF _Toc440358717 \h </w:instrText>
+          <w:instrText xml:space="preserve"> PAGEREF _Toc447012333 \h </w:instrText>
         </w:r>
         <w:r>
           <w:rPr>
@@ -3609,7 +3615,7 @@
           <w:szCs w:val="22"/>
         </w:rPr>
       </w:pPr>
-      <w:hyperlink w:anchor="_Toc440358718" w:history="1">
+      <w:hyperlink w:anchor="_Toc447012334" w:history="1">
         <w:r>
           <w:rPr>
             <w:rStyle w:val="Lienhypertexte"/>
@@ -3653,7 +3659,7 @@
           <w:rPr>
             <w:webHidden/>
           </w:rPr>
-          <w:instrText xml:space="preserve"> PAGEREF _Toc440358718 \h </w:instrText>
+          <w:instrText xml:space="preserve"> PAGEREF _Toc447012334 \h </w:instrText>
         </w:r>
         <w:r>
           <w:rPr>
@@ -3690,7 +3696,7 @@
           <w:szCs w:val="22"/>
         </w:rPr>
       </w:pPr>
-      <w:hyperlink w:anchor="_Toc440358719" w:history="1">
+      <w:hyperlink w:anchor="_Toc447012335" w:history="1">
         <w:r>
           <w:rPr>
             <w:rStyle w:val="Lienhypertexte"/>
@@ -3734,7 +3740,7 @@
           <w:rPr>
             <w:webHidden/>
           </w:rPr>
-          <w:instrText xml:space="preserve"> PAGEREF _Toc440358719 \h </w:instrText>
+          <w:instrText xml:space="preserve"> PAGEREF _Toc447012335 \h </w:instrText>
         </w:r>
         <w:r>
           <w:rPr>
@@ -3773,7 +3779,7 @@
           <w:szCs w:val="22"/>
         </w:rPr>
       </w:pPr>
-      <w:hyperlink w:anchor="_Toc440358720" w:history="1">
+      <w:hyperlink w:anchor="_Toc447012336" w:history="1">
         <w:r>
           <w:rPr>
             <w:rStyle w:val="Lienhypertexte"/>
@@ -3813,7 +3819,7 @@
           <w:rPr>
             <w:webHidden/>
           </w:rPr>
-          <w:instrText xml:space="preserve"> PAGEREF _Toc440358720 \h </w:instrText>
+          <w:instrText xml:space="preserve"> PAGEREF _Toc447012336 \h </w:instrText>
         </w:r>
         <w:r>
           <w:rPr>
@@ -3850,7 +3856,7 @@
           <w:szCs w:val="22"/>
         </w:rPr>
       </w:pPr>
-      <w:hyperlink w:anchor="_Toc440358721" w:history="1">
+      <w:hyperlink w:anchor="_Toc447012337" w:history="1">
         <w:r>
           <w:rPr>
             <w:rStyle w:val="Lienhypertexte"/>
@@ -3894,7 +3900,7 @@
           <w:rPr>
             <w:webHidden/>
           </w:rPr>
-          <w:instrText xml:space="preserve"> PAGEREF _Toc440358721 \h </w:instrText>
+          <w:instrText xml:space="preserve"> PAGEREF _Toc447012337 \h </w:instrText>
         </w:r>
         <w:r>
           <w:rPr>
@@ -3931,7 +3937,7 @@
           <w:szCs w:val="22"/>
         </w:rPr>
       </w:pPr>
-      <w:hyperlink w:anchor="_Toc440358722" w:history="1">
+      <w:hyperlink w:anchor="_Toc447012338" w:history="1">
         <w:r>
           <w:rPr>
             <w:rStyle w:val="Lienhypertexte"/>
@@ -3975,7 +3981,7 @@
           <w:rPr>
             <w:webHidden/>
           </w:rPr>
-          <w:instrText xml:space="preserve"> PAGEREF _Toc440358722 \h </w:instrText>
+          <w:instrText xml:space="preserve"> PAGEREF _Toc447012338 \h </w:instrText>
         </w:r>
         <w:r>
           <w:rPr>
@@ -4014,7 +4020,7 @@
           <w:szCs w:val="22"/>
         </w:rPr>
       </w:pPr>
-      <w:hyperlink w:anchor="_Toc440358723" w:history="1">
+      <w:hyperlink w:anchor="_Toc447012339" w:history="1">
         <w:r>
           <w:rPr>
             <w:rStyle w:val="Lienhypertexte"/>
@@ -4054,7 +4060,7 @@
           <w:rPr>
             <w:webHidden/>
           </w:rPr>
-          <w:instrText xml:space="preserve"> PAGEREF _Toc440358723 \h </w:instrText>
+          <w:instrText xml:space="preserve"> PAGEREF _Toc447012339 \h </w:instrText>
         </w:r>
         <w:r>
           <w:rPr>
@@ -4091,7 +4097,7 @@
           <w:szCs w:val="22"/>
         </w:rPr>
       </w:pPr>
-      <w:hyperlink w:anchor="_Toc440358724" w:history="1">
+      <w:hyperlink w:anchor="_Toc447012340" w:history="1">
         <w:r>
           <w:rPr>
             <w:rStyle w:val="Lienhypertexte"/>
@@ -4135,7 +4141,7 @@
           <w:rPr>
             <w:webHidden/>
           </w:rPr>
-          <w:instrText xml:space="preserve"> PAGEREF _Toc440358724 \h </w:instrText>
+          <w:instrText xml:space="preserve"> PAGEREF _Toc447012340 \h </w:instrText>
         </w:r>
         <w:r>
           <w:rPr>
@@ -4172,7 +4178,7 @@
           <w:szCs w:val="22"/>
         </w:rPr>
       </w:pPr>
-      <w:hyperlink w:anchor="_Toc440358725" w:history="1">
+      <w:hyperlink w:anchor="_Toc447012341" w:history="1">
         <w:r>
           <w:rPr>
             <w:rStyle w:val="Lienhypertexte"/>
@@ -4216,7 +4222,7 @@
           <w:rPr>
             <w:webHidden/>
           </w:rPr>
-          <w:instrText xml:space="preserve"> PAGEREF _Toc440358725 \h </w:instrText>
+          <w:instrText xml:space="preserve"> PAGEREF _Toc447012341 \h </w:instrText>
         </w:r>
         <w:r>
           <w:rPr>
@@ -4255,7 +4261,7 @@
           <w:szCs w:val="22"/>
         </w:rPr>
       </w:pPr>
-      <w:hyperlink w:anchor="_Toc440358726" w:history="1">
+      <w:hyperlink w:anchor="_Toc447012342" w:history="1">
         <w:r>
           <w:rPr>
             <w:rStyle w:val="Lienhypertexte"/>
@@ -4295,7 +4301,7 @@
           <w:rPr>
             <w:webHidden/>
           </w:rPr>
-          <w:instrText xml:space="preserve"> PAGEREF _Toc440358726 \h </w:instrText>
+          <w:instrText xml:space="preserve"> PAGEREF _Toc447012342 \h </w:instrText>
         </w:r>
         <w:r>
           <w:rPr>
@@ -4332,7 +4338,7 @@
           <w:szCs w:val="22"/>
         </w:rPr>
       </w:pPr>
-      <w:hyperlink w:anchor="_Toc440358727" w:history="1">
+      <w:hyperlink w:anchor="_Toc447012343" w:history="1">
         <w:r>
           <w:rPr>
             <w:rStyle w:val="Lienhypertexte"/>
@@ -4376,7 +4382,7 @@
           <w:rPr>
             <w:webHidden/>
           </w:rPr>
-          <w:instrText xml:space="preserve"> PAGEREF _Toc440358727 \h </w:instrText>
+          <w:instrText xml:space="preserve"> PAGEREF _Toc447012343 \h </w:instrText>
         </w:r>
         <w:r>
           <w:rPr>
@@ -4413,7 +4419,7 @@
           <w:szCs w:val="22"/>
         </w:rPr>
       </w:pPr>
-      <w:hyperlink w:anchor="_Toc440358728" w:history="1">
+      <w:hyperlink w:anchor="_Toc447012344" w:history="1">
         <w:r>
           <w:rPr>
             <w:rStyle w:val="Lienhypertexte"/>
@@ -4457,7 +4463,7 @@
           <w:rPr>
             <w:webHidden/>
           </w:rPr>
-          <w:instrText xml:space="preserve"> PAGEREF _Toc440358728 \h </w:instrText>
+          <w:instrText xml:space="preserve"> PAGEREF _Toc447012344 \h </w:instrText>
         </w:r>
         <w:r>
           <w:rPr>
@@ -4496,7 +4502,7 @@
           <w:szCs w:val="22"/>
         </w:rPr>
       </w:pPr>
-      <w:hyperlink w:anchor="_Toc440358729" w:history="1">
+      <w:hyperlink w:anchor="_Toc447012345" w:history="1">
         <w:r>
           <w:rPr>
             <w:rStyle w:val="Lienhypertexte"/>
@@ -4536,7 +4542,7 @@
           <w:rPr>
             <w:webHidden/>
           </w:rPr>
-          <w:instrText xml:space="preserve"> PAGEREF _Toc440358729 \h </w:instrText>
+          <w:instrText xml:space="preserve"> PAGEREF _Toc447012345 \h </w:instrText>
         </w:r>
         <w:r>
           <w:rPr>
@@ -4573,7 +4579,7 @@
           <w:szCs w:val="22"/>
         </w:rPr>
       </w:pPr>
-      <w:hyperlink w:anchor="_Toc440358730" w:history="1">
+      <w:hyperlink w:anchor="_Toc447012346" w:history="1">
         <w:r>
           <w:rPr>
             <w:rStyle w:val="Lienhypertexte"/>
@@ -4617,7 +4623,7 @@
           <w:rPr>
             <w:webHidden/>
           </w:rPr>
-          <w:instrText xml:space="preserve"> PAGEREF _Toc440358730 \h </w:instrText>
+          <w:instrText xml:space="preserve"> PAGEREF _Toc447012346 \h </w:instrText>
         </w:r>
         <w:r>
           <w:rPr>
@@ -4654,7 +4660,7 @@
           <w:szCs w:val="22"/>
         </w:rPr>
       </w:pPr>
-      <w:hyperlink w:anchor="_Toc440358731" w:history="1">
+      <w:hyperlink w:anchor="_Toc447012347" w:history="1">
         <w:r>
           <w:rPr>
             <w:rStyle w:val="Lienhypertexte"/>
@@ -4698,7 +4704,7 @@
           <w:rPr>
             <w:webHidden/>
           </w:rPr>
-          <w:instrText xml:space="preserve"> PAGEREF _Toc440358731 \h </w:instrText>
+          <w:instrText xml:space="preserve"> PAGEREF _Toc447012347 \h </w:instrText>
         </w:r>
         <w:r>
           <w:rPr>
@@ -4737,7 +4743,7 @@
           <w:szCs w:val="22"/>
         </w:rPr>
       </w:pPr>
-      <w:hyperlink w:anchor="_Toc440358732" w:history="1">
+      <w:hyperlink w:anchor="_Toc447012348" w:history="1">
         <w:r>
           <w:rPr>
             <w:rStyle w:val="Lienhypertexte"/>
@@ -4777,7 +4783,7 @@
           <w:rPr>
             <w:webHidden/>
           </w:rPr>
-          <w:instrText xml:space="preserve"> PAGEREF _Toc440358732 \h </w:instrText>
+          <w:instrText xml:space="preserve"> PAGEREF _Toc447012348 \h </w:instrText>
         </w:r>
         <w:r>
           <w:rPr>
@@ -4814,7 +4820,7 @@
           <w:szCs w:val="22"/>
         </w:rPr>
       </w:pPr>
-      <w:hyperlink w:anchor="_Toc440358733" w:history="1">
+      <w:hyperlink w:anchor="_Toc447012349" w:history="1">
         <w:r>
           <w:rPr>
             <w:rStyle w:val="Lienhypertexte"/>
@@ -4858,7 +4864,7 @@
           <w:rPr>
             <w:webHidden/>
           </w:rPr>
-          <w:instrText xml:space="preserve"> PAGEREF _Toc440358733 \h </w:instrText>
+          <w:instrText xml:space="preserve"> PAGEREF _Toc447012349 \h </w:instrText>
         </w:r>
         <w:r>
           <w:rPr>
@@ -4895,7 +4901,7 @@
           <w:szCs w:val="22"/>
         </w:rPr>
       </w:pPr>
-      <w:hyperlink w:anchor="_Toc440358734" w:history="1">
+      <w:hyperlink w:anchor="_Toc447012350" w:history="1">
         <w:r>
           <w:rPr>
             <w:rStyle w:val="Lienhypertexte"/>
@@ -4939,7 +4945,7 @@
           <w:rPr>
             <w:webHidden/>
           </w:rPr>
-          <w:instrText xml:space="preserve"> PAGEREF _Toc440358734 \h </w:instrText>
+          <w:instrText xml:space="preserve"> PAGEREF _Toc447012350 \h </w:instrText>
         </w:r>
         <w:r>
           <w:rPr>
@@ -4978,7 +4984,7 @@
           <w:szCs w:val="22"/>
         </w:rPr>
       </w:pPr>
-      <w:hyperlink w:anchor="_Toc440358735" w:history="1">
+      <w:hyperlink w:anchor="_Toc447012351" w:history="1">
         <w:r>
           <w:rPr>
             <w:rStyle w:val="Lienhypertexte"/>
@@ -5018,7 +5024,7 @@
           <w:rPr>
             <w:webHidden/>
           </w:rPr>
-          <w:instrText xml:space="preserve"> PAGEREF _Toc440358735 \h </w:instrText>
+          <w:instrText xml:space="preserve"> PAGEREF _Toc447012351 \h </w:instrText>
         </w:r>
         <w:r>
           <w:rPr>
@@ -5055,7 +5061,7 @@
           <w:szCs w:val="22"/>
         </w:rPr>
       </w:pPr>
-      <w:hyperlink w:anchor="_Toc440358736" w:history="1">
+      <w:hyperlink w:anchor="_Toc447012352" w:history="1">
         <w:r>
           <w:rPr>
             <w:rStyle w:val="Lienhypertexte"/>
@@ -5099,7 +5105,7 @@
           <w:rPr>
             <w:webHidden/>
           </w:rPr>
-          <w:instrText xml:space="preserve"> PAGEREF _Toc440358736 \h </w:instrText>
+          <w:instrText xml:space="preserve"> PAGEREF _Toc447012352 \h </w:instrText>
         </w:r>
         <w:r>
           <w:rPr>
@@ -5138,7 +5144,7 @@
           <w:szCs w:val="22"/>
         </w:rPr>
       </w:pPr>
-      <w:hyperlink w:anchor="_Toc440358737" w:history="1">
+      <w:hyperlink w:anchor="_Toc447012353" w:history="1">
         <w:r>
           <w:rPr>
             <w:rStyle w:val="Lienhypertexte"/>
@@ -5178,7 +5184,7 @@
           <w:rPr>
             <w:webHidden/>
           </w:rPr>
-          <w:instrText xml:space="preserve"> PAGEREF _Toc440358737 \h </w:instrText>
+          <w:instrText xml:space="preserve"> PAGEREF _Toc447012353 \h </w:instrText>
         </w:r>
         <w:r>
           <w:rPr>
@@ -5215,7 +5221,7 @@
           <w:szCs w:val="22"/>
         </w:rPr>
       </w:pPr>
-      <w:hyperlink w:anchor="_Toc440358738" w:history="1">
+      <w:hyperlink w:anchor="_Toc447012354" w:history="1">
         <w:r>
           <w:rPr>
             <w:rStyle w:val="Lienhypertexte"/>
@@ -5259,7 +5265,7 @@
           <w:rPr>
             <w:webHidden/>
           </w:rPr>
-          <w:instrText xml:space="preserve"> PAGEREF _Toc440358738 \h </w:instrText>
+          <w:instrText xml:space="preserve"> PAGEREF _Toc447012354 \h </w:instrText>
         </w:r>
         <w:r>
           <w:rPr>
@@ -5298,7 +5304,7 @@
           <w:szCs w:val="22"/>
         </w:rPr>
       </w:pPr>
-      <w:hyperlink w:anchor="_Toc440358739" w:history="1">
+      <w:hyperlink w:anchor="_Toc447012355" w:history="1">
         <w:r>
           <w:rPr>
             <w:rStyle w:val="Lienhypertexte"/>
@@ -5338,7 +5344,7 @@
           <w:rPr>
             <w:webHidden/>
           </w:rPr>
-          <w:instrText xml:space="preserve"> PAGEREF _Toc440358739 \h </w:instrText>
+          <w:instrText xml:space="preserve"> PAGEREF _Toc447012355 \h </w:instrText>
         </w:r>
         <w:r>
           <w:rPr>
@@ -5375,7 +5381,7 @@
           <w:szCs w:val="22"/>
         </w:rPr>
       </w:pPr>
-      <w:hyperlink w:anchor="_Toc440358740" w:history="1">
+      <w:hyperlink w:anchor="_Toc447012356" w:history="1">
         <w:r>
           <w:rPr>
             <w:rStyle w:val="Lienhypertexte"/>
@@ -5419,7 +5425,7 @@
           <w:rPr>
             <w:webHidden/>
           </w:rPr>
-          <w:instrText xml:space="preserve"> PAGEREF _Toc440358740 \h </w:instrText>
+          <w:instrText xml:space="preserve"> PAGEREF _Toc447012356 \h </w:instrText>
         </w:r>
         <w:r>
           <w:rPr>
@@ -5458,7 +5464,7 @@
           <w:szCs w:val="22"/>
         </w:rPr>
       </w:pPr>
-      <w:hyperlink w:anchor="_Toc440358741" w:history="1">
+      <w:hyperlink w:anchor="_Toc447012357" w:history="1">
         <w:r>
           <w:rPr>
             <w:rStyle w:val="Lienhypertexte"/>
@@ -5498,7 +5504,7 @@
           <w:rPr>
             <w:webHidden/>
           </w:rPr>
-          <w:instrText xml:space="preserve"> PAGEREF _Toc440358741 \h </w:instrText>
+          <w:instrText xml:space="preserve"> PAGEREF _Toc447012357 \h </w:instrText>
         </w:r>
         <w:r>
           <w:rPr>
@@ -5535,7 +5541,7 @@
           <w:szCs w:val="22"/>
         </w:rPr>
       </w:pPr>
-      <w:hyperlink w:anchor="_Toc440358742" w:history="1">
+      <w:hyperlink w:anchor="_Toc447012358" w:history="1">
         <w:r>
           <w:rPr>
             <w:rStyle w:val="Lienhypertexte"/>
@@ -5579,7 +5585,7 @@
           <w:rPr>
             <w:webHidden/>
           </w:rPr>
-          <w:instrText xml:space="preserve"> PAGEREF _Toc440358742 \h </w:instrText>
+          <w:instrText xml:space="preserve"> PAGEREF _Toc447012358 \h </w:instrText>
         </w:r>
         <w:r>
           <w:rPr>
@@ -5616,7 +5622,7 @@
           <w:szCs w:val="22"/>
         </w:rPr>
       </w:pPr>
-      <w:hyperlink w:anchor="_Toc440358743" w:history="1">
+      <w:hyperlink w:anchor="_Toc447012359" w:history="1">
         <w:r>
           <w:rPr>
             <w:rStyle w:val="Lienhypertexte"/>
@@ -5660,7 +5666,7 @@
           <w:rPr>
             <w:webHidden/>
           </w:rPr>
-          <w:instrText xml:space="preserve"> PAGEREF _Toc440358743 \h </w:instrText>
+          <w:instrText xml:space="preserve"> PAGEREF _Toc447012359 \h </w:instrText>
         </w:r>
         <w:r>
           <w:rPr>
@@ -5706,7 +5712,7 @@
       <w:pPr>
         <w:pStyle w:val="Titre1"/>
       </w:pPr>
-      <w:bookmarkStart w:id="3" w:name="_Toc440358677"/>
+      <w:bookmarkStart w:id="3" w:name="_Toc447012293"/>
       <w:r>
         <w:lastRenderedPageBreak/>
         <w:t>Introduction</w:t>
@@ -5857,7 +5863,7 @@
       <w:pPr>
         <w:pStyle w:val="Titre1"/>
       </w:pPr>
-      <w:bookmarkStart w:id="4" w:name="_Toc440358678"/>
+      <w:bookmarkStart w:id="4" w:name="_Toc447012294"/>
       <w:r>
         <w:lastRenderedPageBreak/>
         <w:t>Version 2.1.0</w:t>
@@ -5881,23 +5887,14 @@
     <w:p/>
     <w:p>
       <w:r>
-        <w:t>La</w:t>
-      </w:r>
-      <w:r>
-        <w:t xml:space="preserve"> version </w:t>
-      </w:r>
-      <w:r>
-        <w:t xml:space="preserve">1.2.5 </w:t>
-      </w:r>
-      <w:r>
-        <w:t>correspond au contenu de la version 2.1.0, mais compatible en 1.2 et donc pour les terminaux antérieurs à la version 4.4 d’Android.</w:t>
+        <w:t>La version 1.2.5 correspond au contenu de la version 2.1.0, mais compatible en 1.2 et donc pour les terminaux antérieurs à la version 4.4 d’Android.</w:t>
       </w:r>
     </w:p>
     <w:p>
       <w:pPr>
         <w:pStyle w:val="Titre2"/>
       </w:pPr>
-      <w:bookmarkStart w:id="5" w:name="_Toc440358679"/>
+      <w:bookmarkStart w:id="5" w:name="_Toc447012295"/>
       <w:r>
         <w:t>Corrections</w:t>
       </w:r>
@@ -6368,7 +6365,7 @@
       <w:pPr>
         <w:pStyle w:val="Titre2"/>
       </w:pPr>
-      <w:bookmarkStart w:id="6" w:name="_Toc440358680"/>
+      <w:bookmarkStart w:id="6" w:name="_Toc447012296"/>
       <w:r>
         <w:t>Evolutions</w:t>
       </w:r>
@@ -6450,68 +6447,102 @@
           <w:tcPr>
             <w:cnfStyle w:val="001000000000" w:firstRow="0" w:lastRow="0" w:firstColumn="1" w:lastColumn="0" w:oddVBand="0" w:evenVBand="0" w:oddHBand="0" w:evenHBand="0" w:firstRowFirstColumn="0" w:firstRowLastColumn="0" w:lastRowFirstColumn="0" w:lastRowLastColumn="0"/>
             <w:tcW w:w="1168" w:type="dxa"/>
-            <w:tcBorders>
-              <w:top w:val="nil"/>
-              <w:left w:val="nil"/>
-              <w:bottom w:val="nil"/>
-              <w:right w:val="single" w:sz="4" w:space="0" w:color="auto"/>
-            </w:tcBorders>
-            <w:noWrap/>
-            <w:hideMark/>
+            <w:noWrap/>
           </w:tcPr>
           <w:p>
             <w:pPr>
               <w:jc w:val="center"/>
               <w:rPr>
                 <w:rFonts w:cs="Courier New"/>
-                <w:color w:val="000000" w:themeColor="text1"/>
-                <w:szCs w:val="22"/>
-              </w:rPr>
-            </w:pPr>
-            <w:r>
-              <w:rPr>
-                <w:rFonts w:cs="Courier New"/>
-                <w:color w:val="000000" w:themeColor="text1"/>
-                <w:szCs w:val="22"/>
-              </w:rPr>
-              <w:t>#771</w:t>
+                <w:szCs w:val="22"/>
+              </w:rPr>
+            </w:pPr>
+            <w:r>
+              <w:rPr>
+                <w:rFonts w:cs="Courier New"/>
+                <w:szCs w:val="22"/>
+              </w:rPr>
+              <w:t>#919</w:t>
             </w:r>
           </w:p>
         </w:tc>
         <w:tc>
           <w:tcPr>
             <w:tcW w:w="8754" w:type="dxa"/>
-            <w:tcBorders>
-              <w:top w:val="nil"/>
-              <w:left w:val="single" w:sz="4" w:space="0" w:color="auto"/>
-              <w:bottom w:val="nil"/>
-              <w:right w:val="nil"/>
-            </w:tcBorders>
-            <w:noWrap/>
-            <w:hideMark/>
+            <w:noWrap/>
           </w:tcPr>
           <w:p>
             <w:pPr>
               <w:cnfStyle w:val="000000100000" w:firstRow="0" w:lastRow="0" w:firstColumn="0" w:lastColumn="0" w:oddVBand="0" w:evenVBand="0" w:oddHBand="1" w:evenHBand="0" w:firstRowFirstColumn="0" w:firstRowLastColumn="0" w:lastRowFirstColumn="0" w:lastRowLastColumn="0"/>
               <w:rPr>
                 <w:rFonts w:cs="Courier New"/>
-                <w:color w:val="000000" w:themeColor="text1"/>
-                <w:szCs w:val="22"/>
-              </w:rPr>
-            </w:pPr>
-            <w:r>
-              <w:rPr>
-                <w:rFonts w:cs="Courier New"/>
-                <w:color w:val="000000" w:themeColor="text1"/>
-                <w:szCs w:val="22"/>
-              </w:rPr>
-              <w:t>Avec la consultation active, si je réalise un CR, je dois ensuite réactiver la consultation</w:t>
+                <w:szCs w:val="22"/>
+              </w:rPr>
+            </w:pPr>
+            <w:r>
+              <w:rPr>
+                <w:rFonts w:cs="Courier New"/>
+                <w:szCs w:val="22"/>
+              </w:rPr>
+              <w:t>On n'affiche pas les objets "projet" dans le menu de recherche avancée</w:t>
             </w:r>
           </w:p>
         </w:tc>
       </w:tr>
       <w:tr>
         <w:trPr>
+          <w:trHeight w:val="300"/>
+          <w:jc w:val="center"/>
+        </w:trPr>
+        <w:tc>
+          <w:tcPr>
+            <w:cnfStyle w:val="001000000000" w:firstRow="0" w:lastRow="0" w:firstColumn="1" w:lastColumn="0" w:oddVBand="0" w:evenVBand="0" w:oddHBand="0" w:evenHBand="0" w:firstRowFirstColumn="0" w:firstRowLastColumn="0" w:lastRowFirstColumn="0" w:lastRowLastColumn="0"/>
+            <w:tcW w:w="1168" w:type="dxa"/>
+            <w:noWrap/>
+          </w:tcPr>
+          <w:p>
+            <w:pPr>
+              <w:jc w:val="center"/>
+              <w:rPr>
+                <w:rFonts w:cs="Courier New"/>
+                <w:szCs w:val="22"/>
+              </w:rPr>
+            </w:pPr>
+            <w:r>
+              <w:rPr>
+                <w:rFonts w:cs="Courier New"/>
+                <w:szCs w:val="22"/>
+              </w:rPr>
+              <w:t>#918</w:t>
+            </w:r>
+          </w:p>
+        </w:tc>
+        <w:tc>
+          <w:tcPr>
+            <w:tcW w:w="8754" w:type="dxa"/>
+            <w:noWrap/>
+          </w:tcPr>
+          <w:p>
+            <w:pPr>
+              <w:cnfStyle w:val="000000000000" w:firstRow="0" w:lastRow="0" w:firstColumn="0" w:lastColumn="0" w:oddVBand="0" w:evenVBand="0" w:oddHBand="0" w:evenHBand="0" w:firstRowFirstColumn="0" w:firstRowLastColumn="0" w:lastRowFirstColumn="0" w:lastRowLastColumn="0"/>
+              <w:rPr>
+                <w:rFonts w:cs="Courier New"/>
+                <w:szCs w:val="22"/>
+              </w:rPr>
+            </w:pPr>
+            <w:r>
+              <w:rPr>
+                <w:rFonts w:cs="Courier New"/>
+                <w:szCs w:val="22"/>
+              </w:rPr>
+              <w:t>Tri alphabétique des objets dans la recherche avancée</w:t>
+            </w:r>
+          </w:p>
+        </w:tc>
+      </w:tr>
+      <w:tr>
+        <w:trPr>
+          <w:cnfStyle w:val="000000100000" w:firstRow="0" w:lastRow="0" w:firstColumn="0" w:lastColumn="0" w:oddVBand="0" w:evenVBand="0" w:oddHBand="1" w:evenHBand="0" w:firstRowFirstColumn="0" w:firstRowLastColumn="0" w:lastRowFirstColumn="0" w:lastRowLastColumn="0"/>
           <w:trHeight w:val="300"/>
           <w:jc w:val="center"/>
         </w:trPr>
@@ -6526,21 +6557,24 @@
               <w:right w:val="single" w:sz="4" w:space="0" w:color="auto"/>
             </w:tcBorders>
             <w:noWrap/>
+            <w:hideMark/>
           </w:tcPr>
           <w:p>
             <w:pPr>
               <w:jc w:val="center"/>
               <w:rPr>
                 <w:rFonts w:cs="Courier New"/>
-                <w:szCs w:val="22"/>
-              </w:rPr>
-            </w:pPr>
-            <w:r>
-              <w:rPr>
-                <w:rFonts w:cs="Courier New"/>
-                <w:szCs w:val="22"/>
-              </w:rPr>
-              <w:t>#708</w:t>
+                <w:color w:val="000000" w:themeColor="text1"/>
+                <w:szCs w:val="22"/>
+              </w:rPr>
+            </w:pPr>
+            <w:r>
+              <w:rPr>
+                <w:rFonts w:cs="Courier New"/>
+                <w:color w:val="000000" w:themeColor="text1"/>
+                <w:szCs w:val="22"/>
+              </w:rPr>
+              <w:t>#771</w:t>
             </w:r>
           </w:p>
         </w:tc>
@@ -6554,28 +6588,30 @@
               <w:right w:val="nil"/>
             </w:tcBorders>
             <w:noWrap/>
-          </w:tcPr>
-          <w:p>
-            <w:pPr>
-              <w:cnfStyle w:val="000000000000" w:firstRow="0" w:lastRow="0" w:firstColumn="0" w:lastColumn="0" w:oddVBand="0" w:evenVBand="0" w:oddHBand="0" w:evenHBand="0" w:firstRowFirstColumn="0" w:firstRowLastColumn="0" w:lastRowFirstColumn="0" w:lastRowLastColumn="0"/>
-              <w:rPr>
-                <w:rFonts w:cs="Courier New"/>
-                <w:szCs w:val="22"/>
-              </w:rPr>
-            </w:pPr>
-            <w:r>
-              <w:rPr>
-                <w:rFonts w:cs="Courier New"/>
-                <w:szCs w:val="22"/>
-              </w:rPr>
-              <w:t>Ajout de la localisation d'un projet</w:t>
+            <w:hideMark/>
+          </w:tcPr>
+          <w:p>
+            <w:pPr>
+              <w:cnfStyle w:val="000000100000" w:firstRow="0" w:lastRow="0" w:firstColumn="0" w:lastColumn="0" w:oddVBand="0" w:evenVBand="0" w:oddHBand="1" w:evenHBand="0" w:firstRowFirstColumn="0" w:firstRowLastColumn="0" w:lastRowFirstColumn="0" w:lastRowLastColumn="0"/>
+              <w:rPr>
+                <w:rFonts w:cs="Courier New"/>
+                <w:color w:val="000000" w:themeColor="text1"/>
+                <w:szCs w:val="22"/>
+              </w:rPr>
+            </w:pPr>
+            <w:r>
+              <w:rPr>
+                <w:rFonts w:cs="Courier New"/>
+                <w:color w:val="000000" w:themeColor="text1"/>
+                <w:szCs w:val="22"/>
+              </w:rPr>
+              <w:t>Avec la consultation active, si je réalise un CR, je dois ensuite réactiver la consultation</w:t>
             </w:r>
           </w:p>
         </w:tc>
       </w:tr>
       <w:tr>
         <w:trPr>
-          <w:cnfStyle w:val="000000100000" w:firstRow="0" w:lastRow="0" w:firstColumn="0" w:lastColumn="0" w:oddVBand="0" w:evenVBand="0" w:oddHBand="1" w:evenHBand="0" w:firstRowFirstColumn="0" w:firstRowLastColumn="0" w:lastRowFirstColumn="0" w:lastRowLastColumn="0"/>
           <w:trHeight w:val="300"/>
           <w:jc w:val="center"/>
         </w:trPr>
@@ -6604,7 +6640,7 @@
                 <w:rFonts w:cs="Courier New"/>
                 <w:szCs w:val="22"/>
               </w:rPr>
-              <w:t>#707</w:t>
+              <w:t>#708</w:t>
             </w:r>
           </w:p>
         </w:tc>
@@ -6621,6 +6657,70 @@
           </w:tcPr>
           <w:p>
             <w:pPr>
+              <w:cnfStyle w:val="000000000000" w:firstRow="0" w:lastRow="0" w:firstColumn="0" w:lastColumn="0" w:oddVBand="0" w:evenVBand="0" w:oddHBand="0" w:evenHBand="0" w:firstRowFirstColumn="0" w:firstRowLastColumn="0" w:lastRowFirstColumn="0" w:lastRowLastColumn="0"/>
+              <w:rPr>
+                <w:rFonts w:cs="Courier New"/>
+                <w:szCs w:val="22"/>
+              </w:rPr>
+            </w:pPr>
+            <w:r>
+              <w:rPr>
+                <w:rFonts w:cs="Courier New"/>
+                <w:szCs w:val="22"/>
+              </w:rPr>
+              <w:t>Ajout de la localisation d'un projet</w:t>
+            </w:r>
+          </w:p>
+        </w:tc>
+      </w:tr>
+      <w:tr>
+        <w:trPr>
+          <w:cnfStyle w:val="000000100000" w:firstRow="0" w:lastRow="0" w:firstColumn="0" w:lastColumn="0" w:oddVBand="0" w:evenVBand="0" w:oddHBand="1" w:evenHBand="0" w:firstRowFirstColumn="0" w:firstRowLastColumn="0" w:lastRowFirstColumn="0" w:lastRowLastColumn="0"/>
+          <w:trHeight w:val="300"/>
+          <w:jc w:val="center"/>
+        </w:trPr>
+        <w:tc>
+          <w:tcPr>
+            <w:cnfStyle w:val="001000000000" w:firstRow="0" w:lastRow="0" w:firstColumn="1" w:lastColumn="0" w:oddVBand="0" w:evenVBand="0" w:oddHBand="0" w:evenHBand="0" w:firstRowFirstColumn="0" w:firstRowLastColumn="0" w:lastRowFirstColumn="0" w:lastRowLastColumn="0"/>
+            <w:tcW w:w="1168" w:type="dxa"/>
+            <w:tcBorders>
+              <w:top w:val="nil"/>
+              <w:left w:val="nil"/>
+              <w:bottom w:val="nil"/>
+              <w:right w:val="single" w:sz="4" w:space="0" w:color="auto"/>
+            </w:tcBorders>
+            <w:noWrap/>
+          </w:tcPr>
+          <w:p>
+            <w:pPr>
+              <w:jc w:val="center"/>
+              <w:rPr>
+                <w:rFonts w:cs="Courier New"/>
+                <w:szCs w:val="22"/>
+              </w:rPr>
+            </w:pPr>
+            <w:r>
+              <w:rPr>
+                <w:rFonts w:cs="Courier New"/>
+                <w:szCs w:val="22"/>
+              </w:rPr>
+              <w:t>#707</w:t>
+            </w:r>
+          </w:p>
+        </w:tc>
+        <w:tc>
+          <w:tcPr>
+            <w:tcW w:w="8754" w:type="dxa"/>
+            <w:tcBorders>
+              <w:top w:val="nil"/>
+              <w:left w:val="single" w:sz="4" w:space="0" w:color="auto"/>
+              <w:bottom w:val="nil"/>
+              <w:right w:val="nil"/>
+            </w:tcBorders>
+            <w:noWrap/>
+          </w:tcPr>
+          <w:p>
+            <w:pPr>
               <w:cnfStyle w:val="000000100000" w:firstRow="0" w:lastRow="0" w:firstColumn="0" w:lastColumn="0" w:oddVBand="0" w:evenVBand="0" w:oddHBand="1" w:evenHBand="0" w:firstRowFirstColumn="0" w:firstRowLastColumn="0" w:lastRowFirstColumn="0" w:lastRowLastColumn="0"/>
               <w:rPr>
                 <w:rFonts w:cs="Courier New"/>
@@ -6643,7 +6743,7 @@
       <w:pPr>
         <w:pStyle w:val="Titre1"/>
       </w:pPr>
-      <w:bookmarkStart w:id="7" w:name="_Toc440358681"/>
+      <w:bookmarkStart w:id="7" w:name="_Toc447012297"/>
       <w:r>
         <w:t>Version 2.0.1</w:t>
       </w:r>
@@ -6665,7 +6765,7 @@
         <w:pStyle w:val="Titre2"/>
       </w:pPr>
       <w:bookmarkStart w:id="8" w:name="_Toc439929101"/>
-      <w:bookmarkStart w:id="9" w:name="_Toc440358682"/>
+      <w:bookmarkStart w:id="9" w:name="_Toc447012298"/>
       <w:r>
         <w:t>Corrections</w:t>
       </w:r>
@@ -6875,7 +6975,7 @@
         <w:pStyle w:val="Titre2"/>
       </w:pPr>
       <w:bookmarkStart w:id="10" w:name="_Toc439929102"/>
-      <w:bookmarkStart w:id="11" w:name="_Toc440358683"/>
+      <w:bookmarkStart w:id="11" w:name="_Toc447012299"/>
       <w:r>
         <w:t>Evolutions</w:t>
       </w:r>
@@ -7018,7 +7118,7 @@
       <w:pPr>
         <w:pStyle w:val="Titre1"/>
       </w:pPr>
-      <w:bookmarkStart w:id="12" w:name="_Toc440358684"/>
+      <w:bookmarkStart w:id="12" w:name="_Toc447012300"/>
       <w:r>
         <w:t>Version 2.0</w:t>
       </w:r>
@@ -7040,7 +7140,7 @@
         <w:pStyle w:val="Titre2"/>
       </w:pPr>
       <w:bookmarkStart w:id="13" w:name="_Toc436322365"/>
-      <w:bookmarkStart w:id="14" w:name="_Toc440358685"/>
+      <w:bookmarkStart w:id="14" w:name="_Toc447012301"/>
       <w:r>
         <w:lastRenderedPageBreak/>
         <w:t>Evolutions</w:t>
@@ -7488,7 +7588,7 @@
         <w:pStyle w:val="Titre2"/>
       </w:pPr>
       <w:bookmarkStart w:id="15" w:name="_Toc436322366"/>
-      <w:bookmarkStart w:id="16" w:name="_Toc440358686"/>
+      <w:bookmarkStart w:id="16" w:name="_Toc447012302"/>
       <w:r>
         <w:t>Corrections</w:t>
       </w:r>
@@ -9269,7 +9369,7 @@
         <w:pStyle w:val="Titre2"/>
       </w:pPr>
       <w:bookmarkStart w:id="17" w:name="_Toc436322367"/>
-      <w:bookmarkStart w:id="18" w:name="_Toc440358687"/>
+      <w:bookmarkStart w:id="18" w:name="_Toc447012303"/>
       <w:r>
         <w:t>Problèmes connus</w:t>
       </w:r>
@@ -9291,7 +9391,7 @@
       <w:pPr>
         <w:pStyle w:val="Titre1"/>
       </w:pPr>
-      <w:bookmarkStart w:id="19" w:name="_Toc440358688"/>
+      <w:bookmarkStart w:id="19" w:name="_Toc447012304"/>
       <w:r>
         <w:t>Version 1.2.4</w:t>
       </w:r>
@@ -9315,7 +9415,7 @@
       <w:pPr>
         <w:pStyle w:val="Titre2"/>
       </w:pPr>
-      <w:bookmarkStart w:id="20" w:name="_Toc440358689"/>
+      <w:bookmarkStart w:id="20" w:name="_Toc447012305"/>
       <w:r>
         <w:t>Corrections</w:t>
       </w:r>
@@ -9623,7 +9723,7 @@
       <w:pPr>
         <w:pStyle w:val="Titre2"/>
       </w:pPr>
-      <w:bookmarkStart w:id="21" w:name="_Toc440358690"/>
+      <w:bookmarkStart w:id="21" w:name="_Toc447012306"/>
       <w:r>
         <w:lastRenderedPageBreak/>
         <w:t>Evolutions</w:t>
@@ -10163,7 +10263,7 @@
       <w:pPr>
         <w:pStyle w:val="Titre1"/>
       </w:pPr>
-      <w:bookmarkStart w:id="22" w:name="_Toc440358691"/>
+      <w:bookmarkStart w:id="22" w:name="_Toc447012307"/>
       <w:r>
         <w:t>Version 1.2.3</w:t>
       </w:r>
@@ -10184,7 +10284,7 @@
       <w:pPr>
         <w:pStyle w:val="Titre2"/>
       </w:pPr>
-      <w:bookmarkStart w:id="23" w:name="_Toc440358692"/>
+      <w:bookmarkStart w:id="23" w:name="_Toc447012308"/>
       <w:r>
         <w:t>Corrections</w:t>
       </w:r>
@@ -10531,7 +10631,7 @@
       <w:pPr>
         <w:pStyle w:val="Titre1"/>
       </w:pPr>
-      <w:bookmarkStart w:id="24" w:name="_Toc440358693"/>
+      <w:bookmarkStart w:id="24" w:name="_Toc447012309"/>
       <w:r>
         <w:t>Version 1.2.2</w:t>
       </w:r>
@@ -10552,7 +10652,7 @@
       <w:pPr>
         <w:pStyle w:val="Titre2"/>
       </w:pPr>
-      <w:bookmarkStart w:id="25" w:name="_Toc440358694"/>
+      <w:bookmarkStart w:id="25" w:name="_Toc447012310"/>
       <w:r>
         <w:t>Corrections</w:t>
       </w:r>
@@ -10753,7 +10853,7 @@
       <w:pPr>
         <w:pStyle w:val="Titre1"/>
       </w:pPr>
-      <w:bookmarkStart w:id="26" w:name="_Toc440358695"/>
+      <w:bookmarkStart w:id="26" w:name="_Toc447012311"/>
       <w:r>
         <w:t>Version 1.2.1</w:t>
       </w:r>
@@ -10774,7 +10874,7 @@
       <w:pPr>
         <w:pStyle w:val="Titre2"/>
       </w:pPr>
-      <w:bookmarkStart w:id="27" w:name="_Toc440358696"/>
+      <w:bookmarkStart w:id="27" w:name="_Toc447012312"/>
       <w:r>
         <w:lastRenderedPageBreak/>
         <w:t>Corrections</w:t>
@@ -11372,7 +11472,7 @@
       <w:pPr>
         <w:pStyle w:val="Titre1"/>
       </w:pPr>
-      <w:bookmarkStart w:id="28" w:name="_Toc440358697"/>
+      <w:bookmarkStart w:id="28" w:name="_Toc447012313"/>
       <w:r>
         <w:t xml:space="preserve">Version </w:t>
       </w:r>
@@ -11396,7 +11496,7 @@
       <w:pPr>
         <w:pStyle w:val="Titre2"/>
       </w:pPr>
-      <w:bookmarkStart w:id="29" w:name="_Toc440358698"/>
+      <w:bookmarkStart w:id="29" w:name="_Toc447012314"/>
       <w:r>
         <w:t>Evolutions</w:t>
       </w:r>
@@ -11930,7 +12030,7 @@
       <w:pPr>
         <w:pStyle w:val="Titre2"/>
       </w:pPr>
-      <w:bookmarkStart w:id="30" w:name="_Toc440358699"/>
+      <w:bookmarkStart w:id="30" w:name="_Toc447012315"/>
       <w:r>
         <w:t>Corrections</w:t>
       </w:r>
@@ -14106,7 +14206,7 @@
       <w:pPr>
         <w:pStyle w:val="Titre1"/>
       </w:pPr>
-      <w:bookmarkStart w:id="31" w:name="_Toc440358700"/>
+      <w:bookmarkStart w:id="31" w:name="_Toc447012316"/>
       <w:r>
         <w:t xml:space="preserve">Version </w:t>
       </w:r>
@@ -14130,7 +14230,7 @@
       <w:pPr>
         <w:pStyle w:val="Titre2"/>
       </w:pPr>
-      <w:bookmarkStart w:id="32" w:name="_Toc440358701"/>
+      <w:bookmarkStart w:id="32" w:name="_Toc447012317"/>
       <w:r>
         <w:t>Corrections</w:t>
       </w:r>
@@ -14464,7 +14564,7 @@
       <w:pPr>
         <w:pStyle w:val="Titre1"/>
       </w:pPr>
-      <w:bookmarkStart w:id="33" w:name="_Toc440358702"/>
+      <w:bookmarkStart w:id="33" w:name="_Toc447012318"/>
       <w:r>
         <w:t xml:space="preserve">Version </w:t>
       </w:r>
@@ -14488,7 +14588,7 @@
       <w:pPr>
         <w:pStyle w:val="Titre2"/>
       </w:pPr>
-      <w:bookmarkStart w:id="34" w:name="_Toc440358703"/>
+      <w:bookmarkStart w:id="34" w:name="_Toc447012319"/>
       <w:r>
         <w:t>Corrections</w:t>
       </w:r>
@@ -14620,7 +14720,7 @@
       <w:pPr>
         <w:pStyle w:val="Titre1"/>
       </w:pPr>
-      <w:bookmarkStart w:id="35" w:name="_Toc440358704"/>
+      <w:bookmarkStart w:id="35" w:name="_Toc447012320"/>
       <w:r>
         <w:t xml:space="preserve">Version </w:t>
       </w:r>
@@ -14644,7 +14744,7 @@
       <w:pPr>
         <w:pStyle w:val="Titre2"/>
       </w:pPr>
-      <w:bookmarkStart w:id="36" w:name="_Toc440358705"/>
+      <w:bookmarkStart w:id="36" w:name="_Toc447012321"/>
       <w:r>
         <w:t>Corrections</w:t>
       </w:r>
@@ -14924,7 +15024,7 @@
       <w:pPr>
         <w:pStyle w:val="Titre1"/>
       </w:pPr>
-      <w:bookmarkStart w:id="37" w:name="_Toc440358706"/>
+      <w:bookmarkStart w:id="37" w:name="_Toc447012322"/>
       <w:r>
         <w:t xml:space="preserve">Version </w:t>
       </w:r>
@@ -14948,7 +15048,7 @@
       <w:pPr>
         <w:pStyle w:val="Titre2"/>
       </w:pPr>
-      <w:bookmarkStart w:id="38" w:name="_Toc440358707"/>
+      <w:bookmarkStart w:id="38" w:name="_Toc447012323"/>
       <w:r>
         <w:t>Corrections</w:t>
       </w:r>
@@ -15295,7 +15395,7 @@
       <w:pPr>
         <w:pStyle w:val="Titre1"/>
       </w:pPr>
-      <w:bookmarkStart w:id="39" w:name="_Toc440358708"/>
+      <w:bookmarkStart w:id="39" w:name="_Toc447012324"/>
       <w:r>
         <w:t xml:space="preserve">Version </w:t>
       </w:r>
@@ -15319,7 +15419,7 @@
       <w:pPr>
         <w:pStyle w:val="Titre2"/>
       </w:pPr>
-      <w:bookmarkStart w:id="40" w:name="_Toc440358709"/>
+      <w:bookmarkStart w:id="40" w:name="_Toc447012325"/>
       <w:r>
         <w:t>Evolutions</w:t>
       </w:r>
@@ -16232,7 +16332,7 @@
       <w:pPr>
         <w:pStyle w:val="Titre2"/>
       </w:pPr>
-      <w:bookmarkStart w:id="41" w:name="_Toc440358710"/>
+      <w:bookmarkStart w:id="41" w:name="_Toc447012326"/>
       <w:r>
         <w:t>Corrections</w:t>
       </w:r>
@@ -16986,7 +17086,7 @@
       <w:pPr>
         <w:pStyle w:val="Titre1"/>
       </w:pPr>
-      <w:bookmarkStart w:id="42" w:name="_Toc440358711"/>
+      <w:bookmarkStart w:id="42" w:name="_Toc447012327"/>
       <w:r>
         <w:lastRenderedPageBreak/>
         <w:t xml:space="preserve">Version </w:t>
@@ -17011,7 +17111,7 @@
       <w:pPr>
         <w:pStyle w:val="Titre2"/>
       </w:pPr>
-      <w:bookmarkStart w:id="43" w:name="_Toc440358712"/>
+      <w:bookmarkStart w:id="43" w:name="_Toc447012328"/>
       <w:r>
         <w:t>Evolutions</w:t>
       </w:r>
@@ -17973,7 +18073,7 @@
       <w:pPr>
         <w:pStyle w:val="Titre2"/>
       </w:pPr>
-      <w:bookmarkStart w:id="44" w:name="_Toc440358713"/>
+      <w:bookmarkStart w:id="44" w:name="_Toc447012329"/>
       <w:r>
         <w:t>Corrections</w:t>
       </w:r>
@@ -18306,7 +18406,7 @@
       <w:pPr>
         <w:pStyle w:val="Titre1"/>
       </w:pPr>
-      <w:bookmarkStart w:id="45" w:name="_Toc440358714"/>
+      <w:bookmarkStart w:id="45" w:name="_Toc447012330"/>
       <w:r>
         <w:t xml:space="preserve">Version </w:t>
       </w:r>
@@ -18330,7 +18430,7 @@
       <w:pPr>
         <w:pStyle w:val="Titre2"/>
       </w:pPr>
-      <w:bookmarkStart w:id="46" w:name="_Toc440358715"/>
+      <w:bookmarkStart w:id="46" w:name="_Toc447012331"/>
       <w:r>
         <w:t>Evolutions</w:t>
       </w:r>
@@ -19142,7 +19242,7 @@
       <w:pPr>
         <w:pStyle w:val="Titre2"/>
       </w:pPr>
-      <w:bookmarkStart w:id="47" w:name="_Toc440358716"/>
+      <w:bookmarkStart w:id="47" w:name="_Toc447012332"/>
       <w:r>
         <w:t>Corrections</w:t>
       </w:r>
@@ -20313,7 +20413,7 @@
       <w:pPr>
         <w:pStyle w:val="Titre1"/>
       </w:pPr>
-      <w:bookmarkStart w:id="48" w:name="_Toc440358717"/>
+      <w:bookmarkStart w:id="48" w:name="_Toc447012333"/>
       <w:r>
         <w:t xml:space="preserve">Version </w:t>
       </w:r>
@@ -20340,7 +20440,7 @@
       <w:pPr>
         <w:pStyle w:val="Titre2"/>
       </w:pPr>
-      <w:bookmarkStart w:id="49" w:name="_Toc440358718"/>
+      <w:bookmarkStart w:id="49" w:name="_Toc447012334"/>
       <w:r>
         <w:t>Evolutions</w:t>
       </w:r>
@@ -20542,7 +20642,7 @@
       <w:pPr>
         <w:pStyle w:val="Titre2"/>
       </w:pPr>
-      <w:bookmarkStart w:id="50" w:name="_Toc440358719"/>
+      <w:bookmarkStart w:id="50" w:name="_Toc447012335"/>
       <w:r>
         <w:lastRenderedPageBreak/>
         <w:t>Corrections</w:t>
@@ -20747,7 +20847,7 @@
       <w:pPr>
         <w:pStyle w:val="Titre1"/>
       </w:pPr>
-      <w:bookmarkStart w:id="51" w:name="_Toc440358720"/>
+      <w:bookmarkStart w:id="51" w:name="_Toc447012336"/>
       <w:r>
         <w:t xml:space="preserve">Version </w:t>
       </w:r>
@@ -20771,7 +20871,7 @@
       <w:pPr>
         <w:pStyle w:val="Titre2"/>
       </w:pPr>
-      <w:bookmarkStart w:id="52" w:name="_Toc440358721"/>
+      <w:bookmarkStart w:id="52" w:name="_Toc447012337"/>
       <w:r>
         <w:t>Evolutions</w:t>
       </w:r>
@@ -21210,7 +21310,7 @@
       <w:pPr>
         <w:pStyle w:val="Titre2"/>
       </w:pPr>
-      <w:bookmarkStart w:id="53" w:name="_Toc440358722"/>
+      <w:bookmarkStart w:id="53" w:name="_Toc447012338"/>
       <w:r>
         <w:t>Corrections</w:t>
       </w:r>
@@ -22204,7 +22304,7 @@
       <w:pPr>
         <w:pStyle w:val="Titre1"/>
       </w:pPr>
-      <w:bookmarkStart w:id="54" w:name="_Toc440358723"/>
+      <w:bookmarkStart w:id="54" w:name="_Toc447012339"/>
       <w:r>
         <w:t xml:space="preserve">Version </w:t>
       </w:r>
@@ -22228,7 +22328,7 @@
       <w:pPr>
         <w:pStyle w:val="Titre2"/>
       </w:pPr>
-      <w:bookmarkStart w:id="55" w:name="_Toc440358724"/>
+      <w:bookmarkStart w:id="55" w:name="_Toc447012340"/>
       <w:r>
         <w:lastRenderedPageBreak/>
         <w:t>Evolutions</w:t>
@@ -22459,7 +22559,7 @@
       <w:pPr>
         <w:pStyle w:val="Titre2"/>
       </w:pPr>
-      <w:bookmarkStart w:id="56" w:name="_Toc440358725"/>
+      <w:bookmarkStart w:id="56" w:name="_Toc447012341"/>
       <w:r>
         <w:t>Corrections</w:t>
       </w:r>
@@ -22683,7 +22783,7 @@
       <w:pPr>
         <w:pStyle w:val="Titre1"/>
       </w:pPr>
-      <w:bookmarkStart w:id="57" w:name="_Toc440358726"/>
+      <w:bookmarkStart w:id="57" w:name="_Toc447012342"/>
       <w:r>
         <w:t xml:space="preserve">Version </w:t>
       </w:r>
@@ -22707,7 +22807,7 @@
       <w:pPr>
         <w:pStyle w:val="Titre2"/>
       </w:pPr>
-      <w:bookmarkStart w:id="58" w:name="_Toc440358727"/>
+      <w:bookmarkStart w:id="58" w:name="_Toc447012343"/>
       <w:r>
         <w:t>Evolutions</w:t>
       </w:r>
@@ -22979,7 +23079,7 @@
       <w:pPr>
         <w:pStyle w:val="Titre2"/>
       </w:pPr>
-      <w:bookmarkStart w:id="59" w:name="_Toc440358728"/>
+      <w:bookmarkStart w:id="59" w:name="_Toc447012344"/>
       <w:r>
         <w:t>Corrections</w:t>
       </w:r>
@@ -23348,7 +23448,7 @@
       <w:pPr>
         <w:pStyle w:val="Titre1"/>
       </w:pPr>
-      <w:bookmarkStart w:id="60" w:name="_Toc440358729"/>
+      <w:bookmarkStart w:id="60" w:name="_Toc447012345"/>
       <w:r>
         <w:t xml:space="preserve">Version </w:t>
       </w:r>
@@ -23372,7 +23472,7 @@
       <w:pPr>
         <w:pStyle w:val="Titre2"/>
       </w:pPr>
-      <w:bookmarkStart w:id="61" w:name="_Toc440358730"/>
+      <w:bookmarkStart w:id="61" w:name="_Toc447012346"/>
       <w:r>
         <w:lastRenderedPageBreak/>
         <w:t>Evolutions</w:t>
@@ -23500,7 +23600,7 @@
       <w:pPr>
         <w:pStyle w:val="Titre2"/>
       </w:pPr>
-      <w:bookmarkStart w:id="62" w:name="_Toc440358731"/>
+      <w:bookmarkStart w:id="62" w:name="_Toc447012347"/>
       <w:r>
         <w:t>Corrections</w:t>
       </w:r>
@@ -23628,7 +23728,7 @@
       <w:pPr>
         <w:pStyle w:val="Titre1"/>
       </w:pPr>
-      <w:bookmarkStart w:id="63" w:name="_Toc440358732"/>
+      <w:bookmarkStart w:id="63" w:name="_Toc447012348"/>
       <w:r>
         <w:t xml:space="preserve">Version </w:t>
       </w:r>
@@ -23652,7 +23752,7 @@
       <w:pPr>
         <w:pStyle w:val="Titre2"/>
       </w:pPr>
-      <w:bookmarkStart w:id="64" w:name="_Toc440358733"/>
+      <w:bookmarkStart w:id="64" w:name="_Toc447012349"/>
       <w:r>
         <w:t>Evolutions</w:t>
       </w:r>
@@ -23938,7 +24038,7 @@
       <w:pPr>
         <w:pStyle w:val="Titre2"/>
       </w:pPr>
-      <w:bookmarkStart w:id="65" w:name="_Toc440358734"/>
+      <w:bookmarkStart w:id="65" w:name="_Toc447012350"/>
       <w:r>
         <w:t>Corrections</w:t>
       </w:r>
@@ -24357,7 +24457,7 @@
       <w:pPr>
         <w:pStyle w:val="Titre1"/>
       </w:pPr>
-      <w:bookmarkStart w:id="66" w:name="_Toc440358735"/>
+      <w:bookmarkStart w:id="66" w:name="_Toc447012351"/>
       <w:r>
         <w:t xml:space="preserve">Version </w:t>
       </w:r>
@@ -24381,7 +24481,7 @@
       <w:pPr>
         <w:pStyle w:val="Titre2"/>
       </w:pPr>
-      <w:bookmarkStart w:id="67" w:name="_Toc440358736"/>
+      <w:bookmarkStart w:id="67" w:name="_Toc447012352"/>
       <w:r>
         <w:t>Corrections</w:t>
       </w:r>
@@ -24509,7 +24609,7 @@
       <w:pPr>
         <w:pStyle w:val="Titre1"/>
       </w:pPr>
-      <w:bookmarkStart w:id="68" w:name="_Toc440358737"/>
+      <w:bookmarkStart w:id="68" w:name="_Toc447012353"/>
       <w:r>
         <w:lastRenderedPageBreak/>
         <w:t xml:space="preserve">Version </w:t>
@@ -24534,7 +24634,7 @@
       <w:pPr>
         <w:pStyle w:val="Titre2"/>
       </w:pPr>
-      <w:bookmarkStart w:id="69" w:name="_Toc440358738"/>
+      <w:bookmarkStart w:id="69" w:name="_Toc447012354"/>
       <w:r>
         <w:t>Corrections</w:t>
       </w:r>
@@ -24662,7 +24762,7 @@
       <w:pPr>
         <w:pStyle w:val="Titre1"/>
       </w:pPr>
-      <w:bookmarkStart w:id="70" w:name="_Toc440358739"/>
+      <w:bookmarkStart w:id="70" w:name="_Toc447012355"/>
       <w:r>
         <w:t xml:space="preserve">Version </w:t>
       </w:r>
@@ -24686,7 +24786,7 @@
       <w:pPr>
         <w:pStyle w:val="Titre2"/>
       </w:pPr>
-      <w:bookmarkStart w:id="71" w:name="_Toc440358740"/>
+      <w:bookmarkStart w:id="71" w:name="_Toc447012356"/>
       <w:r>
         <w:t>Evolutions</w:t>
       </w:r>
@@ -24863,7 +24963,7 @@
       <w:pPr>
         <w:pStyle w:val="Titre1"/>
       </w:pPr>
-      <w:bookmarkStart w:id="72" w:name="_Toc440358741"/>
+      <w:bookmarkStart w:id="72" w:name="_Toc447012357"/>
       <w:r>
         <w:t xml:space="preserve">Version </w:t>
       </w:r>
@@ -24887,7 +24987,7 @@
       <w:pPr>
         <w:pStyle w:val="Titre2"/>
       </w:pPr>
-      <w:bookmarkStart w:id="73" w:name="_Toc440358742"/>
+      <w:bookmarkStart w:id="73" w:name="_Toc447012358"/>
       <w:r>
         <w:t>Evolutions</w:t>
       </w:r>
@@ -25110,7 +25210,7 @@
       <w:pPr>
         <w:pStyle w:val="Titre2"/>
       </w:pPr>
-      <w:bookmarkStart w:id="74" w:name="_Toc440358743"/>
+      <w:bookmarkStart w:id="74" w:name="_Toc447012359"/>
       <w:r>
         <w:t>Corrections</w:t>
       </w:r>
@@ -25808,7 +25908,7 @@
                               <v:shape id="_x0000_i1025" type="#_x0000_t75" style="width:23.25pt;height:30pt" o:ole="" fillcolor="window">
                                 <v:imagedata r:id="rId2" o:title=""/>
                               </v:shape>
-                              <o:OLEObject Type="Embed" ProgID="Word.Picture.8" ShapeID="_x0000_i1025" DrawAspect="Content" ObjectID="_1514100517" r:id="rId3"/>
+                              <o:OLEObject Type="Embed" ProgID="Word.Picture.8" ShapeID="_x0000_i1025" DrawAspect="Content" ObjectID="_1520754179" r:id="rId3"/>
                             </w:object>
                           </w:r>
                         </w:p>
@@ -25844,7 +25944,7 @@
                         <v:shape id="_x0000_i1025" type="#_x0000_t75" style="width:23.25pt;height:30pt" o:ole="" fillcolor="window">
                           <v:imagedata r:id="rId2" o:title=""/>
                         </v:shape>
-                        <o:OLEObject Type="Embed" ProgID="Word.Picture.8" ShapeID="_x0000_i1025" DrawAspect="Content" ObjectID="_1514100517" r:id="rId4"/>
+                        <o:OLEObject Type="Embed" ProgID="Word.Picture.8" ShapeID="_x0000_i1025" DrawAspect="Content" ObjectID="_1520754179" r:id="rId4"/>
                       </w:object>
                     </w:r>
                   </w:p>
@@ -25886,7 +25986,13 @@
       <w:rPr>
         <w:b/>
       </w:rPr>
-      <w:t>Janvier 2016</w:t>
+      <w:t>Mars</w:t>
+    </w:r>
+    <w:r>
+      <w:rPr>
+        <w:b/>
+      </w:rPr>
+      <w:t xml:space="preserve"> 2016</w:t>
     </w:r>
   </w:p>
   <w:p>
@@ -25927,7 +26033,7 @@
         <w:i/>
         <w:noProof/>
       </w:rPr>
-      <w:t>4</w:t>
+      <w:t>15</w:t>
     </w:r>
     <w:r>
       <w:rPr>
@@ -26289,7 +26395,7 @@
                               <v:shape id="_x0000_i1026" type="#_x0000_t75" style="width:23.25pt;height:30.75pt" o:ole="" fillcolor="window">
                                 <v:imagedata r:id="rId2" o:title=""/>
                               </v:shape>
-                              <o:OLEObject Type="Embed" ProgID="Word.Picture.8" ShapeID="_x0000_i1026" DrawAspect="Content" ObjectID="_1514100518" r:id="rId3"/>
+                              <o:OLEObject Type="Embed" ProgID="Word.Picture.8" ShapeID="_x0000_i1026" DrawAspect="Content" ObjectID="_1520754180" r:id="rId3"/>
                             </w:object>
                           </w:r>
                         </w:p>
@@ -26325,7 +26431,7 @@
                         <v:shape id="_x0000_i1026" type="#_x0000_t75" style="width:23.25pt;height:30.75pt" o:ole="" fillcolor="window">
                           <v:imagedata r:id="rId2" o:title=""/>
                         </v:shape>
-                        <o:OLEObject Type="Embed" ProgID="Word.Picture.8" ShapeID="_x0000_i1026" DrawAspect="Content" ObjectID="_1514100518" r:id="rId4"/>
+                        <o:OLEObject Type="Embed" ProgID="Word.Picture.8" ShapeID="_x0000_i1026" DrawAspect="Content" ObjectID="_1520754180" r:id="rId4"/>
                       </w:object>
                     </w:r>
                   </w:p>
@@ -32326,6 +32432,19 @@
 </file>
 
 <file path=customXml/item1.xml><?xml version="1.0" encoding="utf-8"?>
+<?mso-contentType ?>
+<FormTemplates xmlns="http://schemas.microsoft.com/sharepoint/v3/contenttype/forms">
+  <Display>DocumentLibraryForm</Display>
+  <Edit>DocumentLibraryForm</Edit>
+  <New>DocumentLibraryForm</New>
+</FormTemplates>
+</file>
+
+<file path=customXml/item2.xml><?xml version="1.0" encoding="utf-8"?>
+<LongProperties xmlns="http://schemas.microsoft.com/office/2006/metadata/longProperties"/>
+</file>
+
+<file path=customXml/item3.xml><?xml version="1.0" encoding="utf-8"?>
 <ct:contentTypeSchema xmlns:ct="http://schemas.microsoft.com/office/2006/metadata/contentType" xmlns:ma="http://schemas.microsoft.com/office/2006/metadata/properties/metaAttributes" ct:_="" ma:_="" ma:contentTypeName="Document" ma:contentTypeID="0x010100A3485B99FD7DDF46B1A08E9C6BB5BB29" ma:contentTypeVersion="0" ma:contentTypeDescription="Crée un document." ma:contentTypeScope="" ma:versionID="af58837ede357562fc06bc9cf2a95f52">
   <xsd:schema xmlns:xsd="http://www.w3.org/2001/XMLSchema" xmlns:p="http://schemas.microsoft.com/office/2006/metadata/properties" targetNamespace="http://schemas.microsoft.com/office/2006/metadata/properties" ma:root="true" ma:fieldsID="75019ab185b48580fc336df4da24a70b">
     <xsd:element name="properties">
@@ -32374,19 +32493,6 @@
 </ct:contentTypeSchema>
 </file>
 
-<file path=customXml/item2.xml><?xml version="1.0" encoding="utf-8"?>
-<LongProperties xmlns="http://schemas.microsoft.com/office/2006/metadata/longProperties"/>
-</file>
-
-<file path=customXml/item3.xml><?xml version="1.0" encoding="utf-8"?>
-<?mso-contentType ?>
-<FormTemplates xmlns="http://schemas.microsoft.com/sharepoint/v3/contenttype/forms">
-  <Display>DocumentLibraryForm</Display>
-  <Edit>DocumentLibraryForm</Edit>
-  <New>DocumentLibraryForm</New>
-</FormTemplates>
-</file>
-
 <file path=customXml/item4.xml><?xml version="1.0" encoding="utf-8"?>
 <p:properties xmlns:p="http://schemas.microsoft.com/office/2006/metadata/properties" xmlns:xsi="http://www.w3.org/2001/XMLSchema-instance">
   <documentManagement/>
@@ -32398,6 +32504,22 @@
 </file>
 
 <file path=customXml/itemProps1.xml><?xml version="1.0" encoding="utf-8"?>
+<ds:datastoreItem xmlns:ds="http://schemas.openxmlformats.org/officeDocument/2006/customXml" ds:itemID="{3256E960-416D-47DE-B575-C254E9DB4BF7}">
+  <ds:schemaRefs>
+    <ds:schemaRef ds:uri="http://schemas.microsoft.com/sharepoint/v3/contenttype/forms"/>
+  </ds:schemaRefs>
+</ds:datastoreItem>
+</file>
+
+<file path=customXml/itemProps2.xml><?xml version="1.0" encoding="utf-8"?>
+<ds:datastoreItem xmlns:ds="http://schemas.openxmlformats.org/officeDocument/2006/customXml" ds:itemID="{75829D60-6EDD-460F-8316-90B3D8B3A76F}">
+  <ds:schemaRefs>
+    <ds:schemaRef ds:uri="http://schemas.microsoft.com/office/2006/metadata/longProperties"/>
+  </ds:schemaRefs>
+</ds:datastoreItem>
+</file>
+
+<file path=customXml/itemProps3.xml><?xml version="1.0" encoding="utf-8"?>
 <ds:datastoreItem xmlns:ds="http://schemas.openxmlformats.org/officeDocument/2006/customXml" ds:itemID="{C4329806-E7DC-4A00-979D-B68478EC1E96}">
   <ds:schemaRefs>
     <ds:schemaRef ds:uri="http://schemas.microsoft.com/office/2006/metadata/contentType"/>
@@ -32412,22 +32534,6 @@
 </ds:datastoreItem>
 </file>
 
-<file path=customXml/itemProps2.xml><?xml version="1.0" encoding="utf-8"?>
-<ds:datastoreItem xmlns:ds="http://schemas.openxmlformats.org/officeDocument/2006/customXml" ds:itemID="{75829D60-6EDD-460F-8316-90B3D8B3A76F}">
-  <ds:schemaRefs>
-    <ds:schemaRef ds:uri="http://schemas.microsoft.com/office/2006/metadata/longProperties"/>
-  </ds:schemaRefs>
-</ds:datastoreItem>
-</file>
-
-<file path=customXml/itemProps3.xml><?xml version="1.0" encoding="utf-8"?>
-<ds:datastoreItem xmlns:ds="http://schemas.openxmlformats.org/officeDocument/2006/customXml" ds:itemID="{3256E960-416D-47DE-B575-C254E9DB4BF7}">
-  <ds:schemaRefs>
-    <ds:schemaRef ds:uri="http://schemas.microsoft.com/sharepoint/v3/contenttype/forms"/>
-  </ds:schemaRefs>
-</ds:datastoreItem>
-</file>
-
 <file path=customXml/itemProps4.xml><?xml version="1.0" encoding="utf-8"?>
 <ds:datastoreItem xmlns:ds="http://schemas.openxmlformats.org/officeDocument/2006/customXml" ds:itemID="{99ADBD98-6647-4C9E-82A0-C25C4D30AC85}">
   <ds:schemaRefs>
@@ -32437,7 +32543,7 @@
 </file>
 
 <file path=customXml/itemProps5.xml><?xml version="1.0" encoding="utf-8"?>
-<ds:datastoreItem xmlns:ds="http://schemas.openxmlformats.org/officeDocument/2006/customXml" ds:itemID="{BA455719-A8A2-449D-9B25-C27AB8FD61D4}">
+<ds:datastoreItem xmlns:ds="http://schemas.openxmlformats.org/officeDocument/2006/customXml" ds:itemID="{34BF8841-CB28-43EF-A280-31D9FEFCAA12}">
   <ds:schemaRefs>
     <ds:schemaRef ds:uri="http://schemas.openxmlformats.org/officeDocument/2006/bibliography"/>
   </ds:schemaRefs>

</xml_diff>

<commit_message>
:books: Mise a jour du Changelog
</commit_message>
<xml_diff>
--- a/Changelog.docx
+++ b/Changelog.docx
@@ -1,6 +1,6 @@
 
 <file path=word/document.xml><?xml version="1.0" encoding="utf-8"?>
-<w:document xmlns:wpc="http://schemas.microsoft.com/office/word/2010/wordprocessingCanvas" xmlns:cx="http://schemas.microsoft.com/office/drawing/2014/chartex" xmlns:cx1="http://schemas.microsoft.com/office/drawing/2015/9/8/chartex" xmlns:cx2="http://schemas.microsoft.com/office/drawing/2015/10/21/chartex" xmlns:cx3="http://schemas.microsoft.com/office/drawing/2016/5/9/chartex" xmlns:cx4="http://schemas.microsoft.com/office/drawing/2016/5/10/chartex" xmlns:cx5="http://schemas.microsoft.com/office/drawing/2016/5/11/chartex" xmlns:cx6="http://schemas.microsoft.com/office/drawing/2016/5/12/chartex" xmlns:cx7="http://schemas.microsoft.com/office/drawing/2016/5/13/chartex" xmlns:cx8="http://schemas.microsoft.com/office/drawing/2016/5/14/chartex" xmlns:mc="http://schemas.openxmlformats.org/markup-compatibility/2006" xmlns:aink="http://schemas.microsoft.com/office/drawing/2016/ink" xmlns:am3d="http://schemas.microsoft.com/office/drawing/2017/model3d" xmlns:o="urn:schemas-microsoft-com:office:office" xmlns:r="http://schemas.openxmlformats.org/officeDocument/2006/relationships" xmlns:m="http://schemas.openxmlformats.org/officeDocument/2006/math" xmlns:v="urn:schemas-microsoft-com:vml" xmlns:wp14="http://schemas.microsoft.com/office/word/2010/wordprocessingDrawing" xmlns:wp="http://schemas.openxmlformats.org/drawingml/2006/wordprocessingDrawing" xmlns:w10="urn:schemas-microsoft-com:office:word" xmlns:w="http://schemas.openxmlformats.org/wordprocessingml/2006/main" xmlns:w14="http://schemas.microsoft.com/office/word/2010/wordml" xmlns:w15="http://schemas.microsoft.com/office/word/2012/wordml" xmlns:w16se="http://schemas.microsoft.com/office/word/2015/wordml/symex" xmlns:wpg="http://schemas.microsoft.com/office/word/2010/wordprocessingGroup" xmlns:wpi="http://schemas.microsoft.com/office/word/2010/wordprocessingInk" xmlns:wne="http://schemas.microsoft.com/office/word/2006/wordml" xmlns:wps="http://schemas.microsoft.com/office/word/2010/wordprocessingShape" mc:Ignorable="w14 w15 w16se wp14">
+<w:document xmlns:wpc="http://schemas.microsoft.com/office/word/2010/wordprocessingCanvas" xmlns:cx="http://schemas.microsoft.com/office/drawing/2014/chartex" xmlns:cx1="http://schemas.microsoft.com/office/drawing/2015/9/8/chartex" xmlns:cx2="http://schemas.microsoft.com/office/drawing/2015/10/21/chartex" xmlns:cx3="http://schemas.microsoft.com/office/drawing/2016/5/9/chartex" xmlns:cx4="http://schemas.microsoft.com/office/drawing/2016/5/10/chartex" xmlns:cx5="http://schemas.microsoft.com/office/drawing/2016/5/11/chartex" xmlns:cx6="http://schemas.microsoft.com/office/drawing/2016/5/12/chartex" xmlns:cx7="http://schemas.microsoft.com/office/drawing/2016/5/13/chartex" xmlns:cx8="http://schemas.microsoft.com/office/drawing/2016/5/14/chartex" xmlns:mc="http://schemas.openxmlformats.org/markup-compatibility/2006" xmlns:aink="http://schemas.microsoft.com/office/drawing/2016/ink" xmlns:am3d="http://schemas.microsoft.com/office/drawing/2017/model3d" xmlns:o="urn:schemas-microsoft-com:office:office" xmlns:r="http://schemas.openxmlformats.org/officeDocument/2006/relationships" xmlns:m="http://schemas.openxmlformats.org/officeDocument/2006/math" xmlns:v="urn:schemas-microsoft-com:vml" xmlns:wp14="http://schemas.microsoft.com/office/word/2010/wordprocessingDrawing" xmlns:wp="http://schemas.openxmlformats.org/drawingml/2006/wordprocessingDrawing" xmlns:w10="urn:schemas-microsoft-com:office:word" xmlns:w="http://schemas.openxmlformats.org/wordprocessingml/2006/main" xmlns:w14="http://schemas.microsoft.com/office/word/2010/wordml" xmlns:w15="http://schemas.microsoft.com/office/word/2012/wordml" xmlns:w16cid="http://schemas.microsoft.com/office/word/2016/wordml/cid" xmlns:w16se="http://schemas.microsoft.com/office/word/2015/wordml/symex" xmlns:wpg="http://schemas.microsoft.com/office/word/2010/wordprocessingGroup" xmlns:wpi="http://schemas.microsoft.com/office/word/2010/wordprocessingInk" xmlns:wne="http://schemas.microsoft.com/office/word/2006/wordml" xmlns:wps="http://schemas.microsoft.com/office/word/2010/wordprocessingShape" mc:Ignorable="w14 w15 w16se w16cid wp14">
   <w:body>
     <w:p>
       <w:pPr>
@@ -7166,9 +7166,7 @@
       <w:r>
         <w:t>Corrections</w:t>
       </w:r>
-      <w:bookmarkStart w:id="5" w:name="_GoBack"/>
       <w:bookmarkEnd w:id="4"/>
-      <w:bookmarkEnd w:id="5"/>
     </w:p>
     <w:tbl>
       <w:tblPr>
@@ -7285,6 +7283,59 @@
               </w:rPr>
               <w:t>Recensement : Problème sur l’édition de patrimoine au niveau des champs de type liste</w:t>
             </w:r>
+          </w:p>
+        </w:tc>
+      </w:tr>
+      <w:tr>
+        <w:trPr>
+          <w:trHeight w:val="300"/>
+          <w:jc w:val="center"/>
+        </w:trPr>
+        <w:tc>
+          <w:tcPr>
+            <w:cnfStyle w:val="001000000000" w:firstRow="0" w:lastRow="0" w:firstColumn="1" w:lastColumn="0" w:oddVBand="0" w:evenVBand="0" w:oddHBand="0" w:evenHBand="0" w:firstRowFirstColumn="0" w:firstRowLastColumn="0" w:lastRowFirstColumn="0" w:lastRowLastColumn="0"/>
+            <w:tcW w:w="1168" w:type="dxa"/>
+            <w:noWrap/>
+          </w:tcPr>
+          <w:p>
+            <w:pPr>
+              <w:jc w:val="center"/>
+              <w:rPr>
+                <w:rFonts w:cs="Courier New"/>
+                <w:szCs w:val="22"/>
+              </w:rPr>
+            </w:pPr>
+            <w:r>
+              <w:rPr>
+                <w:rFonts w:cs="Courier New"/>
+                <w:szCs w:val="22"/>
+              </w:rPr>
+              <w:t>#1023</w:t>
+            </w:r>
+          </w:p>
+        </w:tc>
+        <w:tc>
+          <w:tcPr>
+            <w:tcW w:w="8754" w:type="dxa"/>
+            <w:noWrap/>
+          </w:tcPr>
+          <w:p>
+            <w:pPr>
+              <w:cnfStyle w:val="000000000000" w:firstRow="0" w:lastRow="0" w:firstColumn="0" w:lastColumn="0" w:oddVBand="0" w:evenVBand="0" w:oddHBand="0" w:evenHBand="0" w:firstRowFirstColumn="0" w:firstRowLastColumn="0" w:lastRowFirstColumn="0" w:lastRowLastColumn="0"/>
+              <w:rPr>
+                <w:rFonts w:cs="Courier New"/>
+                <w:szCs w:val="22"/>
+              </w:rPr>
+            </w:pPr>
+            <w:r>
+              <w:rPr>
+                <w:rFonts w:cs="Courier New"/>
+                <w:szCs w:val="22"/>
+              </w:rPr>
+              <w:t>Carthographie : Possibilité de désactiver la réception des tuiles via le fichier de configuration</w:t>
+            </w:r>
+            <w:bookmarkStart w:id="5" w:name="_GoBack"/>
+            <w:bookmarkEnd w:id="5"/>
           </w:p>
         </w:tc>
       </w:tr>
@@ -29765,7 +29816,7 @@
 </file>
 
 <file path=word/endnotes.xml><?xml version="1.0" encoding="utf-8"?>
-<w:endnotes xmlns:wpc="http://schemas.microsoft.com/office/word/2010/wordprocessingCanvas" xmlns:cx="http://schemas.microsoft.com/office/drawing/2014/chartex" xmlns:cx1="http://schemas.microsoft.com/office/drawing/2015/9/8/chartex" xmlns:cx2="http://schemas.microsoft.com/office/drawing/2015/10/21/chartex" xmlns:cx3="http://schemas.microsoft.com/office/drawing/2016/5/9/chartex" xmlns:cx4="http://schemas.microsoft.com/office/drawing/2016/5/10/chartex" xmlns:cx5="http://schemas.microsoft.com/office/drawing/2016/5/11/chartex" xmlns:cx6="http://schemas.microsoft.com/office/drawing/2016/5/12/chartex" xmlns:cx7="http://schemas.microsoft.com/office/drawing/2016/5/13/chartex" xmlns:cx8="http://schemas.microsoft.com/office/drawing/2016/5/14/chartex" xmlns:mc="http://schemas.openxmlformats.org/markup-compatibility/2006" xmlns:aink="http://schemas.microsoft.com/office/drawing/2016/ink" xmlns:am3d="http://schemas.microsoft.com/office/drawing/2017/model3d" xmlns:o="urn:schemas-microsoft-com:office:office" xmlns:r="http://schemas.openxmlformats.org/officeDocument/2006/relationships" xmlns:m="http://schemas.openxmlformats.org/officeDocument/2006/math" xmlns:v="urn:schemas-microsoft-com:vml" xmlns:wp14="http://schemas.microsoft.com/office/word/2010/wordprocessingDrawing" xmlns:wp="http://schemas.openxmlformats.org/drawingml/2006/wordprocessingDrawing" xmlns:w10="urn:schemas-microsoft-com:office:word" xmlns:w="http://schemas.openxmlformats.org/wordprocessingml/2006/main" xmlns:w14="http://schemas.microsoft.com/office/word/2010/wordml" xmlns:w15="http://schemas.microsoft.com/office/word/2012/wordml" xmlns:w16se="http://schemas.microsoft.com/office/word/2015/wordml/symex" xmlns:wpg="http://schemas.microsoft.com/office/word/2010/wordprocessingGroup" xmlns:wpi="http://schemas.microsoft.com/office/word/2010/wordprocessingInk" xmlns:wne="http://schemas.microsoft.com/office/word/2006/wordml" xmlns:wps="http://schemas.microsoft.com/office/word/2010/wordprocessingShape" mc:Ignorable="w14 w15 w16se wp14">
+<w:endnotes xmlns:wpc="http://schemas.microsoft.com/office/word/2010/wordprocessingCanvas" xmlns:cx="http://schemas.microsoft.com/office/drawing/2014/chartex" xmlns:cx1="http://schemas.microsoft.com/office/drawing/2015/9/8/chartex" xmlns:cx2="http://schemas.microsoft.com/office/drawing/2015/10/21/chartex" xmlns:cx3="http://schemas.microsoft.com/office/drawing/2016/5/9/chartex" xmlns:cx4="http://schemas.microsoft.com/office/drawing/2016/5/10/chartex" xmlns:cx5="http://schemas.microsoft.com/office/drawing/2016/5/11/chartex" xmlns:cx6="http://schemas.microsoft.com/office/drawing/2016/5/12/chartex" xmlns:cx7="http://schemas.microsoft.com/office/drawing/2016/5/13/chartex" xmlns:cx8="http://schemas.microsoft.com/office/drawing/2016/5/14/chartex" xmlns:mc="http://schemas.openxmlformats.org/markup-compatibility/2006" xmlns:aink="http://schemas.microsoft.com/office/drawing/2016/ink" xmlns:am3d="http://schemas.microsoft.com/office/drawing/2017/model3d" xmlns:o="urn:schemas-microsoft-com:office:office" xmlns:r="http://schemas.openxmlformats.org/officeDocument/2006/relationships" xmlns:m="http://schemas.openxmlformats.org/officeDocument/2006/math" xmlns:v="urn:schemas-microsoft-com:vml" xmlns:wp14="http://schemas.microsoft.com/office/word/2010/wordprocessingDrawing" xmlns:wp="http://schemas.openxmlformats.org/drawingml/2006/wordprocessingDrawing" xmlns:w10="urn:schemas-microsoft-com:office:word" xmlns:w="http://schemas.openxmlformats.org/wordprocessingml/2006/main" xmlns:w14="http://schemas.microsoft.com/office/word/2010/wordml" xmlns:w15="http://schemas.microsoft.com/office/word/2012/wordml" xmlns:w16cid="http://schemas.microsoft.com/office/word/2016/wordml/cid" xmlns:w16se="http://schemas.microsoft.com/office/word/2015/wordml/symex" xmlns:wpg="http://schemas.microsoft.com/office/word/2010/wordprocessingGroup" xmlns:wpi="http://schemas.microsoft.com/office/word/2010/wordprocessingInk" xmlns:wne="http://schemas.microsoft.com/office/word/2006/wordml" xmlns:wps="http://schemas.microsoft.com/office/word/2010/wordprocessingShape" mc:Ignorable="w14 w15 w16se w16cid wp14">
   <w:endnote w:type="separator" w:id="-1">
     <w:p>
       <w:r>
@@ -29784,7 +29835,7 @@
 </file>
 
 <file path=word/footer1.xml><?xml version="1.0" encoding="utf-8"?>
-<w:ftr xmlns:wpc="http://schemas.microsoft.com/office/word/2010/wordprocessingCanvas" xmlns:cx="http://schemas.microsoft.com/office/drawing/2014/chartex" xmlns:cx1="http://schemas.microsoft.com/office/drawing/2015/9/8/chartex" xmlns:cx2="http://schemas.microsoft.com/office/drawing/2015/10/21/chartex" xmlns:cx3="http://schemas.microsoft.com/office/drawing/2016/5/9/chartex" xmlns:cx4="http://schemas.microsoft.com/office/drawing/2016/5/10/chartex" xmlns:cx5="http://schemas.microsoft.com/office/drawing/2016/5/11/chartex" xmlns:cx6="http://schemas.microsoft.com/office/drawing/2016/5/12/chartex" xmlns:cx7="http://schemas.microsoft.com/office/drawing/2016/5/13/chartex" xmlns:cx8="http://schemas.microsoft.com/office/drawing/2016/5/14/chartex" xmlns:mc="http://schemas.openxmlformats.org/markup-compatibility/2006" xmlns:aink="http://schemas.microsoft.com/office/drawing/2016/ink" xmlns:am3d="http://schemas.microsoft.com/office/drawing/2017/model3d" xmlns:o="urn:schemas-microsoft-com:office:office" xmlns:r="http://schemas.openxmlformats.org/officeDocument/2006/relationships" xmlns:m="http://schemas.openxmlformats.org/officeDocument/2006/math" xmlns:v="urn:schemas-microsoft-com:vml" xmlns:wp14="http://schemas.microsoft.com/office/word/2010/wordprocessingDrawing" xmlns:wp="http://schemas.openxmlformats.org/drawingml/2006/wordprocessingDrawing" xmlns:w10="urn:schemas-microsoft-com:office:word" xmlns:w="http://schemas.openxmlformats.org/wordprocessingml/2006/main" xmlns:w14="http://schemas.microsoft.com/office/word/2010/wordml" xmlns:w15="http://schemas.microsoft.com/office/word/2012/wordml" xmlns:w16se="http://schemas.microsoft.com/office/word/2015/wordml/symex" xmlns:wpg="http://schemas.microsoft.com/office/word/2010/wordprocessingGroup" xmlns:wpi="http://schemas.microsoft.com/office/word/2010/wordprocessingInk" xmlns:wne="http://schemas.microsoft.com/office/word/2006/wordml" xmlns:wps="http://schemas.microsoft.com/office/word/2010/wordprocessingShape" mc:Ignorable="w14 w15 w16se wp14">
+<w:ftr xmlns:wpc="http://schemas.microsoft.com/office/word/2010/wordprocessingCanvas" xmlns:cx="http://schemas.microsoft.com/office/drawing/2014/chartex" xmlns:cx1="http://schemas.microsoft.com/office/drawing/2015/9/8/chartex" xmlns:cx2="http://schemas.microsoft.com/office/drawing/2015/10/21/chartex" xmlns:cx3="http://schemas.microsoft.com/office/drawing/2016/5/9/chartex" xmlns:cx4="http://schemas.microsoft.com/office/drawing/2016/5/10/chartex" xmlns:cx5="http://schemas.microsoft.com/office/drawing/2016/5/11/chartex" xmlns:cx6="http://schemas.microsoft.com/office/drawing/2016/5/12/chartex" xmlns:cx7="http://schemas.microsoft.com/office/drawing/2016/5/13/chartex" xmlns:cx8="http://schemas.microsoft.com/office/drawing/2016/5/14/chartex" xmlns:mc="http://schemas.openxmlformats.org/markup-compatibility/2006" xmlns:aink="http://schemas.microsoft.com/office/drawing/2016/ink" xmlns:am3d="http://schemas.microsoft.com/office/drawing/2017/model3d" xmlns:o="urn:schemas-microsoft-com:office:office" xmlns:r="http://schemas.openxmlformats.org/officeDocument/2006/relationships" xmlns:m="http://schemas.openxmlformats.org/officeDocument/2006/math" xmlns:v="urn:schemas-microsoft-com:vml" xmlns:wp14="http://schemas.microsoft.com/office/word/2010/wordprocessingDrawing" xmlns:wp="http://schemas.openxmlformats.org/drawingml/2006/wordprocessingDrawing" xmlns:w10="urn:schemas-microsoft-com:office:word" xmlns:w="http://schemas.openxmlformats.org/wordprocessingml/2006/main" xmlns:w14="http://schemas.microsoft.com/office/word/2010/wordml" xmlns:w15="http://schemas.microsoft.com/office/word/2012/wordml" xmlns:w16cid="http://schemas.microsoft.com/office/word/2016/wordml/cid" xmlns:w16se="http://schemas.microsoft.com/office/word/2015/wordml/symex" xmlns:wpg="http://schemas.microsoft.com/office/word/2010/wordprocessingGroup" xmlns:wpi="http://schemas.microsoft.com/office/word/2010/wordprocessingInk" xmlns:wne="http://schemas.microsoft.com/office/word/2006/wordml" xmlns:wps="http://schemas.microsoft.com/office/word/2010/wordprocessingShape" mc:Ignorable="w14 w15 w16se w16cid wp14">
   <w:p>
     <w:pPr>
       <w:rPr>
@@ -29862,7 +29913,7 @@
 </file>
 
 <file path=word/footer2.xml><?xml version="1.0" encoding="utf-8"?>
-<w:ftr xmlns:wpc="http://schemas.microsoft.com/office/word/2010/wordprocessingCanvas" xmlns:cx="http://schemas.microsoft.com/office/drawing/2014/chartex" xmlns:cx1="http://schemas.microsoft.com/office/drawing/2015/9/8/chartex" xmlns:cx2="http://schemas.microsoft.com/office/drawing/2015/10/21/chartex" xmlns:cx3="http://schemas.microsoft.com/office/drawing/2016/5/9/chartex" xmlns:cx4="http://schemas.microsoft.com/office/drawing/2016/5/10/chartex" xmlns:cx5="http://schemas.microsoft.com/office/drawing/2016/5/11/chartex" xmlns:cx6="http://schemas.microsoft.com/office/drawing/2016/5/12/chartex" xmlns:cx7="http://schemas.microsoft.com/office/drawing/2016/5/13/chartex" xmlns:cx8="http://schemas.microsoft.com/office/drawing/2016/5/14/chartex" xmlns:mc="http://schemas.openxmlformats.org/markup-compatibility/2006" xmlns:aink="http://schemas.microsoft.com/office/drawing/2016/ink" xmlns:am3d="http://schemas.microsoft.com/office/drawing/2017/model3d" xmlns:o="urn:schemas-microsoft-com:office:office" xmlns:r="http://schemas.openxmlformats.org/officeDocument/2006/relationships" xmlns:m="http://schemas.openxmlformats.org/officeDocument/2006/math" xmlns:v="urn:schemas-microsoft-com:vml" xmlns:wp14="http://schemas.microsoft.com/office/word/2010/wordprocessingDrawing" xmlns:wp="http://schemas.openxmlformats.org/drawingml/2006/wordprocessingDrawing" xmlns:w10="urn:schemas-microsoft-com:office:word" xmlns:w="http://schemas.openxmlformats.org/wordprocessingml/2006/main" xmlns:w14="http://schemas.microsoft.com/office/word/2010/wordml" xmlns:w15="http://schemas.microsoft.com/office/word/2012/wordml" xmlns:w16se="http://schemas.microsoft.com/office/word/2015/wordml/symex" xmlns:wpg="http://schemas.microsoft.com/office/word/2010/wordprocessingGroup" xmlns:wpi="http://schemas.microsoft.com/office/word/2010/wordprocessingInk" xmlns:wne="http://schemas.microsoft.com/office/word/2006/wordml" xmlns:wps="http://schemas.microsoft.com/office/word/2010/wordprocessingShape" mc:Ignorable="w14 w15 w16se wp14">
+<w:ftr xmlns:wpc="http://schemas.microsoft.com/office/word/2010/wordprocessingCanvas" xmlns:cx="http://schemas.microsoft.com/office/drawing/2014/chartex" xmlns:cx1="http://schemas.microsoft.com/office/drawing/2015/9/8/chartex" xmlns:cx2="http://schemas.microsoft.com/office/drawing/2015/10/21/chartex" xmlns:cx3="http://schemas.microsoft.com/office/drawing/2016/5/9/chartex" xmlns:cx4="http://schemas.microsoft.com/office/drawing/2016/5/10/chartex" xmlns:cx5="http://schemas.microsoft.com/office/drawing/2016/5/11/chartex" xmlns:cx6="http://schemas.microsoft.com/office/drawing/2016/5/12/chartex" xmlns:cx7="http://schemas.microsoft.com/office/drawing/2016/5/13/chartex" xmlns:cx8="http://schemas.microsoft.com/office/drawing/2016/5/14/chartex" xmlns:mc="http://schemas.openxmlformats.org/markup-compatibility/2006" xmlns:aink="http://schemas.microsoft.com/office/drawing/2016/ink" xmlns:am3d="http://schemas.microsoft.com/office/drawing/2017/model3d" xmlns:o="urn:schemas-microsoft-com:office:office" xmlns:r="http://schemas.openxmlformats.org/officeDocument/2006/relationships" xmlns:m="http://schemas.openxmlformats.org/officeDocument/2006/math" xmlns:v="urn:schemas-microsoft-com:vml" xmlns:wp14="http://schemas.microsoft.com/office/word/2010/wordprocessingDrawing" xmlns:wp="http://schemas.openxmlformats.org/drawingml/2006/wordprocessingDrawing" xmlns:w10="urn:schemas-microsoft-com:office:word" xmlns:w="http://schemas.openxmlformats.org/wordprocessingml/2006/main" xmlns:w14="http://schemas.microsoft.com/office/word/2010/wordml" xmlns:w15="http://schemas.microsoft.com/office/word/2012/wordml" xmlns:w16cid="http://schemas.microsoft.com/office/word/2016/wordml/cid" xmlns:w16se="http://schemas.microsoft.com/office/word/2015/wordml/symex" xmlns:wpg="http://schemas.microsoft.com/office/word/2010/wordprocessingGroup" xmlns:wpi="http://schemas.microsoft.com/office/word/2010/wordprocessingInk" xmlns:wne="http://schemas.microsoft.com/office/word/2006/wordml" xmlns:wps="http://schemas.microsoft.com/office/word/2010/wordprocessingShape" mc:Ignorable="w14 w15 w16se w16cid wp14">
   <w:p>
     <w:pPr>
       <w:jc w:val="left"/>
@@ -30211,7 +30262,7 @@
                               <v:shape id="_x0000_i1026" type="#_x0000_t75" style="width:23.25pt;height:30pt" fillcolor="window">
                                 <v:imagedata r:id="rId2" o:title=""/>
                               </v:shape>
-                              <o:OLEObject Type="Embed" ProgID="Word.Picture.8" ShapeID="_x0000_i1026" DrawAspect="Content" ObjectID="_1578144108" r:id="rId3"/>
+                              <o:OLEObject Type="Embed" ProgID="Word.Picture.8" ShapeID="_x0000_i1026" DrawAspect="Content" ObjectID="_1578750102" r:id="rId3"/>
                             </w:object>
                           </w:r>
                         </w:p>
@@ -30245,9 +30296,9 @@
                     <w:r>
                       <w:object w:dxaOrig="465" w:dyaOrig="600" w14:anchorId="442D30DD">
                         <v:shape id="_x0000_i1026" type="#_x0000_t75" style="width:23.25pt;height:30pt" fillcolor="window">
-                          <v:imagedata r:id="rId2" o:title=""/>
+                          <v:imagedata r:id="rId4" o:title=""/>
                         </v:shape>
-                        <o:OLEObject Type="Embed" ProgID="Word.Picture.8" ShapeID="_x0000_i1026" DrawAspect="Content" ObjectID="_1578144108" r:id="rId4"/>
+                        <o:OLEObject Type="Embed" ProgID="Word.Picture.8" ShapeID="_x0000_i1026" DrawAspect="Content" ObjectID="_1578144108" r:id="rId5"/>
                       </w:object>
                     </w:r>
                   </w:p>
@@ -30265,7 +30316,7 @@
 </file>
 
 <file path=word/footer3.xml><?xml version="1.0" encoding="utf-8"?>
-<w:ftr xmlns:wpc="http://schemas.microsoft.com/office/word/2010/wordprocessingCanvas" xmlns:cx="http://schemas.microsoft.com/office/drawing/2014/chartex" xmlns:cx1="http://schemas.microsoft.com/office/drawing/2015/9/8/chartex" xmlns:cx2="http://schemas.microsoft.com/office/drawing/2015/10/21/chartex" xmlns:cx3="http://schemas.microsoft.com/office/drawing/2016/5/9/chartex" xmlns:cx4="http://schemas.microsoft.com/office/drawing/2016/5/10/chartex" xmlns:cx5="http://schemas.microsoft.com/office/drawing/2016/5/11/chartex" xmlns:cx6="http://schemas.microsoft.com/office/drawing/2016/5/12/chartex" xmlns:cx7="http://schemas.microsoft.com/office/drawing/2016/5/13/chartex" xmlns:cx8="http://schemas.microsoft.com/office/drawing/2016/5/14/chartex" xmlns:mc="http://schemas.openxmlformats.org/markup-compatibility/2006" xmlns:aink="http://schemas.microsoft.com/office/drawing/2016/ink" xmlns:am3d="http://schemas.microsoft.com/office/drawing/2017/model3d" xmlns:o="urn:schemas-microsoft-com:office:office" xmlns:r="http://schemas.openxmlformats.org/officeDocument/2006/relationships" xmlns:m="http://schemas.openxmlformats.org/officeDocument/2006/math" xmlns:v="urn:schemas-microsoft-com:vml" xmlns:wp14="http://schemas.microsoft.com/office/word/2010/wordprocessingDrawing" xmlns:wp="http://schemas.openxmlformats.org/drawingml/2006/wordprocessingDrawing" xmlns:w10="urn:schemas-microsoft-com:office:word" xmlns:w="http://schemas.openxmlformats.org/wordprocessingml/2006/main" xmlns:w14="http://schemas.microsoft.com/office/word/2010/wordml" xmlns:w15="http://schemas.microsoft.com/office/word/2012/wordml" xmlns:w16se="http://schemas.microsoft.com/office/word/2015/wordml/symex" xmlns:wpg="http://schemas.microsoft.com/office/word/2010/wordprocessingGroup" xmlns:wpi="http://schemas.microsoft.com/office/word/2010/wordprocessingInk" xmlns:wne="http://schemas.microsoft.com/office/word/2006/wordml" xmlns:wps="http://schemas.microsoft.com/office/word/2010/wordprocessingShape" mc:Ignorable="w14 w15 w16se wp14">
+<w:ftr xmlns:wpc="http://schemas.microsoft.com/office/word/2010/wordprocessingCanvas" xmlns:cx="http://schemas.microsoft.com/office/drawing/2014/chartex" xmlns:cx1="http://schemas.microsoft.com/office/drawing/2015/9/8/chartex" xmlns:cx2="http://schemas.microsoft.com/office/drawing/2015/10/21/chartex" xmlns:cx3="http://schemas.microsoft.com/office/drawing/2016/5/9/chartex" xmlns:cx4="http://schemas.microsoft.com/office/drawing/2016/5/10/chartex" xmlns:cx5="http://schemas.microsoft.com/office/drawing/2016/5/11/chartex" xmlns:cx6="http://schemas.microsoft.com/office/drawing/2016/5/12/chartex" xmlns:cx7="http://schemas.microsoft.com/office/drawing/2016/5/13/chartex" xmlns:cx8="http://schemas.microsoft.com/office/drawing/2016/5/14/chartex" xmlns:mc="http://schemas.openxmlformats.org/markup-compatibility/2006" xmlns:aink="http://schemas.microsoft.com/office/drawing/2016/ink" xmlns:am3d="http://schemas.microsoft.com/office/drawing/2017/model3d" xmlns:o="urn:schemas-microsoft-com:office:office" xmlns:r="http://schemas.openxmlformats.org/officeDocument/2006/relationships" xmlns:m="http://schemas.openxmlformats.org/officeDocument/2006/math" xmlns:v="urn:schemas-microsoft-com:vml" xmlns:wp14="http://schemas.microsoft.com/office/word/2010/wordprocessingDrawing" xmlns:wp="http://schemas.openxmlformats.org/drawingml/2006/wordprocessingDrawing" xmlns:w10="urn:schemas-microsoft-com:office:word" xmlns:w="http://schemas.openxmlformats.org/wordprocessingml/2006/main" xmlns:w14="http://schemas.microsoft.com/office/word/2010/wordml" xmlns:w15="http://schemas.microsoft.com/office/word/2012/wordml" xmlns:w16cid="http://schemas.microsoft.com/office/word/2016/wordml/cid" xmlns:w16se="http://schemas.microsoft.com/office/word/2015/wordml/symex" xmlns:wpg="http://schemas.microsoft.com/office/word/2010/wordprocessingGroup" xmlns:wpi="http://schemas.microsoft.com/office/word/2010/wordprocessingInk" xmlns:wne="http://schemas.microsoft.com/office/word/2006/wordml" xmlns:wps="http://schemas.microsoft.com/office/word/2010/wordprocessingShape" mc:Ignorable="w14 w15 w16se w16cid wp14">
   <w:p>
     <w:pPr>
       <w:rPr>
@@ -30336,7 +30387,7 @@
         <w:i/>
         <w:noProof/>
       </w:rPr>
-      <w:t>4</w:t>
+      <w:t>6</w:t>
     </w:r>
     <w:r>
       <w:rPr>
@@ -30349,7 +30400,7 @@
 </file>
 
 <file path=word/footer4.xml><?xml version="1.0" encoding="utf-8"?>
-<w:ftr xmlns:wpc="http://schemas.microsoft.com/office/word/2010/wordprocessingCanvas" xmlns:cx="http://schemas.microsoft.com/office/drawing/2014/chartex" xmlns:cx1="http://schemas.microsoft.com/office/drawing/2015/9/8/chartex" xmlns:cx2="http://schemas.microsoft.com/office/drawing/2015/10/21/chartex" xmlns:cx3="http://schemas.microsoft.com/office/drawing/2016/5/9/chartex" xmlns:cx4="http://schemas.microsoft.com/office/drawing/2016/5/10/chartex" xmlns:cx5="http://schemas.microsoft.com/office/drawing/2016/5/11/chartex" xmlns:cx6="http://schemas.microsoft.com/office/drawing/2016/5/12/chartex" xmlns:cx7="http://schemas.microsoft.com/office/drawing/2016/5/13/chartex" xmlns:cx8="http://schemas.microsoft.com/office/drawing/2016/5/14/chartex" xmlns:mc="http://schemas.openxmlformats.org/markup-compatibility/2006" xmlns:aink="http://schemas.microsoft.com/office/drawing/2016/ink" xmlns:am3d="http://schemas.microsoft.com/office/drawing/2017/model3d" xmlns:o="urn:schemas-microsoft-com:office:office" xmlns:r="http://schemas.openxmlformats.org/officeDocument/2006/relationships" xmlns:m="http://schemas.openxmlformats.org/officeDocument/2006/math" xmlns:v="urn:schemas-microsoft-com:vml" xmlns:wp14="http://schemas.microsoft.com/office/word/2010/wordprocessingDrawing" xmlns:wp="http://schemas.openxmlformats.org/drawingml/2006/wordprocessingDrawing" xmlns:w10="urn:schemas-microsoft-com:office:word" xmlns:w="http://schemas.openxmlformats.org/wordprocessingml/2006/main" xmlns:w14="http://schemas.microsoft.com/office/word/2010/wordml" xmlns:w15="http://schemas.microsoft.com/office/word/2012/wordml" xmlns:w16se="http://schemas.microsoft.com/office/word/2015/wordml/symex" xmlns:wpg="http://schemas.microsoft.com/office/word/2010/wordprocessingGroup" xmlns:wpi="http://schemas.microsoft.com/office/word/2010/wordprocessingInk" xmlns:wne="http://schemas.microsoft.com/office/word/2006/wordml" xmlns:wps="http://schemas.microsoft.com/office/word/2010/wordprocessingShape" mc:Ignorable="w14 w15 w16se wp14">
+<w:ftr xmlns:wpc="http://schemas.microsoft.com/office/word/2010/wordprocessingCanvas" xmlns:cx="http://schemas.microsoft.com/office/drawing/2014/chartex" xmlns:cx1="http://schemas.microsoft.com/office/drawing/2015/9/8/chartex" xmlns:cx2="http://schemas.microsoft.com/office/drawing/2015/10/21/chartex" xmlns:cx3="http://schemas.microsoft.com/office/drawing/2016/5/9/chartex" xmlns:cx4="http://schemas.microsoft.com/office/drawing/2016/5/10/chartex" xmlns:cx5="http://schemas.microsoft.com/office/drawing/2016/5/11/chartex" xmlns:cx6="http://schemas.microsoft.com/office/drawing/2016/5/12/chartex" xmlns:cx7="http://schemas.microsoft.com/office/drawing/2016/5/13/chartex" xmlns:cx8="http://schemas.microsoft.com/office/drawing/2016/5/14/chartex" xmlns:mc="http://schemas.openxmlformats.org/markup-compatibility/2006" xmlns:aink="http://schemas.microsoft.com/office/drawing/2016/ink" xmlns:am3d="http://schemas.microsoft.com/office/drawing/2017/model3d" xmlns:o="urn:schemas-microsoft-com:office:office" xmlns:r="http://schemas.openxmlformats.org/officeDocument/2006/relationships" xmlns:m="http://schemas.openxmlformats.org/officeDocument/2006/math" xmlns:v="urn:schemas-microsoft-com:vml" xmlns:wp14="http://schemas.microsoft.com/office/word/2010/wordprocessingDrawing" xmlns:wp="http://schemas.openxmlformats.org/drawingml/2006/wordprocessingDrawing" xmlns:w10="urn:schemas-microsoft-com:office:word" xmlns:w="http://schemas.openxmlformats.org/wordprocessingml/2006/main" xmlns:w14="http://schemas.microsoft.com/office/word/2010/wordml" xmlns:w15="http://schemas.microsoft.com/office/word/2012/wordml" xmlns:w16cid="http://schemas.microsoft.com/office/word/2016/wordml/cid" xmlns:w16se="http://schemas.microsoft.com/office/word/2015/wordml/symex" xmlns:wpg="http://schemas.microsoft.com/office/word/2010/wordprocessingGroup" xmlns:wpi="http://schemas.microsoft.com/office/word/2010/wordprocessingInk" xmlns:wne="http://schemas.microsoft.com/office/word/2006/wordml" xmlns:wps="http://schemas.microsoft.com/office/word/2010/wordprocessingShape" mc:Ignorable="w14 w15 w16se w16cid wp14">
   <w:p>
     <w:pPr>
       <w:jc w:val="left"/>
@@ -30698,7 +30749,7 @@
                               <v:shape id="_x0000_i1028" type="#_x0000_t75" style="width:23.25pt;height:30.75pt" fillcolor="window">
                                 <v:imagedata r:id="rId2" o:title=""/>
                               </v:shape>
-                              <o:OLEObject Type="Embed" ProgID="Word.Picture.8" ShapeID="_x0000_i1028" DrawAspect="Content" ObjectID="_1578144109" r:id="rId3"/>
+                              <o:OLEObject Type="Embed" ProgID="Word.Picture.8" ShapeID="_x0000_i1028" DrawAspect="Content" ObjectID="_1578750103" r:id="rId3"/>
                             </w:object>
                           </w:r>
                         </w:p>
@@ -30732,9 +30783,9 @@
                     <w:r>
                       <w:object w:dxaOrig="465" w:dyaOrig="615" w14:anchorId="7547D014">
                         <v:shape id="_x0000_i1028" type="#_x0000_t75" style="width:23.25pt;height:30.75pt" fillcolor="window">
-                          <v:imagedata r:id="rId2" o:title=""/>
+                          <v:imagedata r:id="rId4" o:title=""/>
                         </v:shape>
-                        <o:OLEObject Type="Embed" ProgID="Word.Picture.8" ShapeID="_x0000_i1028" DrawAspect="Content" ObjectID="_1578144109" r:id="rId4"/>
+                        <o:OLEObject Type="Embed" ProgID="Word.Picture.8" ShapeID="_x0000_i1028" DrawAspect="Content" ObjectID="_1578144109" r:id="rId5"/>
                       </w:object>
                     </w:r>
                   </w:p>
@@ -30752,7 +30803,7 @@
 </file>
 
 <file path=word/footnotes.xml><?xml version="1.0" encoding="utf-8"?>
-<w:footnotes xmlns:wpc="http://schemas.microsoft.com/office/word/2010/wordprocessingCanvas" xmlns:cx="http://schemas.microsoft.com/office/drawing/2014/chartex" xmlns:cx1="http://schemas.microsoft.com/office/drawing/2015/9/8/chartex" xmlns:cx2="http://schemas.microsoft.com/office/drawing/2015/10/21/chartex" xmlns:cx3="http://schemas.microsoft.com/office/drawing/2016/5/9/chartex" xmlns:cx4="http://schemas.microsoft.com/office/drawing/2016/5/10/chartex" xmlns:cx5="http://schemas.microsoft.com/office/drawing/2016/5/11/chartex" xmlns:cx6="http://schemas.microsoft.com/office/drawing/2016/5/12/chartex" xmlns:cx7="http://schemas.microsoft.com/office/drawing/2016/5/13/chartex" xmlns:cx8="http://schemas.microsoft.com/office/drawing/2016/5/14/chartex" xmlns:mc="http://schemas.openxmlformats.org/markup-compatibility/2006" xmlns:aink="http://schemas.microsoft.com/office/drawing/2016/ink" xmlns:am3d="http://schemas.microsoft.com/office/drawing/2017/model3d" xmlns:o="urn:schemas-microsoft-com:office:office" xmlns:r="http://schemas.openxmlformats.org/officeDocument/2006/relationships" xmlns:m="http://schemas.openxmlformats.org/officeDocument/2006/math" xmlns:v="urn:schemas-microsoft-com:vml" xmlns:wp14="http://schemas.microsoft.com/office/word/2010/wordprocessingDrawing" xmlns:wp="http://schemas.openxmlformats.org/drawingml/2006/wordprocessingDrawing" xmlns:w10="urn:schemas-microsoft-com:office:word" xmlns:w="http://schemas.openxmlformats.org/wordprocessingml/2006/main" xmlns:w14="http://schemas.microsoft.com/office/word/2010/wordml" xmlns:w15="http://schemas.microsoft.com/office/word/2012/wordml" xmlns:w16se="http://schemas.microsoft.com/office/word/2015/wordml/symex" xmlns:wpg="http://schemas.microsoft.com/office/word/2010/wordprocessingGroup" xmlns:wpi="http://schemas.microsoft.com/office/word/2010/wordprocessingInk" xmlns:wne="http://schemas.microsoft.com/office/word/2006/wordml" xmlns:wps="http://schemas.microsoft.com/office/word/2010/wordprocessingShape" mc:Ignorable="w14 w15 w16se wp14">
+<w:footnotes xmlns:wpc="http://schemas.microsoft.com/office/word/2010/wordprocessingCanvas" xmlns:cx="http://schemas.microsoft.com/office/drawing/2014/chartex" xmlns:cx1="http://schemas.microsoft.com/office/drawing/2015/9/8/chartex" xmlns:cx2="http://schemas.microsoft.com/office/drawing/2015/10/21/chartex" xmlns:cx3="http://schemas.microsoft.com/office/drawing/2016/5/9/chartex" xmlns:cx4="http://schemas.microsoft.com/office/drawing/2016/5/10/chartex" xmlns:cx5="http://schemas.microsoft.com/office/drawing/2016/5/11/chartex" xmlns:cx6="http://schemas.microsoft.com/office/drawing/2016/5/12/chartex" xmlns:cx7="http://schemas.microsoft.com/office/drawing/2016/5/13/chartex" xmlns:cx8="http://schemas.microsoft.com/office/drawing/2016/5/14/chartex" xmlns:mc="http://schemas.openxmlformats.org/markup-compatibility/2006" xmlns:aink="http://schemas.microsoft.com/office/drawing/2016/ink" xmlns:am3d="http://schemas.microsoft.com/office/drawing/2017/model3d" xmlns:o="urn:schemas-microsoft-com:office:office" xmlns:r="http://schemas.openxmlformats.org/officeDocument/2006/relationships" xmlns:m="http://schemas.openxmlformats.org/officeDocument/2006/math" xmlns:v="urn:schemas-microsoft-com:vml" xmlns:wp14="http://schemas.microsoft.com/office/word/2010/wordprocessingDrawing" xmlns:wp="http://schemas.openxmlformats.org/drawingml/2006/wordprocessingDrawing" xmlns:w10="urn:schemas-microsoft-com:office:word" xmlns:w="http://schemas.openxmlformats.org/wordprocessingml/2006/main" xmlns:w14="http://schemas.microsoft.com/office/word/2010/wordml" xmlns:w15="http://schemas.microsoft.com/office/word/2012/wordml" xmlns:w16cid="http://schemas.microsoft.com/office/word/2016/wordml/cid" xmlns:w16se="http://schemas.microsoft.com/office/word/2015/wordml/symex" xmlns:wpg="http://schemas.microsoft.com/office/word/2010/wordprocessingGroup" xmlns:wpi="http://schemas.microsoft.com/office/word/2010/wordprocessingInk" xmlns:wne="http://schemas.microsoft.com/office/word/2006/wordml" xmlns:wps="http://schemas.microsoft.com/office/word/2010/wordprocessingShape" mc:Ignorable="w14 w15 w16se w16cid wp14">
   <w:footnote w:type="separator" w:id="-1">
     <w:p>
       <w:r>
@@ -30771,7 +30822,7 @@
 </file>
 
 <file path=word/header1.xml><?xml version="1.0" encoding="utf-8"?>
-<w:hdr xmlns:wpc="http://schemas.microsoft.com/office/word/2010/wordprocessingCanvas" xmlns:cx="http://schemas.microsoft.com/office/drawing/2014/chartex" xmlns:cx1="http://schemas.microsoft.com/office/drawing/2015/9/8/chartex" xmlns:cx2="http://schemas.microsoft.com/office/drawing/2015/10/21/chartex" xmlns:cx3="http://schemas.microsoft.com/office/drawing/2016/5/9/chartex" xmlns:cx4="http://schemas.microsoft.com/office/drawing/2016/5/10/chartex" xmlns:cx5="http://schemas.microsoft.com/office/drawing/2016/5/11/chartex" xmlns:cx6="http://schemas.microsoft.com/office/drawing/2016/5/12/chartex" xmlns:cx7="http://schemas.microsoft.com/office/drawing/2016/5/13/chartex" xmlns:cx8="http://schemas.microsoft.com/office/drawing/2016/5/14/chartex" xmlns:mc="http://schemas.openxmlformats.org/markup-compatibility/2006" xmlns:aink="http://schemas.microsoft.com/office/drawing/2016/ink" xmlns:am3d="http://schemas.microsoft.com/office/drawing/2017/model3d" xmlns:o="urn:schemas-microsoft-com:office:office" xmlns:r="http://schemas.openxmlformats.org/officeDocument/2006/relationships" xmlns:m="http://schemas.openxmlformats.org/officeDocument/2006/math" xmlns:v="urn:schemas-microsoft-com:vml" xmlns:wp14="http://schemas.microsoft.com/office/word/2010/wordprocessingDrawing" xmlns:wp="http://schemas.openxmlformats.org/drawingml/2006/wordprocessingDrawing" xmlns:w10="urn:schemas-microsoft-com:office:word" xmlns:w="http://schemas.openxmlformats.org/wordprocessingml/2006/main" xmlns:w14="http://schemas.microsoft.com/office/word/2010/wordml" xmlns:w15="http://schemas.microsoft.com/office/word/2012/wordml" xmlns:w16se="http://schemas.microsoft.com/office/word/2015/wordml/symex" xmlns:wpg="http://schemas.microsoft.com/office/word/2010/wordprocessingGroup" xmlns:wpi="http://schemas.microsoft.com/office/word/2010/wordprocessingInk" xmlns:wne="http://schemas.microsoft.com/office/word/2006/wordml" xmlns:wps="http://schemas.microsoft.com/office/word/2010/wordprocessingShape" mc:Ignorable="w14 w15 w16se wp14">
+<w:hdr xmlns:wpc="http://schemas.microsoft.com/office/word/2010/wordprocessingCanvas" xmlns:cx="http://schemas.microsoft.com/office/drawing/2014/chartex" xmlns:cx1="http://schemas.microsoft.com/office/drawing/2015/9/8/chartex" xmlns:cx2="http://schemas.microsoft.com/office/drawing/2015/10/21/chartex" xmlns:cx3="http://schemas.microsoft.com/office/drawing/2016/5/9/chartex" xmlns:cx4="http://schemas.microsoft.com/office/drawing/2016/5/10/chartex" xmlns:cx5="http://schemas.microsoft.com/office/drawing/2016/5/11/chartex" xmlns:cx6="http://schemas.microsoft.com/office/drawing/2016/5/12/chartex" xmlns:cx7="http://schemas.microsoft.com/office/drawing/2016/5/13/chartex" xmlns:cx8="http://schemas.microsoft.com/office/drawing/2016/5/14/chartex" xmlns:mc="http://schemas.openxmlformats.org/markup-compatibility/2006" xmlns:aink="http://schemas.microsoft.com/office/drawing/2016/ink" xmlns:am3d="http://schemas.microsoft.com/office/drawing/2017/model3d" xmlns:o="urn:schemas-microsoft-com:office:office" xmlns:r="http://schemas.openxmlformats.org/officeDocument/2006/relationships" xmlns:m="http://schemas.openxmlformats.org/officeDocument/2006/math" xmlns:v="urn:schemas-microsoft-com:vml" xmlns:wp14="http://schemas.microsoft.com/office/word/2010/wordprocessingDrawing" xmlns:wp="http://schemas.openxmlformats.org/drawingml/2006/wordprocessingDrawing" xmlns:w10="urn:schemas-microsoft-com:office:word" xmlns:w="http://schemas.openxmlformats.org/wordprocessingml/2006/main" xmlns:w14="http://schemas.microsoft.com/office/word/2010/wordml" xmlns:w15="http://schemas.microsoft.com/office/word/2012/wordml" xmlns:w16cid="http://schemas.microsoft.com/office/word/2016/wordml/cid" xmlns:w16se="http://schemas.microsoft.com/office/word/2015/wordml/symex" xmlns:wpg="http://schemas.microsoft.com/office/word/2010/wordprocessingGroup" xmlns:wpi="http://schemas.microsoft.com/office/word/2010/wordprocessingInk" xmlns:wne="http://schemas.microsoft.com/office/word/2006/wordml" xmlns:wps="http://schemas.microsoft.com/office/word/2010/wordprocessingShape" mc:Ignorable="w14 w15 w16se w16cid wp14">
   <w:p>
     <w:pPr>
       <w:pStyle w:val="TM1"/>
@@ -30830,7 +30881,7 @@
 </file>
 
 <file path=word/header2.xml><?xml version="1.0" encoding="utf-8"?>
-<w:hdr xmlns:wpc="http://schemas.microsoft.com/office/word/2010/wordprocessingCanvas" xmlns:cx="http://schemas.microsoft.com/office/drawing/2014/chartex" xmlns:cx1="http://schemas.microsoft.com/office/drawing/2015/9/8/chartex" xmlns:cx2="http://schemas.microsoft.com/office/drawing/2015/10/21/chartex" xmlns:cx3="http://schemas.microsoft.com/office/drawing/2016/5/9/chartex" xmlns:cx4="http://schemas.microsoft.com/office/drawing/2016/5/10/chartex" xmlns:cx5="http://schemas.microsoft.com/office/drawing/2016/5/11/chartex" xmlns:cx6="http://schemas.microsoft.com/office/drawing/2016/5/12/chartex" xmlns:cx7="http://schemas.microsoft.com/office/drawing/2016/5/13/chartex" xmlns:cx8="http://schemas.microsoft.com/office/drawing/2016/5/14/chartex" xmlns:mc="http://schemas.openxmlformats.org/markup-compatibility/2006" xmlns:aink="http://schemas.microsoft.com/office/drawing/2016/ink" xmlns:am3d="http://schemas.microsoft.com/office/drawing/2017/model3d" xmlns:o="urn:schemas-microsoft-com:office:office" xmlns:r="http://schemas.openxmlformats.org/officeDocument/2006/relationships" xmlns:m="http://schemas.openxmlformats.org/officeDocument/2006/math" xmlns:v="urn:schemas-microsoft-com:vml" xmlns:wp14="http://schemas.microsoft.com/office/word/2010/wordprocessingDrawing" xmlns:wp="http://schemas.openxmlformats.org/drawingml/2006/wordprocessingDrawing" xmlns:w10="urn:schemas-microsoft-com:office:word" xmlns:w="http://schemas.openxmlformats.org/wordprocessingml/2006/main" xmlns:w14="http://schemas.microsoft.com/office/word/2010/wordml" xmlns:w15="http://schemas.microsoft.com/office/word/2012/wordml" xmlns:w16se="http://schemas.microsoft.com/office/word/2015/wordml/symex" xmlns:wpg="http://schemas.microsoft.com/office/word/2010/wordprocessingGroup" xmlns:wpi="http://schemas.microsoft.com/office/word/2010/wordprocessingInk" xmlns:wne="http://schemas.microsoft.com/office/word/2006/wordml" xmlns:wps="http://schemas.microsoft.com/office/word/2010/wordprocessingShape" mc:Ignorable="w14 w15 w16se wp14">
+<w:hdr xmlns:wpc="http://schemas.microsoft.com/office/word/2010/wordprocessingCanvas" xmlns:cx="http://schemas.microsoft.com/office/drawing/2014/chartex" xmlns:cx1="http://schemas.microsoft.com/office/drawing/2015/9/8/chartex" xmlns:cx2="http://schemas.microsoft.com/office/drawing/2015/10/21/chartex" xmlns:cx3="http://schemas.microsoft.com/office/drawing/2016/5/9/chartex" xmlns:cx4="http://schemas.microsoft.com/office/drawing/2016/5/10/chartex" xmlns:cx5="http://schemas.microsoft.com/office/drawing/2016/5/11/chartex" xmlns:cx6="http://schemas.microsoft.com/office/drawing/2016/5/12/chartex" xmlns:cx7="http://schemas.microsoft.com/office/drawing/2016/5/13/chartex" xmlns:cx8="http://schemas.microsoft.com/office/drawing/2016/5/14/chartex" xmlns:mc="http://schemas.openxmlformats.org/markup-compatibility/2006" xmlns:aink="http://schemas.microsoft.com/office/drawing/2016/ink" xmlns:am3d="http://schemas.microsoft.com/office/drawing/2017/model3d" xmlns:o="urn:schemas-microsoft-com:office:office" xmlns:r="http://schemas.openxmlformats.org/officeDocument/2006/relationships" xmlns:m="http://schemas.openxmlformats.org/officeDocument/2006/math" xmlns:v="urn:schemas-microsoft-com:vml" xmlns:wp14="http://schemas.microsoft.com/office/word/2010/wordprocessingDrawing" xmlns:wp="http://schemas.openxmlformats.org/drawingml/2006/wordprocessingDrawing" xmlns:w10="urn:schemas-microsoft-com:office:word" xmlns:w="http://schemas.openxmlformats.org/wordprocessingml/2006/main" xmlns:w14="http://schemas.microsoft.com/office/word/2010/wordml" xmlns:w15="http://schemas.microsoft.com/office/word/2012/wordml" xmlns:w16cid="http://schemas.microsoft.com/office/word/2016/wordml/cid" xmlns:w16se="http://schemas.microsoft.com/office/word/2015/wordml/symex" xmlns:wpg="http://schemas.microsoft.com/office/word/2010/wordprocessingGroup" xmlns:wpi="http://schemas.microsoft.com/office/word/2010/wordprocessingInk" xmlns:wne="http://schemas.microsoft.com/office/word/2006/wordml" xmlns:wps="http://schemas.microsoft.com/office/word/2010/wordprocessingShape" mc:Ignorable="w14 w15 w16se w16cid wp14">
   <w:p>
     <w:pPr>
       <w:pStyle w:val="TM1"/>
@@ -30887,7 +30938,7 @@
 </file>
 
 <file path=word/header3.xml><?xml version="1.0" encoding="utf-8"?>
-<w:hdr xmlns:wpc="http://schemas.microsoft.com/office/word/2010/wordprocessingCanvas" xmlns:cx="http://schemas.microsoft.com/office/drawing/2014/chartex" xmlns:cx1="http://schemas.microsoft.com/office/drawing/2015/9/8/chartex" xmlns:cx2="http://schemas.microsoft.com/office/drawing/2015/10/21/chartex" xmlns:cx3="http://schemas.microsoft.com/office/drawing/2016/5/9/chartex" xmlns:cx4="http://schemas.microsoft.com/office/drawing/2016/5/10/chartex" xmlns:cx5="http://schemas.microsoft.com/office/drawing/2016/5/11/chartex" xmlns:cx6="http://schemas.microsoft.com/office/drawing/2016/5/12/chartex" xmlns:cx7="http://schemas.microsoft.com/office/drawing/2016/5/13/chartex" xmlns:cx8="http://schemas.microsoft.com/office/drawing/2016/5/14/chartex" xmlns:mc="http://schemas.openxmlformats.org/markup-compatibility/2006" xmlns:aink="http://schemas.microsoft.com/office/drawing/2016/ink" xmlns:am3d="http://schemas.microsoft.com/office/drawing/2017/model3d" xmlns:o="urn:schemas-microsoft-com:office:office" xmlns:r="http://schemas.openxmlformats.org/officeDocument/2006/relationships" xmlns:m="http://schemas.openxmlformats.org/officeDocument/2006/math" xmlns:v="urn:schemas-microsoft-com:vml" xmlns:wp14="http://schemas.microsoft.com/office/word/2010/wordprocessingDrawing" xmlns:wp="http://schemas.openxmlformats.org/drawingml/2006/wordprocessingDrawing" xmlns:w10="urn:schemas-microsoft-com:office:word" xmlns:w="http://schemas.openxmlformats.org/wordprocessingml/2006/main" xmlns:w14="http://schemas.microsoft.com/office/word/2010/wordml" xmlns:w15="http://schemas.microsoft.com/office/word/2012/wordml" xmlns:w16se="http://schemas.microsoft.com/office/word/2015/wordml/symex" xmlns:wpg="http://schemas.microsoft.com/office/word/2010/wordprocessingGroup" xmlns:wpi="http://schemas.microsoft.com/office/word/2010/wordprocessingInk" xmlns:wne="http://schemas.microsoft.com/office/word/2006/wordml" xmlns:wps="http://schemas.microsoft.com/office/word/2010/wordprocessingShape" mc:Ignorable="w14 w15 w16se wp14">
+<w:hdr xmlns:wpc="http://schemas.microsoft.com/office/word/2010/wordprocessingCanvas" xmlns:cx="http://schemas.microsoft.com/office/drawing/2014/chartex" xmlns:cx1="http://schemas.microsoft.com/office/drawing/2015/9/8/chartex" xmlns:cx2="http://schemas.microsoft.com/office/drawing/2015/10/21/chartex" xmlns:cx3="http://schemas.microsoft.com/office/drawing/2016/5/9/chartex" xmlns:cx4="http://schemas.microsoft.com/office/drawing/2016/5/10/chartex" xmlns:cx5="http://schemas.microsoft.com/office/drawing/2016/5/11/chartex" xmlns:cx6="http://schemas.microsoft.com/office/drawing/2016/5/12/chartex" xmlns:cx7="http://schemas.microsoft.com/office/drawing/2016/5/13/chartex" xmlns:cx8="http://schemas.microsoft.com/office/drawing/2016/5/14/chartex" xmlns:mc="http://schemas.openxmlformats.org/markup-compatibility/2006" xmlns:aink="http://schemas.microsoft.com/office/drawing/2016/ink" xmlns:am3d="http://schemas.microsoft.com/office/drawing/2017/model3d" xmlns:o="urn:schemas-microsoft-com:office:office" xmlns:r="http://schemas.openxmlformats.org/officeDocument/2006/relationships" xmlns:m="http://schemas.openxmlformats.org/officeDocument/2006/math" xmlns:v="urn:schemas-microsoft-com:vml" xmlns:wp14="http://schemas.microsoft.com/office/word/2010/wordprocessingDrawing" xmlns:wp="http://schemas.openxmlformats.org/drawingml/2006/wordprocessingDrawing" xmlns:w10="urn:schemas-microsoft-com:office:word" xmlns:w="http://schemas.openxmlformats.org/wordprocessingml/2006/main" xmlns:w14="http://schemas.microsoft.com/office/word/2010/wordml" xmlns:w15="http://schemas.microsoft.com/office/word/2012/wordml" xmlns:w16cid="http://schemas.microsoft.com/office/word/2016/wordml/cid" xmlns:w16se="http://schemas.microsoft.com/office/word/2015/wordml/symex" xmlns:wpg="http://schemas.microsoft.com/office/word/2010/wordprocessingGroup" xmlns:wpi="http://schemas.microsoft.com/office/word/2010/wordprocessingInk" xmlns:wne="http://schemas.microsoft.com/office/word/2006/wordml" xmlns:wps="http://schemas.microsoft.com/office/word/2010/wordprocessingShape" mc:Ignorable="w14 w15 w16se w16cid wp14">
   <w:p>
     <w:pPr>
       <w:pStyle w:val="TM1"/>
@@ -30946,7 +30997,7 @@
 </file>
 
 <file path=word/header4.xml><?xml version="1.0" encoding="utf-8"?>
-<w:hdr xmlns:wpc="http://schemas.microsoft.com/office/word/2010/wordprocessingCanvas" xmlns:cx="http://schemas.microsoft.com/office/drawing/2014/chartex" xmlns:cx1="http://schemas.microsoft.com/office/drawing/2015/9/8/chartex" xmlns:cx2="http://schemas.microsoft.com/office/drawing/2015/10/21/chartex" xmlns:cx3="http://schemas.microsoft.com/office/drawing/2016/5/9/chartex" xmlns:cx4="http://schemas.microsoft.com/office/drawing/2016/5/10/chartex" xmlns:cx5="http://schemas.microsoft.com/office/drawing/2016/5/11/chartex" xmlns:cx6="http://schemas.microsoft.com/office/drawing/2016/5/12/chartex" xmlns:cx7="http://schemas.microsoft.com/office/drawing/2016/5/13/chartex" xmlns:cx8="http://schemas.microsoft.com/office/drawing/2016/5/14/chartex" xmlns:mc="http://schemas.openxmlformats.org/markup-compatibility/2006" xmlns:aink="http://schemas.microsoft.com/office/drawing/2016/ink" xmlns:am3d="http://schemas.microsoft.com/office/drawing/2017/model3d" xmlns:o="urn:schemas-microsoft-com:office:office" xmlns:r="http://schemas.openxmlformats.org/officeDocument/2006/relationships" xmlns:m="http://schemas.openxmlformats.org/officeDocument/2006/math" xmlns:v="urn:schemas-microsoft-com:vml" xmlns:wp14="http://schemas.microsoft.com/office/word/2010/wordprocessingDrawing" xmlns:wp="http://schemas.openxmlformats.org/drawingml/2006/wordprocessingDrawing" xmlns:w10="urn:schemas-microsoft-com:office:word" xmlns:w="http://schemas.openxmlformats.org/wordprocessingml/2006/main" xmlns:w14="http://schemas.microsoft.com/office/word/2010/wordml" xmlns:w15="http://schemas.microsoft.com/office/word/2012/wordml" xmlns:w16se="http://schemas.microsoft.com/office/word/2015/wordml/symex" xmlns:wpg="http://schemas.microsoft.com/office/word/2010/wordprocessingGroup" xmlns:wpi="http://schemas.microsoft.com/office/word/2010/wordprocessingInk" xmlns:wne="http://schemas.microsoft.com/office/word/2006/wordml" xmlns:wps="http://schemas.microsoft.com/office/word/2010/wordprocessingShape" mc:Ignorable="w14 w15 w16se wp14">
+<w:hdr xmlns:wpc="http://schemas.microsoft.com/office/word/2010/wordprocessingCanvas" xmlns:cx="http://schemas.microsoft.com/office/drawing/2014/chartex" xmlns:cx1="http://schemas.microsoft.com/office/drawing/2015/9/8/chartex" xmlns:cx2="http://schemas.microsoft.com/office/drawing/2015/10/21/chartex" xmlns:cx3="http://schemas.microsoft.com/office/drawing/2016/5/9/chartex" xmlns:cx4="http://schemas.microsoft.com/office/drawing/2016/5/10/chartex" xmlns:cx5="http://schemas.microsoft.com/office/drawing/2016/5/11/chartex" xmlns:cx6="http://schemas.microsoft.com/office/drawing/2016/5/12/chartex" xmlns:cx7="http://schemas.microsoft.com/office/drawing/2016/5/13/chartex" xmlns:cx8="http://schemas.microsoft.com/office/drawing/2016/5/14/chartex" xmlns:mc="http://schemas.openxmlformats.org/markup-compatibility/2006" xmlns:aink="http://schemas.microsoft.com/office/drawing/2016/ink" xmlns:am3d="http://schemas.microsoft.com/office/drawing/2017/model3d" xmlns:o="urn:schemas-microsoft-com:office:office" xmlns:r="http://schemas.openxmlformats.org/officeDocument/2006/relationships" xmlns:m="http://schemas.openxmlformats.org/officeDocument/2006/math" xmlns:v="urn:schemas-microsoft-com:vml" xmlns:wp14="http://schemas.microsoft.com/office/word/2010/wordprocessingDrawing" xmlns:wp="http://schemas.openxmlformats.org/drawingml/2006/wordprocessingDrawing" xmlns:w10="urn:schemas-microsoft-com:office:word" xmlns:w="http://schemas.openxmlformats.org/wordprocessingml/2006/main" xmlns:w14="http://schemas.microsoft.com/office/word/2010/wordml" xmlns:w15="http://schemas.microsoft.com/office/word/2012/wordml" xmlns:w16cid="http://schemas.microsoft.com/office/word/2016/wordml/cid" xmlns:w16se="http://schemas.microsoft.com/office/word/2015/wordml/symex" xmlns:wpg="http://schemas.microsoft.com/office/word/2010/wordprocessingGroup" xmlns:wpi="http://schemas.microsoft.com/office/word/2010/wordprocessingInk" xmlns:wne="http://schemas.microsoft.com/office/word/2006/wordml" xmlns:wps="http://schemas.microsoft.com/office/word/2010/wordprocessingShape" mc:Ignorable="w14 w15 w16se w16cid wp14">
   <w:p>
     <w:pPr>
       <w:pStyle w:val="TM1"/>
@@ -31003,7 +31054,7 @@
 </file>
 
 <file path=word/numbering.xml><?xml version="1.0" encoding="utf-8"?>
-<w:numbering xmlns:wpc="http://schemas.microsoft.com/office/word/2010/wordprocessingCanvas" xmlns:cx="http://schemas.microsoft.com/office/drawing/2014/chartex" xmlns:cx1="http://schemas.microsoft.com/office/drawing/2015/9/8/chartex" xmlns:cx2="http://schemas.microsoft.com/office/drawing/2015/10/21/chartex" xmlns:cx3="http://schemas.microsoft.com/office/drawing/2016/5/9/chartex" xmlns:cx4="http://schemas.microsoft.com/office/drawing/2016/5/10/chartex" xmlns:cx5="http://schemas.microsoft.com/office/drawing/2016/5/11/chartex" xmlns:cx6="http://schemas.microsoft.com/office/drawing/2016/5/12/chartex" xmlns:cx7="http://schemas.microsoft.com/office/drawing/2016/5/13/chartex" xmlns:cx8="http://schemas.microsoft.com/office/drawing/2016/5/14/chartex" xmlns:mc="http://schemas.openxmlformats.org/markup-compatibility/2006" xmlns:aink="http://schemas.microsoft.com/office/drawing/2016/ink" xmlns:am3d="http://schemas.microsoft.com/office/drawing/2017/model3d" xmlns:o="urn:schemas-microsoft-com:office:office" xmlns:r="http://schemas.openxmlformats.org/officeDocument/2006/relationships" xmlns:m="http://schemas.openxmlformats.org/officeDocument/2006/math" xmlns:v="urn:schemas-microsoft-com:vml" xmlns:wp14="http://schemas.microsoft.com/office/word/2010/wordprocessingDrawing" xmlns:wp="http://schemas.openxmlformats.org/drawingml/2006/wordprocessingDrawing" xmlns:w10="urn:schemas-microsoft-com:office:word" xmlns:w="http://schemas.openxmlformats.org/wordprocessingml/2006/main" xmlns:w14="http://schemas.microsoft.com/office/word/2010/wordml" xmlns:w15="http://schemas.microsoft.com/office/word/2012/wordml" xmlns:w16se="http://schemas.microsoft.com/office/word/2015/wordml/symex" xmlns:wpg="http://schemas.microsoft.com/office/word/2010/wordprocessingGroup" xmlns:wpi="http://schemas.microsoft.com/office/word/2010/wordprocessingInk" xmlns:wne="http://schemas.microsoft.com/office/word/2006/wordml" xmlns:wps="http://schemas.microsoft.com/office/word/2010/wordprocessingShape" mc:Ignorable="w14 w15 w16se wp14">
+<w:numbering xmlns:wpc="http://schemas.microsoft.com/office/word/2010/wordprocessingCanvas" xmlns:cx="http://schemas.microsoft.com/office/drawing/2014/chartex" xmlns:cx1="http://schemas.microsoft.com/office/drawing/2015/9/8/chartex" xmlns:cx2="http://schemas.microsoft.com/office/drawing/2015/10/21/chartex" xmlns:cx3="http://schemas.microsoft.com/office/drawing/2016/5/9/chartex" xmlns:cx4="http://schemas.microsoft.com/office/drawing/2016/5/10/chartex" xmlns:cx5="http://schemas.microsoft.com/office/drawing/2016/5/11/chartex" xmlns:cx6="http://schemas.microsoft.com/office/drawing/2016/5/12/chartex" xmlns:cx7="http://schemas.microsoft.com/office/drawing/2016/5/13/chartex" xmlns:cx8="http://schemas.microsoft.com/office/drawing/2016/5/14/chartex" xmlns:mc="http://schemas.openxmlformats.org/markup-compatibility/2006" xmlns:aink="http://schemas.microsoft.com/office/drawing/2016/ink" xmlns:am3d="http://schemas.microsoft.com/office/drawing/2017/model3d" xmlns:o="urn:schemas-microsoft-com:office:office" xmlns:r="http://schemas.openxmlformats.org/officeDocument/2006/relationships" xmlns:m="http://schemas.openxmlformats.org/officeDocument/2006/math" xmlns:v="urn:schemas-microsoft-com:vml" xmlns:wp14="http://schemas.microsoft.com/office/word/2010/wordprocessingDrawing" xmlns:wp="http://schemas.openxmlformats.org/drawingml/2006/wordprocessingDrawing" xmlns:w10="urn:schemas-microsoft-com:office:word" xmlns:w="http://schemas.openxmlformats.org/wordprocessingml/2006/main" xmlns:w14="http://schemas.microsoft.com/office/word/2010/wordml" xmlns:w15="http://schemas.microsoft.com/office/word/2012/wordml" xmlns:w16cid="http://schemas.microsoft.com/office/word/2016/wordml/cid" xmlns:w16se="http://schemas.microsoft.com/office/word/2015/wordml/symex" xmlns:wpg="http://schemas.microsoft.com/office/word/2010/wordprocessingGroup" xmlns:wpi="http://schemas.microsoft.com/office/word/2010/wordprocessingInk" xmlns:wne="http://schemas.microsoft.com/office/word/2006/wordml" xmlns:wps="http://schemas.microsoft.com/office/word/2010/wordprocessingShape" mc:Ignorable="w14 w15 w16se w16cid wp14">
   <w:abstractNum w:abstractNumId="0" w15:restartNumberingAfterBreak="0">
     <w:nsid w:val="FFFFFFFB"/>
     <w:multiLevelType w:val="multilevel"/>
@@ -33812,7 +33863,7 @@
 </file>
 
 <file path=word/styles.xml><?xml version="1.0" encoding="utf-8"?>
-<w:styles xmlns:mc="http://schemas.openxmlformats.org/markup-compatibility/2006" xmlns:r="http://schemas.openxmlformats.org/officeDocument/2006/relationships" xmlns:w="http://schemas.openxmlformats.org/wordprocessingml/2006/main" xmlns:w14="http://schemas.microsoft.com/office/word/2010/wordml" xmlns:w15="http://schemas.microsoft.com/office/word/2012/wordml" xmlns:w16se="http://schemas.microsoft.com/office/word/2015/wordml/symex" mc:Ignorable="w14 w15 w16se">
+<w:styles xmlns:mc="http://schemas.openxmlformats.org/markup-compatibility/2006" xmlns:r="http://schemas.openxmlformats.org/officeDocument/2006/relationships" xmlns:w="http://schemas.openxmlformats.org/wordprocessingml/2006/main" xmlns:w14="http://schemas.microsoft.com/office/word/2010/wordml" xmlns:w15="http://schemas.microsoft.com/office/word/2012/wordml" xmlns:w16cid="http://schemas.microsoft.com/office/word/2016/wordml/cid" xmlns:w16se="http://schemas.microsoft.com/office/word/2015/wordml/symex" mc:Ignorable="w14 w15 w16se w16cid">
   <w:docDefaults>
     <w:rPrDefault>
       <w:rPr>
@@ -33919,6 +33970,7 @@
     <w:lsdException w:name="HTML Sample" w:semiHidden="1" w:unhideWhenUsed="1"/>
     <w:lsdException w:name="HTML Typewriter" w:semiHidden="1" w:unhideWhenUsed="1"/>
     <w:lsdException w:name="HTML Variable" w:semiHidden="1" w:unhideWhenUsed="1"/>
+    <w:lsdException w:name="Normal Table" w:semiHidden="1" w:unhideWhenUsed="1"/>
     <w:lsdException w:name="annotation subject" w:semiHidden="1" w:unhideWhenUsed="1"/>
     <w:lsdException w:name="No List" w:semiHidden="1" w:uiPriority="99" w:unhideWhenUsed="1"/>
     <w:lsdException w:name="Outline List 1" w:semiHidden="1" w:unhideWhenUsed="1"/>
@@ -33965,8 +34017,10 @@
     <w:lsdException w:name="Table Subtle 2" w:semiHidden="1" w:unhideWhenUsed="1"/>
     <w:lsdException w:name="Table Web 1" w:semiHidden="1" w:unhideWhenUsed="1"/>
     <w:lsdException w:name="Table Web 2" w:semiHidden="1" w:unhideWhenUsed="1"/>
+    <w:lsdException w:name="Table Web 3" w:semiHidden="1" w:unhideWhenUsed="1"/>
     <w:lsdException w:name="Balloon Text" w:semiHidden="1" w:unhideWhenUsed="1"/>
     <w:lsdException w:name="Table Grid" w:uiPriority="59"/>
+    <w:lsdException w:name="Table Theme" w:semiHidden="1" w:unhideWhenUsed="1"/>
     <w:lsdException w:name="Placeholder Text" w:semiHidden="1" w:uiPriority="99"/>
     <w:lsdException w:name="No Spacing" w:uiPriority="1"/>
     <w:lsdException w:name="Light Shading" w:uiPriority="60"/>
@@ -36736,10 +36790,21 @@
 </file>
 
 <file path=customXml/item1.xml><?xml version="1.0" encoding="utf-8"?>
-<LongProperties xmlns="http://schemas.microsoft.com/office/2006/metadata/longProperties"/>
+<?mso-contentType ?>
+<FormTemplates xmlns="http://schemas.microsoft.com/sharepoint/v3/contenttype/forms">
+  <Display>DocumentLibraryForm</Display>
+  <Edit>DocumentLibraryForm</Edit>
+  <New>DocumentLibraryForm</New>
+</FormTemplates>
 </file>
 
 <file path=customXml/item2.xml><?xml version="1.0" encoding="utf-8"?>
+<p:properties xmlns:p="http://schemas.microsoft.com/office/2006/metadata/properties" xmlns:xsi="http://www.w3.org/2001/XMLSchema-instance">
+  <documentManagement/>
+</p:properties>
+</file>
+
+<file path=customXml/item3.xml><?xml version="1.0" encoding="utf-8"?>
 <ct:contentTypeSchema xmlns:ct="http://schemas.microsoft.com/office/2006/metadata/contentType" xmlns:ma="http://schemas.microsoft.com/office/2006/metadata/properties/metaAttributes" ct:_="" ma:_="" ma:contentTypeName="Document" ma:contentTypeID="0x010100A3485B99FD7DDF46B1A08E9C6BB5BB29" ma:contentTypeVersion="0" ma:contentTypeDescription="Crée un document." ma:contentTypeScope="" ma:versionID="af58837ede357562fc06bc9cf2a95f52">
   <xsd:schema xmlns:xsd="http://www.w3.org/2001/XMLSchema" xmlns:p="http://schemas.microsoft.com/office/2006/metadata/properties" targetNamespace="http://schemas.microsoft.com/office/2006/metadata/properties" ma:root="true" ma:fieldsID="75019ab185b48580fc336df4da24a70b">
     <xsd:element name="properties">
@@ -36788,19 +36853,8 @@
 </ct:contentTypeSchema>
 </file>
 
-<file path=customXml/item3.xml><?xml version="1.0" encoding="utf-8"?>
-<p:properties xmlns:p="http://schemas.microsoft.com/office/2006/metadata/properties" xmlns:xsi="http://www.w3.org/2001/XMLSchema-instance">
-  <documentManagement/>
-</p:properties>
-</file>
-
 <file path=customXml/item4.xml><?xml version="1.0" encoding="utf-8"?>
-<?mso-contentType ?>
-<FormTemplates xmlns="http://schemas.microsoft.com/sharepoint/v3/contenttype/forms">
-  <Display>DocumentLibraryForm</Display>
-  <Edit>DocumentLibraryForm</Edit>
-  <New>DocumentLibraryForm</New>
-</FormTemplates>
+<LongProperties xmlns="http://schemas.microsoft.com/office/2006/metadata/longProperties"/>
 </file>
 
 <file path=customXml/item5.xml><?xml version="1.0" encoding="utf-8"?>
@@ -36808,14 +36862,22 @@
 </file>
 
 <file path=customXml/itemProps1.xml><?xml version="1.0" encoding="utf-8"?>
-<ds:datastoreItem xmlns:ds="http://schemas.openxmlformats.org/officeDocument/2006/customXml" ds:itemID="{75829D60-6EDD-460F-8316-90B3D8B3A76F}">
+<ds:datastoreItem xmlns:ds="http://schemas.openxmlformats.org/officeDocument/2006/customXml" ds:itemID="{3256E960-416D-47DE-B575-C254E9DB4BF7}">
   <ds:schemaRefs>
-    <ds:schemaRef ds:uri="http://schemas.microsoft.com/office/2006/metadata/longProperties"/>
+    <ds:schemaRef ds:uri="http://schemas.microsoft.com/sharepoint/v3/contenttype/forms"/>
   </ds:schemaRefs>
 </ds:datastoreItem>
 </file>
 
 <file path=customXml/itemProps2.xml><?xml version="1.0" encoding="utf-8"?>
+<ds:datastoreItem xmlns:ds="http://schemas.openxmlformats.org/officeDocument/2006/customXml" ds:itemID="{99ADBD98-6647-4C9E-82A0-C25C4D30AC85}">
+  <ds:schemaRefs>
+    <ds:schemaRef ds:uri="http://schemas.microsoft.com/office/2006/metadata/properties"/>
+  </ds:schemaRefs>
+</ds:datastoreItem>
+</file>
+
+<file path=customXml/itemProps3.xml><?xml version="1.0" encoding="utf-8"?>
 <ds:datastoreItem xmlns:ds="http://schemas.openxmlformats.org/officeDocument/2006/customXml" ds:itemID="{C4329806-E7DC-4A00-979D-B68478EC1E96}">
   <ds:schemaRefs>
     <ds:schemaRef ds:uri="http://schemas.microsoft.com/office/2006/metadata/contentType"/>
@@ -36830,24 +36892,16 @@
 </ds:datastoreItem>
 </file>
 
-<file path=customXml/itemProps3.xml><?xml version="1.0" encoding="utf-8"?>
-<ds:datastoreItem xmlns:ds="http://schemas.openxmlformats.org/officeDocument/2006/customXml" ds:itemID="{99ADBD98-6647-4C9E-82A0-C25C4D30AC85}">
+<file path=customXml/itemProps4.xml><?xml version="1.0" encoding="utf-8"?>
+<ds:datastoreItem xmlns:ds="http://schemas.openxmlformats.org/officeDocument/2006/customXml" ds:itemID="{75829D60-6EDD-460F-8316-90B3D8B3A76F}">
   <ds:schemaRefs>
-    <ds:schemaRef ds:uri="http://schemas.microsoft.com/office/2006/metadata/properties"/>
-  </ds:schemaRefs>
-</ds:datastoreItem>
-</file>
-
-<file path=customXml/itemProps4.xml><?xml version="1.0" encoding="utf-8"?>
-<ds:datastoreItem xmlns:ds="http://schemas.openxmlformats.org/officeDocument/2006/customXml" ds:itemID="{3256E960-416D-47DE-B575-C254E9DB4BF7}">
-  <ds:schemaRefs>
-    <ds:schemaRef ds:uri="http://schemas.microsoft.com/sharepoint/v3/contenttype/forms"/>
+    <ds:schemaRef ds:uri="http://schemas.microsoft.com/office/2006/metadata/longProperties"/>
   </ds:schemaRefs>
 </ds:datastoreItem>
 </file>
 
 <file path=customXml/itemProps5.xml><?xml version="1.0" encoding="utf-8"?>
-<ds:datastoreItem xmlns:ds="http://schemas.openxmlformats.org/officeDocument/2006/customXml" ds:itemID="{DDC635A7-FC1E-45FC-B514-5EDD3743385A}">
+<ds:datastoreItem xmlns:ds="http://schemas.openxmlformats.org/officeDocument/2006/customXml" ds:itemID="{FA68DA47-6416-4C58-9375-7BA71952C662}">
   <ds:schemaRefs>
     <ds:schemaRef ds:uri="http://schemas.openxmlformats.org/officeDocument/2006/bibliography"/>
   </ds:schemaRefs>

</xml_diff>